<commit_message>
- Update 'Current System' in COO - Added a 'Design Thoughts' document to hold our ideas for the design of the project.
</commit_message>
<xml_diff>
--- a/Documentation/Concept of Operations.docx
+++ b/Documentation/Concept of Operations.docx
@@ -239,6 +239,75 @@
               <w:ind w:left="0"/>
               <w:jc w:val="center"/>
             </w:pPr>
+            <w:r>
+              <w:t>v1.0</w:t>
+            </w:r>
+          </w:p>
+        </w:tc>
+        <w:tc>
+          <w:tcPr>
+            <w:tcW w:w="1167" w:type="dxa"/>
+            <w:vAlign w:val="center"/>
+          </w:tcPr>
+          <w:p>
+            <w:pPr>
+              <w:pStyle w:val="ListParagraph"/>
+              <w:ind w:left="0"/>
+              <w:jc w:val="center"/>
+            </w:pPr>
+            <w:r>
+              <w:t>9/15/15</w:t>
+            </w:r>
+          </w:p>
+        </w:tc>
+        <w:tc>
+          <w:tcPr>
+            <w:tcW w:w="1514" w:type="dxa"/>
+            <w:vAlign w:val="center"/>
+          </w:tcPr>
+          <w:p>
+            <w:pPr>
+              <w:pStyle w:val="ListParagraph"/>
+              <w:ind w:left="0"/>
+              <w:jc w:val="center"/>
+            </w:pPr>
+            <w:r>
+              <w:t>Robin Schiro</w:t>
+            </w:r>
+          </w:p>
+        </w:tc>
+        <w:tc>
+          <w:tcPr>
+            <w:tcW w:w="5755" w:type="dxa"/>
+            <w:vAlign w:val="center"/>
+          </w:tcPr>
+          <w:p>
+            <w:pPr>
+              <w:pStyle w:val="ListParagraph"/>
+              <w:ind w:left="0"/>
+              <w:jc w:val="center"/>
+            </w:pPr>
+            <w:r>
+              <w:t>Updated details for ‘Current System’</w:t>
+            </w:r>
+          </w:p>
+        </w:tc>
+      </w:tr>
+      <w:tr>
+        <w:trPr>
+          <w:jc w:val="center"/>
+        </w:trPr>
+        <w:tc>
+          <w:tcPr>
+            <w:tcW w:w="914" w:type="dxa"/>
+            <w:vAlign w:val="center"/>
+          </w:tcPr>
+          <w:p>
+            <w:pPr>
+              <w:pStyle w:val="ListParagraph"/>
+              <w:ind w:left="0"/>
+              <w:jc w:val="center"/>
+            </w:pPr>
           </w:p>
         </w:tc>
         <w:tc>
@@ -332,6 +401,8 @@
       <w:r>
         <w:t>Julian Rojas</w:t>
       </w:r>
+      <w:bookmarkStart w:id="1" w:name="_GoBack"/>
+      <w:bookmarkEnd w:id="1"/>
     </w:p>
     <w:p>
       <w:pPr>
@@ -403,7 +474,13 @@
         </w:numPr>
       </w:pPr>
       <w:r>
-        <w:t xml:space="preserve">Currently, most PC users cannot identify themselves and interact with their computers based on a system of facial recognition. </w:t>
+        <w:t xml:space="preserve">Currently, most PC users cannot identify themselves and interact with their computers </w:t>
+      </w:r>
+      <w:r>
+        <w:t>using</w:t>
+      </w:r>
+      <w:r>
+        <w:t xml:space="preserve"> a system of facial recognition. </w:t>
       </w:r>
       <w:r>
         <w:t>In an environment in which one computer is shared between multiple people</w:t>
@@ -415,10 +492,56 @@
         <w:t xml:space="preserve">a user might have to enter a password to log on. After that, </w:t>
       </w:r>
       <w:r>
-        <w:t xml:space="preserve">he must focus on his monitor and select applications to open and websites to visit in order to receive up-to-date information on the current affair that he cares about. </w:t>
-      </w:r>
-      <w:bookmarkStart w:id="1" w:name="_GoBack"/>
-      <w:bookmarkEnd w:id="1"/>
+        <w:t xml:space="preserve">he must focus on his monitor </w:t>
+      </w:r>
+      <w:r>
+        <w:t>to open desired</w:t>
+      </w:r>
+      <w:r>
+        <w:t xml:space="preserve"> applications </w:t>
+      </w:r>
+      <w:r>
+        <w:t xml:space="preserve">and visit </w:t>
+      </w:r>
+      <w:r>
+        <w:t xml:space="preserve">websites </w:t>
+      </w:r>
+      <w:r>
+        <w:t>that interest him</w:t>
+      </w:r>
+      <w:r>
+        <w:t xml:space="preserve">. </w:t>
+      </w:r>
+      <w:r>
+        <w:t xml:space="preserve">These activities require the user to </w:t>
+      </w:r>
+      <w:r>
+        <w:t>physically input information into the computer</w:t>
+      </w:r>
+      <w:r>
+        <w:t>.</w:t>
+      </w:r>
+    </w:p>
+    <w:p>
+      <w:pPr>
+        <w:pStyle w:val="ListParagraph"/>
+        <w:numPr>
+          <w:ilvl w:val="1"/>
+          <w:numId w:val="6"/>
+        </w:numPr>
+      </w:pPr>
+      <w:r>
+        <w:t xml:space="preserve">Moreover, </w:t>
+      </w:r>
+      <w:r>
+        <w:t>most desktop sessions do not allow multiple users to interact with the computer in the same setting.</w:t>
+      </w:r>
+      <w:r>
+        <w:t xml:space="preserve"> If the computer is “occupied” by </w:t>
+      </w:r>
+      <w:r>
+        <w:t>someone, another person must wait his turn before taking advantage of the computer’s resources.</w:t>
+      </w:r>
       <w:r>
         <w:br/>
       </w:r>
@@ -608,6 +731,7 @@
         </w:numPr>
       </w:pPr>
       <w:r>
+        <w:lastRenderedPageBreak/>
         <w:br/>
       </w:r>
     </w:p>

</xml_diff>

<commit_message>
added needs and impacts
</commit_message>
<xml_diff>
--- a/Documentation/Concept of Operations.docx
+++ b/Documentation/Concept of Operations.docx
@@ -308,6 +308,75 @@
               <w:ind w:left="0"/>
               <w:jc w:val="center"/>
             </w:pPr>
+            <w:r>
+              <w:t>V2.0</w:t>
+            </w:r>
+          </w:p>
+        </w:tc>
+        <w:tc>
+          <w:tcPr>
+            <w:tcW w:w="1167" w:type="dxa"/>
+            <w:vAlign w:val="center"/>
+          </w:tcPr>
+          <w:p>
+            <w:pPr>
+              <w:pStyle w:val="ListParagraph"/>
+              <w:ind w:left="0"/>
+              <w:jc w:val="center"/>
+            </w:pPr>
+            <w:r>
+              <w:t>9/15/2015</w:t>
+            </w:r>
+          </w:p>
+        </w:tc>
+        <w:tc>
+          <w:tcPr>
+            <w:tcW w:w="1514" w:type="dxa"/>
+            <w:vAlign w:val="center"/>
+          </w:tcPr>
+          <w:p>
+            <w:pPr>
+              <w:pStyle w:val="ListParagraph"/>
+              <w:ind w:left="0"/>
+              <w:jc w:val="center"/>
+            </w:pPr>
+            <w:r>
+              <w:t>Jimmy Lam</w:t>
+            </w:r>
+          </w:p>
+        </w:tc>
+        <w:tc>
+          <w:tcPr>
+            <w:tcW w:w="5755" w:type="dxa"/>
+            <w:vAlign w:val="center"/>
+          </w:tcPr>
+          <w:p>
+            <w:pPr>
+              <w:pStyle w:val="ListParagraph"/>
+              <w:ind w:left="0"/>
+              <w:jc w:val="center"/>
+            </w:pPr>
+            <w:r>
+              <w:t>Added ‘Needs’ and ‘Impacts’</w:t>
+            </w:r>
+          </w:p>
+        </w:tc>
+      </w:tr>
+      <w:tr>
+        <w:trPr>
+          <w:jc w:val="center"/>
+        </w:trPr>
+        <w:tc>
+          <w:tcPr>
+            <w:tcW w:w="914" w:type="dxa"/>
+            <w:vAlign w:val="center"/>
+          </w:tcPr>
+          <w:p>
+            <w:pPr>
+              <w:pStyle w:val="ListParagraph"/>
+              <w:ind w:left="0"/>
+              <w:jc w:val="center"/>
+            </w:pPr>
           </w:p>
         </w:tc>
         <w:tc>
@@ -349,6 +418,8 @@
             </w:pPr>
           </w:p>
         </w:tc>
+        <w:bookmarkStart w:id="1" w:name="_GoBack"/>
+        <w:bookmarkEnd w:id="1"/>
       </w:tr>
     </w:tbl>
     <w:p>
@@ -401,8 +472,6 @@
       <w:r>
         <w:t>Julian Rojas</w:t>
       </w:r>
-      <w:bookmarkStart w:id="1" w:name="_GoBack"/>
-      <w:bookmarkEnd w:id="1"/>
     </w:p>
     <w:p>
       <w:pPr>
@@ -575,6 +644,9 @@
         </w:numPr>
       </w:pPr>
       <w:r>
+        <w:t>Webcam, database, front end GUI, microphone, web API, windows operating system</w:t>
+      </w:r>
+      <w:r>
         <w:br/>
       </w:r>
     </w:p>
@@ -732,6 +804,9 @@
       </w:pPr>
       <w:r>
         <w:lastRenderedPageBreak/>
+        <w:t>By detecting and interacting with the user, we plan to create an AI that will enhance the user’s desktop experience. This “Jarvis Emulator” will enable the user to open and close applications without lifting a finger, and will alert the user of relevant information based on the data input from the user when setting up his or her profile the first time that Jarvis adds the user’s face to its database.</w:t>
+      </w:r>
+      <w:r>
         <w:br/>
       </w:r>
     </w:p>

</xml_diff>

<commit_message>
Edited ‘Needs’ and ‘Impacts’
</commit_message>
<xml_diff>
--- a/Documentation/Concept of Operations.docx
+++ b/Documentation/Concept of Operations.docx
@@ -377,6 +377,9 @@
               <w:ind w:left="0"/>
               <w:jc w:val="center"/>
             </w:pPr>
+            <w:r>
+              <w:t>V3.0</w:t>
+            </w:r>
           </w:p>
         </w:tc>
         <w:tc>
@@ -390,6 +393,9 @@
               <w:ind w:left="0"/>
               <w:jc w:val="center"/>
             </w:pPr>
+            <w:r>
+              <w:t>9/16/2015</w:t>
+            </w:r>
           </w:p>
         </w:tc>
         <w:tc>
@@ -403,6 +409,9 @@
               <w:ind w:left="0"/>
               <w:jc w:val="center"/>
             </w:pPr>
+            <w:r>
+              <w:t>Jimmy Lam</w:t>
+            </w:r>
           </w:p>
         </w:tc>
         <w:tc>
@@ -416,10 +425,16 @@
               <w:ind w:left="0"/>
               <w:jc w:val="center"/>
             </w:pPr>
+            <w:r>
+              <w:t xml:space="preserve">Edited </w:t>
+            </w:r>
+            <w:r>
+              <w:t>‘Needs’ and ‘Impacts’</w:t>
+            </w:r>
+            <w:bookmarkStart w:id="1" w:name="_GoBack"/>
+            <w:bookmarkEnd w:id="1"/>
           </w:p>
         </w:tc>
-        <w:bookmarkStart w:id="1" w:name="_GoBack"/>
-        <w:bookmarkEnd w:id="1"/>
       </w:tr>
     </w:tbl>
     <w:p>
@@ -644,7 +659,7 @@
         </w:numPr>
       </w:pPr>
       <w:r>
-        <w:t>Webcam, database, front end GUI, microphone, web API, windows operating system</w:t>
+        <w:t>Firstly, our project needs the windows operating system, as we will be coding a windows desktop application. Our project requires a webcam for facial detection and recognition, as well as a microphone for users to perform voice commands. A language database is needed for ‘Jarvis’ to recognize the voice commands and construct sentences to respond to the user. We will need a front end GUI for the user to see when ‘Jarvis’ is speaking to improve the interaction level between the user and ‘Jarvis’. The GUI will also be used to allow users to create a profile and configure settings with ‘Jarvis’ (for example, whether ‘Jarvis’ will log in when the user enters the room). Finally, we will need web APIs for ‘Jarvis’ to report information that is relevant to the user (based on user input in the GUI, and based on which user ‘Jarvis’ detects).</w:t>
       </w:r>
       <w:r>
         <w:br/>
@@ -706,6 +721,7 @@
           <w:b/>
           <w:sz w:val="28"/>
         </w:rPr>
+        <w:lastRenderedPageBreak/>
         <w:t xml:space="preserve">The Proposed System: </w:t>
       </w:r>
       <w:r>
@@ -801,10 +817,23 @@
           <w:ilvl w:val="1"/>
           <w:numId w:val="6"/>
         </w:numPr>
-      </w:pPr>
-      <w:r>
-        <w:lastRenderedPageBreak/>
-        <w:t>By detecting and interacting with the user, we plan to create an AI that will enhance the user’s desktop experience. This “Jarvis Emulator” will enable the user to open and close applications without lifting a finger, and will alert the user of relevant information based on the data input from the user when setting up his or her profile the first time that Jarvis adds the user’s face to its database.</w:t>
+        <w:rPr>
+          <w:b/>
+        </w:rPr>
+      </w:pPr>
+      <w:r>
+        <w:rPr>
+          <w:b/>
+        </w:rPr>
+        <w:t>Enhanced Desktop Experience, Better Personalization, More Productivity</w:t>
+      </w:r>
+    </w:p>
+    <w:p>
+      <w:pPr>
+        <w:pStyle w:val="ListParagraph"/>
+      </w:pPr>
+      <w:r>
+        <w:t>When using the ‘Jarvis Emulator,’ users will have an enhanced desktop experience. Users will be able to open and close applications, and sign in and out of their computer simply through voice command and facial recognition. Not only that, ‘Jarvis’ will provide a personal experience with users as it will be able to detect who is talking and, if their faces are stored in ‘Jarvis’s’ memory, address that person by name. If the face is not stored in memory, the new user can easily create an account with ‘Jarvis’, where it will change its behavior based on who is using it. ‘Jarvis’ will also help to improve user productivity; instead of  users searching for weather or news, users can tell ‘Jarvis’ which websites they want information from, and ‘Jarvis’ will automatically update the users with all the information relevant to the users, saving them time to focus on their other daily needs.</w:t>
       </w:r>
       <w:r>
         <w:br/>

</xml_diff>

<commit_message>
- Added PERT Chart Files - Added Quality Assurance, Table of Work Packages and PERT Chart to Project Management Plan - Added ‘Users and Modes of Operation’ and ‘Analysis’ to Concepts of Operation
</commit_message>
<xml_diff>
--- a/Documentation/Concept of Operations.docx
+++ b/Documentation/Concept of Operations.docx
@@ -49,23 +49,24 @@
     <w:tbl>
       <w:tblPr>
         <w:tblStyle w:val="TableGrid"/>
-        <w:tblW w:w="0" w:type="auto"/>
+        <w:tblW w:w="9438" w:type="dxa"/>
         <w:jc w:val="center"/>
         <w:tblLook w:val="04A0" w:firstRow="1" w:lastRow="0" w:firstColumn="1" w:lastColumn="0" w:noHBand="0" w:noVBand="1"/>
       </w:tblPr>
       <w:tblGrid>
-        <w:gridCol w:w="914"/>
-        <w:gridCol w:w="1167"/>
-        <w:gridCol w:w="1514"/>
-        <w:gridCol w:w="5755"/>
+        <w:gridCol w:w="922"/>
+        <w:gridCol w:w="1178"/>
+        <w:gridCol w:w="1801"/>
+        <w:gridCol w:w="5537"/>
       </w:tblGrid>
       <w:tr>
         <w:trPr>
+          <w:trHeight w:val="307"/>
           <w:jc w:val="center"/>
         </w:trPr>
         <w:tc>
           <w:tcPr>
-            <w:tcW w:w="914" w:type="dxa"/>
+            <w:tcW w:w="922" w:type="dxa"/>
             <w:vAlign w:val="center"/>
           </w:tcPr>
           <w:p>
@@ -87,7 +88,7 @@
         </w:tc>
         <w:tc>
           <w:tcPr>
-            <w:tcW w:w="1167" w:type="dxa"/>
+            <w:tcW w:w="1178" w:type="dxa"/>
             <w:vAlign w:val="center"/>
           </w:tcPr>
           <w:p>
@@ -109,7 +110,7 @@
         </w:tc>
         <w:tc>
           <w:tcPr>
-            <w:tcW w:w="1514" w:type="dxa"/>
+            <w:tcW w:w="1801" w:type="dxa"/>
             <w:vAlign w:val="center"/>
           </w:tcPr>
           <w:p>
@@ -131,7 +132,7 @@
         </w:tc>
         <w:tc>
           <w:tcPr>
-            <w:tcW w:w="5755" w:type="dxa"/>
+            <w:tcW w:w="5537" w:type="dxa"/>
             <w:vAlign w:val="center"/>
           </w:tcPr>
           <w:p>
@@ -154,11 +155,12 @@
       </w:tr>
       <w:tr>
         <w:trPr>
+          <w:trHeight w:val="290"/>
           <w:jc w:val="center"/>
         </w:trPr>
         <w:tc>
           <w:tcPr>
-            <w:tcW w:w="914" w:type="dxa"/>
+            <w:tcW w:w="922" w:type="dxa"/>
             <w:vAlign w:val="center"/>
           </w:tcPr>
           <w:p>
@@ -174,7 +176,7 @@
         </w:tc>
         <w:tc>
           <w:tcPr>
-            <w:tcW w:w="1167" w:type="dxa"/>
+            <w:tcW w:w="1178" w:type="dxa"/>
             <w:vAlign w:val="center"/>
           </w:tcPr>
           <w:p>
@@ -193,7 +195,7 @@
         </w:tc>
         <w:tc>
           <w:tcPr>
-            <w:tcW w:w="1514" w:type="dxa"/>
+            <w:tcW w:w="1801" w:type="dxa"/>
             <w:vAlign w:val="center"/>
           </w:tcPr>
           <w:p>
@@ -209,7 +211,7 @@
         </w:tc>
         <w:tc>
           <w:tcPr>
-            <w:tcW w:w="5755" w:type="dxa"/>
+            <w:tcW w:w="5537" w:type="dxa"/>
             <w:vAlign w:val="center"/>
           </w:tcPr>
           <w:p>
@@ -226,11 +228,12 @@
       </w:tr>
       <w:tr>
         <w:trPr>
+          <w:trHeight w:val="307"/>
           <w:jc w:val="center"/>
         </w:trPr>
         <w:tc>
           <w:tcPr>
-            <w:tcW w:w="914" w:type="dxa"/>
+            <w:tcW w:w="922" w:type="dxa"/>
             <w:vAlign w:val="center"/>
           </w:tcPr>
           <w:p>
@@ -246,7 +249,7 @@
         </w:tc>
         <w:tc>
           <w:tcPr>
-            <w:tcW w:w="1167" w:type="dxa"/>
+            <w:tcW w:w="1178" w:type="dxa"/>
             <w:vAlign w:val="center"/>
           </w:tcPr>
           <w:p>
@@ -262,7 +265,7 @@
         </w:tc>
         <w:tc>
           <w:tcPr>
-            <w:tcW w:w="1514" w:type="dxa"/>
+            <w:tcW w:w="1801" w:type="dxa"/>
             <w:vAlign w:val="center"/>
           </w:tcPr>
           <w:p>
@@ -278,7 +281,7 @@
         </w:tc>
         <w:tc>
           <w:tcPr>
-            <w:tcW w:w="5755" w:type="dxa"/>
+            <w:tcW w:w="5537" w:type="dxa"/>
             <w:vAlign w:val="center"/>
           </w:tcPr>
           <w:p>
@@ -295,11 +298,12 @@
       </w:tr>
       <w:tr>
         <w:trPr>
+          <w:trHeight w:val="290"/>
           <w:jc w:val="center"/>
         </w:trPr>
         <w:tc>
           <w:tcPr>
-            <w:tcW w:w="914" w:type="dxa"/>
+            <w:tcW w:w="922" w:type="dxa"/>
             <w:vAlign w:val="center"/>
           </w:tcPr>
           <w:p>
@@ -315,7 +319,7 @@
         </w:tc>
         <w:tc>
           <w:tcPr>
-            <w:tcW w:w="1167" w:type="dxa"/>
+            <w:tcW w:w="1178" w:type="dxa"/>
             <w:vAlign w:val="center"/>
           </w:tcPr>
           <w:p>
@@ -331,7 +335,7 @@
         </w:tc>
         <w:tc>
           <w:tcPr>
-            <w:tcW w:w="1514" w:type="dxa"/>
+            <w:tcW w:w="1801" w:type="dxa"/>
             <w:vAlign w:val="center"/>
           </w:tcPr>
           <w:p>
@@ -347,7 +351,7 @@
         </w:tc>
         <w:tc>
           <w:tcPr>
-            <w:tcW w:w="5755" w:type="dxa"/>
+            <w:tcW w:w="5537" w:type="dxa"/>
             <w:vAlign w:val="center"/>
           </w:tcPr>
           <w:p>
@@ -364,11 +368,42 @@
       </w:tr>
       <w:tr>
         <w:trPr>
+          <w:trHeight w:val="307"/>
           <w:jc w:val="center"/>
         </w:trPr>
         <w:tc>
           <w:tcPr>
-            <w:tcW w:w="914" w:type="dxa"/>
+            <w:tcW w:w="922" w:type="dxa"/>
+            <w:vAlign w:val="center"/>
+          </w:tcPr>
+          <w:p>
+            <w:pPr>
+              <w:pStyle w:val="ListParagraph"/>
+              <w:ind w:left="0"/>
+            </w:pPr>
+            <w:r>
+              <w:t xml:space="preserve">   V2.1</w:t>
+            </w:r>
+          </w:p>
+        </w:tc>
+        <w:tc>
+          <w:tcPr>
+            <w:tcW w:w="1178" w:type="dxa"/>
+            <w:vAlign w:val="center"/>
+          </w:tcPr>
+          <w:p>
+            <w:pPr>
+              <w:pStyle w:val="ListParagraph"/>
+              <w:ind w:left="0"/>
+            </w:pPr>
+            <w:r>
+              <w:t>9/16/2016</w:t>
+            </w:r>
+          </w:p>
+        </w:tc>
+        <w:tc>
+          <w:tcPr>
+            <w:tcW w:w="1801" w:type="dxa"/>
             <w:vAlign w:val="center"/>
           </w:tcPr>
           <w:p>
@@ -377,11 +412,14 @@
               <w:ind w:left="0"/>
               <w:jc w:val="center"/>
             </w:pPr>
+            <w:r>
+              <w:t>Manuel Gonzalez</w:t>
+            </w:r>
           </w:p>
         </w:tc>
         <w:tc>
           <w:tcPr>
-            <w:tcW w:w="1167" w:type="dxa"/>
+            <w:tcW w:w="5537" w:type="dxa"/>
             <w:vAlign w:val="center"/>
           </w:tcPr>
           <w:p>
@@ -390,36 +428,11 @@
               <w:ind w:left="0"/>
               <w:jc w:val="center"/>
             </w:pPr>
+            <w:r>
+              <w:t>Added ‘Users and Modes of Operation’ and ‘Analysis’</w:t>
+            </w:r>
           </w:p>
         </w:tc>
-        <w:tc>
-          <w:tcPr>
-            <w:tcW w:w="1514" w:type="dxa"/>
-            <w:vAlign w:val="center"/>
-          </w:tcPr>
-          <w:p>
-            <w:pPr>
-              <w:pStyle w:val="ListParagraph"/>
-              <w:ind w:left="0"/>
-              <w:jc w:val="center"/>
-            </w:pPr>
-          </w:p>
-        </w:tc>
-        <w:tc>
-          <w:tcPr>
-            <w:tcW w:w="5755" w:type="dxa"/>
-            <w:vAlign w:val="center"/>
-          </w:tcPr>
-          <w:p>
-            <w:pPr>
-              <w:pStyle w:val="ListParagraph"/>
-              <w:ind w:left="0"/>
-              <w:jc w:val="center"/>
-            </w:pPr>
-          </w:p>
-        </w:tc>
-        <w:bookmarkStart w:id="1" w:name="_GoBack"/>
-        <w:bookmarkEnd w:id="1"/>
       </w:tr>
     </w:tbl>
     <w:p>
@@ -457,6 +470,8 @@
       <w:r>
         <w:t>Jimmy Lam</w:t>
       </w:r>
+      <w:bookmarkStart w:id="1" w:name="_GoBack"/>
+      <w:bookmarkEnd w:id="1"/>
     </w:p>
     <w:p>
       <w:pPr>
@@ -537,58 +552,220 @@
     <w:p>
       <w:pPr>
         <w:pStyle w:val="ListParagraph"/>
+      </w:pPr>
+      <w:r>
+        <w:t xml:space="preserve">Currently, most PC users cannot identify themselves and interact with their computers </w:t>
+      </w:r>
+      <w:r>
+        <w:t>using</w:t>
+      </w:r>
+      <w:r>
+        <w:t xml:space="preserve"> a system of facial recognition. </w:t>
+      </w:r>
+      <w:r>
+        <w:t>In an environment in which one computer is shared between multiple people</w:t>
+      </w:r>
+      <w:r>
+        <w:t xml:space="preserve">, </w:t>
+      </w:r>
+      <w:r>
+        <w:t xml:space="preserve">a user might have to enter a password to log on. After that, </w:t>
+      </w:r>
+      <w:r>
+        <w:t xml:space="preserve">he must focus on his monitor </w:t>
+      </w:r>
+      <w:r>
+        <w:t>to open desired</w:t>
+      </w:r>
+      <w:r>
+        <w:t xml:space="preserve"> applications </w:t>
+      </w:r>
+      <w:r>
+        <w:t xml:space="preserve">and visit </w:t>
+      </w:r>
+      <w:r>
+        <w:t xml:space="preserve">websites </w:t>
+      </w:r>
+      <w:r>
+        <w:t>that interest him</w:t>
+      </w:r>
+      <w:r>
+        <w:t xml:space="preserve">. </w:t>
+      </w:r>
+      <w:r>
+        <w:t xml:space="preserve">These activities require the user to </w:t>
+      </w:r>
+      <w:r>
+        <w:t>physically input information into the computer</w:t>
+      </w:r>
+      <w:r>
+        <w:t>.</w:t>
+      </w:r>
+    </w:p>
+    <w:p>
+      <w:pPr>
+        <w:pStyle w:val="ListParagraph"/>
+      </w:pPr>
+      <w:r>
+        <w:t xml:space="preserve">Moreover, </w:t>
+      </w:r>
+      <w:r>
+        <w:t>most desktop sessions do not allow multiple users to interact with the computer in the same setting.</w:t>
+      </w:r>
+      <w:r>
+        <w:t xml:space="preserve"> If the computer is “occupied” by </w:t>
+      </w:r>
+      <w:r>
+        <w:t>someone, another person must wait his turn before taking advantage of the computer’s resources.</w:t>
+      </w:r>
+      <w:r>
+        <w:br/>
+      </w:r>
+    </w:p>
+    <w:p>
+      <w:pPr>
+        <w:pStyle w:val="ListParagraph"/>
+        <w:numPr>
+          <w:ilvl w:val="0"/>
+          <w:numId w:val="6"/>
+        </w:numPr>
+        <w:rPr>
+          <w:b/>
+          <w:sz w:val="28"/>
+        </w:rPr>
+      </w:pPr>
+      <w:r>
+        <w:rPr>
+          <w:b/>
+          <w:sz w:val="28"/>
+        </w:rPr>
+        <w:t>The Proposed System: Needs</w:t>
+      </w:r>
+    </w:p>
+    <w:p>
+      <w:pPr>
+        <w:pStyle w:val="ListParagraph"/>
+      </w:pPr>
+      <w:r>
+        <w:t>Webcam, database, front end GUI, microphone, web API, windows operating system</w:t>
+      </w:r>
+      <w:r>
+        <w:br/>
+      </w:r>
+    </w:p>
+    <w:p>
+      <w:pPr>
+        <w:pStyle w:val="ListParagraph"/>
+        <w:numPr>
+          <w:ilvl w:val="0"/>
+          <w:numId w:val="6"/>
+        </w:numPr>
+        <w:rPr>
+          <w:b/>
+          <w:sz w:val="28"/>
+        </w:rPr>
+      </w:pPr>
+      <w:r>
+        <w:rPr>
+          <w:b/>
+          <w:sz w:val="28"/>
+        </w:rPr>
+        <w:t xml:space="preserve">The Proposed System: </w:t>
+      </w:r>
+      <w:r>
+        <w:rPr>
+          <w:b/>
+          <w:sz w:val="28"/>
+        </w:rPr>
+        <w:t>Users and Modes of Operation</w:t>
+      </w:r>
+    </w:p>
+    <w:p>
+      <w:pPr>
+        <w:pStyle w:val="ListParagraph"/>
+      </w:pPr>
+      <w:r>
+        <w:t>The system will handle only one type of user, no specific roles will be present. Each user will be authenticated through facial recognition, this will allow the application to be customized depending on which user is interacting with it. The system should be able to handle multiple users at once.</w:t>
+      </w:r>
+    </w:p>
+    <w:p>
+      <w:pPr>
+        <w:pStyle w:val="ListParagraph"/>
+      </w:pPr>
+      <w:r>
+        <w:t>The system will perform a set of actions reacting to the user's behavior (leaving the room, speaking, not looking to the camera, moving, etc.), as well as executing commands detected through speech. Some actions may not be available for some users, depending on their profiles.</w:t>
+      </w:r>
+    </w:p>
+    <w:p>
+      <w:pPr>
+        <w:pStyle w:val="ListParagraph"/>
+      </w:pPr>
+    </w:p>
+    <w:p>
+      <w:pPr>
+        <w:pStyle w:val="ListParagraph"/>
+        <w:numPr>
+          <w:ilvl w:val="0"/>
+          <w:numId w:val="6"/>
+        </w:numPr>
+        <w:rPr>
+          <w:b/>
+          <w:sz w:val="28"/>
+        </w:rPr>
+      </w:pPr>
+      <w:r>
+        <w:rPr>
+          <w:b/>
+          <w:sz w:val="28"/>
+        </w:rPr>
+        <w:t xml:space="preserve">The Proposed System: </w:t>
+      </w:r>
+      <w:r>
+        <w:rPr>
+          <w:b/>
+          <w:sz w:val="28"/>
+        </w:rPr>
+        <w:t>Operational Scenarios</w:t>
+      </w:r>
+    </w:p>
+    <w:p>
+      <w:pPr>
+        <w:pStyle w:val="ListParagraph"/>
         <w:numPr>
           <w:ilvl w:val="1"/>
           <w:numId w:val="6"/>
         </w:numPr>
       </w:pPr>
       <w:r>
-        <w:t xml:space="preserve">Currently, most PC users cannot identify themselves and interact with their computers </w:t>
-      </w:r>
-      <w:r>
-        <w:t>using</w:t>
-      </w:r>
-      <w:r>
-        <w:t xml:space="preserve"> a system of facial recognition. </w:t>
-      </w:r>
-      <w:r>
-        <w:t>In an environment in which one computer is shared between multiple people</w:t>
-      </w:r>
-      <w:r>
-        <w:t xml:space="preserve">, </w:t>
-      </w:r>
-      <w:r>
-        <w:t xml:space="preserve">a user might have to enter a password to log on. After that, </w:t>
-      </w:r>
-      <w:r>
-        <w:t xml:space="preserve">he must focus on his monitor </w:t>
-      </w:r>
-      <w:r>
-        <w:t>to open desired</w:t>
-      </w:r>
-      <w:r>
-        <w:t xml:space="preserve"> applications </w:t>
-      </w:r>
-      <w:r>
-        <w:t xml:space="preserve">and visit </w:t>
-      </w:r>
-      <w:r>
-        <w:t xml:space="preserve">websites </w:t>
-      </w:r>
-      <w:r>
-        <w:t>that interest him</w:t>
-      </w:r>
-      <w:r>
-        <w:t xml:space="preserve">. </w:t>
-      </w:r>
-      <w:r>
-        <w:t xml:space="preserve">These activities require the user to </w:t>
-      </w:r>
-      <w:r>
-        <w:t>physically input information into the computer</w:t>
-      </w:r>
-      <w:r>
-        <w:t>.</w:t>
+        <w:lastRenderedPageBreak/>
+        <w:br/>
+      </w:r>
+    </w:p>
+    <w:p>
+      <w:pPr>
+        <w:pStyle w:val="ListParagraph"/>
+        <w:numPr>
+          <w:ilvl w:val="0"/>
+          <w:numId w:val="6"/>
+        </w:numPr>
+        <w:rPr>
+          <w:b/>
+          <w:sz w:val="28"/>
+        </w:rPr>
+      </w:pPr>
+      <w:r>
+        <w:rPr>
+          <w:b/>
+          <w:sz w:val="28"/>
+        </w:rPr>
+        <w:t xml:space="preserve">The Proposed System: </w:t>
+      </w:r>
+      <w:r>
+        <w:rPr>
+          <w:b/>
+          <w:sz w:val="28"/>
+        </w:rPr>
+        <w:t>Operational Features</w:t>
       </w:r>
     </w:p>
     <w:p>
@@ -600,18 +777,6 @@
         </w:numPr>
       </w:pPr>
       <w:r>
-        <w:t xml:space="preserve">Moreover, </w:t>
-      </w:r>
-      <w:r>
-        <w:t>most desktop sessions do not allow multiple users to interact with the computer in the same setting.</w:t>
-      </w:r>
-      <w:r>
-        <w:t xml:space="preserve"> If the computer is “occupied” by </w:t>
-      </w:r>
-      <w:r>
-        <w:t>someone, another person must wait his turn before taking advantage of the computer’s resources.</w:t>
-      </w:r>
-      <w:r>
         <w:br/>
       </w:r>
     </w:p>
@@ -632,19 +797,22 @@
           <w:b/>
           <w:sz w:val="28"/>
         </w:rPr>
-        <w:t>The Proposed System: Needs</w:t>
-      </w:r>
-    </w:p>
-    <w:p>
-      <w:pPr>
-        <w:pStyle w:val="ListParagraph"/>
-        <w:numPr>
-          <w:ilvl w:val="1"/>
-          <w:numId w:val="6"/>
-        </w:numPr>
-      </w:pPr>
-      <w:r>
-        <w:t>Webcam, database, front end GUI, microphone, web API, windows operating system</w:t>
+        <w:t xml:space="preserve">The Proposed System: </w:t>
+      </w:r>
+      <w:r>
+        <w:rPr>
+          <w:b/>
+          <w:sz w:val="28"/>
+        </w:rPr>
+        <w:t>Expected Impacts</w:t>
+      </w:r>
+    </w:p>
+    <w:p>
+      <w:pPr>
+        <w:pStyle w:val="ListParagraph"/>
+      </w:pPr>
+      <w:r>
+        <w:t>By detecting and interacting with the user, we plan to create an AI that will enhance the user’s desktop experience. This “Jarvis Emulator” will enable the user to open and close applications without lifting a finger, and will alert the user of relevant information based on the data input from the user when setting up his or her profile the first time that Jarvis adds the user’s face to its database.</w:t>
       </w:r>
       <w:r>
         <w:br/>
@@ -674,19 +842,27 @@
           <w:b/>
           <w:sz w:val="28"/>
         </w:rPr>
-        <w:t>Users and Modes of Operation</w:t>
-      </w:r>
-    </w:p>
-    <w:p>
-      <w:pPr>
-        <w:pStyle w:val="ListParagraph"/>
-        <w:numPr>
-          <w:ilvl w:val="1"/>
-          <w:numId w:val="6"/>
-        </w:numPr>
-      </w:pPr>
-      <w:r>
-        <w:br/>
+        <w:t>Analysis</w:t>
+      </w:r>
+    </w:p>
+    <w:p>
+      <w:pPr>
+        <w:pStyle w:val="ListParagraph"/>
+        <w:rPr>
+          <w:b/>
+          <w:sz w:val="24"/>
+          <w:szCs w:val="24"/>
+          <w:u w:val="single"/>
+        </w:rPr>
+      </w:pPr>
+      <w:r>
+        <w:rPr>
+          <w:b/>
+          <w:sz w:val="24"/>
+          <w:szCs w:val="24"/>
+          <w:u w:val="single"/>
+        </w:rPr>
+        <w:t>Expected Improvements:</w:t>
       </w:r>
     </w:p>
     <w:p>
@@ -694,38 +870,11 @@
         <w:pStyle w:val="ListParagraph"/>
         <w:numPr>
           <w:ilvl w:val="0"/>
-          <w:numId w:val="6"/>
+          <w:numId w:val="7"/>
         </w:numPr>
-        <w:rPr>
-          <w:b/>
-          <w:sz w:val="28"/>
-        </w:rPr>
-      </w:pPr>
-      <w:r>
-        <w:rPr>
-          <w:b/>
-          <w:sz w:val="28"/>
-        </w:rPr>
-        <w:t xml:space="preserve">The Proposed System: </w:t>
-      </w:r>
-      <w:r>
-        <w:rPr>
-          <w:b/>
-          <w:sz w:val="28"/>
-        </w:rPr>
-        <w:t>Operational Scenarios</w:t>
-      </w:r>
-    </w:p>
-    <w:p>
-      <w:pPr>
-        <w:pStyle w:val="ListParagraph"/>
-        <w:numPr>
-          <w:ilvl w:val="1"/>
-          <w:numId w:val="6"/>
-        </w:numPr>
-      </w:pPr>
-      <w:r>
-        <w:br/>
+      </w:pPr>
+      <w:r>
+        <w:t>The system should seamlessly integrate facial recognition, speech recognition and artificial intelligence.</w:t>
       </w:r>
     </w:p>
     <w:p>
@@ -733,38 +882,11 @@
         <w:pStyle w:val="ListParagraph"/>
         <w:numPr>
           <w:ilvl w:val="0"/>
-          <w:numId w:val="6"/>
+          <w:numId w:val="7"/>
         </w:numPr>
-        <w:rPr>
-          <w:b/>
-          <w:sz w:val="28"/>
-        </w:rPr>
-      </w:pPr>
-      <w:r>
-        <w:rPr>
-          <w:b/>
-          <w:sz w:val="28"/>
-        </w:rPr>
-        <w:t xml:space="preserve">The Proposed System: </w:t>
-      </w:r>
-      <w:r>
-        <w:rPr>
-          <w:b/>
-          <w:sz w:val="28"/>
-        </w:rPr>
-        <w:t>Operational Features</w:t>
-      </w:r>
-    </w:p>
-    <w:p>
-      <w:pPr>
-        <w:pStyle w:val="ListParagraph"/>
-        <w:numPr>
-          <w:ilvl w:val="1"/>
-          <w:numId w:val="6"/>
-        </w:numPr>
-      </w:pPr>
-      <w:r>
-        <w:br/>
+      </w:pPr>
+      <w:r>
+        <w:t>The system should feel like it “knows” the user.</w:t>
       </w:r>
     </w:p>
     <w:p>
@@ -772,42 +894,31 @@
         <w:pStyle w:val="ListParagraph"/>
         <w:numPr>
           <w:ilvl w:val="0"/>
-          <w:numId w:val="6"/>
+          <w:numId w:val="7"/>
         </w:numPr>
-        <w:rPr>
-          <w:b/>
-          <w:sz w:val="28"/>
-        </w:rPr>
-      </w:pPr>
-      <w:r>
-        <w:rPr>
-          <w:b/>
-          <w:sz w:val="28"/>
-        </w:rPr>
-        <w:t xml:space="preserve">The Proposed System: </w:t>
-      </w:r>
-      <w:r>
-        <w:rPr>
-          <w:b/>
-          <w:sz w:val="28"/>
-        </w:rPr>
-        <w:t>Expected Impacts</w:t>
-      </w:r>
-    </w:p>
-    <w:p>
-      <w:pPr>
-        <w:pStyle w:val="ListParagraph"/>
-        <w:numPr>
-          <w:ilvl w:val="1"/>
-          <w:numId w:val="6"/>
-        </w:numPr>
-      </w:pPr>
-      <w:r>
-        <w:lastRenderedPageBreak/>
-        <w:t>By detecting and interacting with the user, we plan to create an AI that will enhance the user’s desktop experience. This “Jarvis Emulator” will enable the user to open and close applications without lifting a finger, and will alert the user of relevant information based on the data input from the user when setting up his or her profile the first time that Jarvis adds the user’s face to its database.</w:t>
-      </w:r>
-      <w:r>
-        <w:br/>
+      </w:pPr>
+      <w:r>
+        <w:t>The user should be able to use our system without changing any of his/her usual routine.</w:t>
+      </w:r>
+    </w:p>
+    <w:p>
+      <w:pPr>
+        <w:pStyle w:val="ListParagraph"/>
+        <w:rPr>
+          <w:b/>
+          <w:sz w:val="24"/>
+          <w:szCs w:val="24"/>
+          <w:u w:val="single"/>
+        </w:rPr>
+      </w:pPr>
+      <w:r>
+        <w:rPr>
+          <w:b/>
+          <w:sz w:val="24"/>
+          <w:szCs w:val="24"/>
+          <w:u w:val="single"/>
+        </w:rPr>
+        <w:t>Disadvantages:</w:t>
       </w:r>
     </w:p>
     <w:p>
@@ -815,36 +926,162 @@
         <w:pStyle w:val="ListParagraph"/>
         <w:numPr>
           <w:ilvl w:val="0"/>
-          <w:numId w:val="6"/>
+          <w:numId w:val="7"/>
         </w:numPr>
-        <w:rPr>
-          <w:b/>
-          <w:sz w:val="28"/>
-        </w:rPr>
-      </w:pPr>
-      <w:r>
-        <w:rPr>
-          <w:b/>
-          <w:sz w:val="28"/>
-        </w:rPr>
-        <w:t xml:space="preserve">The Proposed System: </w:t>
-      </w:r>
-      <w:r>
-        <w:rPr>
-          <w:b/>
-          <w:sz w:val="28"/>
-        </w:rPr>
-        <w:t>Analysis</w:t>
+      </w:pPr>
+      <w:r>
+        <w:t>The user may feel uncomfortable of having a camera constantly watching what he/she is doing.</w:t>
+      </w:r>
+    </w:p>
+    <w:p>
+      <w:pPr>
+        <w:pStyle w:val="ListParagraph"/>
+        <w:rPr>
+          <w:b/>
+          <w:sz w:val="24"/>
+          <w:szCs w:val="24"/>
+          <w:u w:val="single"/>
+        </w:rPr>
+      </w:pPr>
+      <w:r>
+        <w:rPr>
+          <w:b/>
+          <w:sz w:val="24"/>
+          <w:szCs w:val="24"/>
+          <w:u w:val="single"/>
+        </w:rPr>
+        <w:t>Limitations:</w:t>
       </w:r>
     </w:p>
     <w:p>
       <w:pPr>
         <w:pStyle w:val="ListParagraph"/>
         <w:numPr>
-          <w:ilvl w:val="1"/>
-          <w:numId w:val="6"/>
+          <w:ilvl w:val="0"/>
+          <w:numId w:val="7"/>
         </w:numPr>
       </w:pPr>
+      <w:r>
+        <w:t>It requires camera and a microphone to function.</w:t>
+      </w:r>
+    </w:p>
+    <w:p>
+      <w:pPr>
+        <w:pStyle w:val="ListParagraph"/>
+        <w:numPr>
+          <w:ilvl w:val="0"/>
+          <w:numId w:val="7"/>
+        </w:numPr>
+      </w:pPr>
+      <w:r>
+        <w:t>Only some online information will be available through the application's speech construction due to the difference in web APIs formats</w:t>
+      </w:r>
+    </w:p>
+    <w:p>
+      <w:pPr>
+        <w:pStyle w:val="ListParagraph"/>
+        <w:numPr>
+          <w:ilvl w:val="0"/>
+          <w:numId w:val="7"/>
+        </w:numPr>
+      </w:pPr>
+      <w:r>
+        <w:t>Due to the limited amount of information known about the user, the system may not be able to accurately predict some of the user's needs.</w:t>
+      </w:r>
+    </w:p>
+    <w:p>
+      <w:pPr>
+        <w:pStyle w:val="ListParagraph"/>
+        <w:rPr>
+          <w:b/>
+          <w:sz w:val="24"/>
+          <w:szCs w:val="24"/>
+          <w:u w:val="single"/>
+        </w:rPr>
+      </w:pPr>
+      <w:r>
+        <w:rPr>
+          <w:b/>
+          <w:sz w:val="24"/>
+          <w:szCs w:val="24"/>
+          <w:u w:val="single"/>
+        </w:rPr>
+        <w:t>Risks:</w:t>
+      </w:r>
+    </w:p>
+    <w:p>
+      <w:pPr>
+        <w:pStyle w:val="ListParagraph"/>
+        <w:numPr>
+          <w:ilvl w:val="0"/>
+          <w:numId w:val="7"/>
+        </w:numPr>
+      </w:pPr>
+      <w:r>
+        <w:t>The current algorithm for facial recognition has some problems detecting specific users. We may not be able to fix such errors during our short development period.</w:t>
+      </w:r>
+    </w:p>
+    <w:p>
+      <w:pPr>
+        <w:pStyle w:val="ListParagraph"/>
+        <w:numPr>
+          <w:ilvl w:val="0"/>
+          <w:numId w:val="7"/>
+        </w:numPr>
+      </w:pPr>
+      <w:r>
+        <w:t>Many of the algorithms and techniques that we will be using</w:t>
+      </w:r>
+      <w:r>
+        <w:t xml:space="preserve"> are a bit out of the scope for </w:t>
+      </w:r>
+      <w:r>
+        <w:t>undergraduate studies, and could be difficult to implement.</w:t>
+      </w:r>
+    </w:p>
+    <w:p>
+      <w:pPr>
+        <w:pStyle w:val="ListParagraph"/>
+        <w:rPr>
+          <w:b/>
+          <w:sz w:val="24"/>
+          <w:szCs w:val="24"/>
+          <w:u w:val="single"/>
+        </w:rPr>
+      </w:pPr>
+      <w:r>
+        <w:rPr>
+          <w:b/>
+          <w:sz w:val="24"/>
+          <w:szCs w:val="24"/>
+          <w:u w:val="single"/>
+        </w:rPr>
+        <w:t>Alternatives and Tradeoffs:</w:t>
+      </w:r>
+    </w:p>
+    <w:p>
+      <w:pPr>
+        <w:pStyle w:val="ListParagraph"/>
+        <w:numPr>
+          <w:ilvl w:val="0"/>
+          <w:numId w:val="7"/>
+        </w:numPr>
+      </w:pPr>
+      <w:r>
+        <w:t>All algorithms that couldn't be enhanced will be discussed for further research.</w:t>
+      </w:r>
+    </w:p>
+    <w:p>
+      <w:pPr>
+        <w:pStyle w:val="ListParagraph"/>
+        <w:numPr>
+          <w:ilvl w:val="0"/>
+          <w:numId w:val="7"/>
+        </w:numPr>
+      </w:pPr>
+      <w:r>
+        <w:t>Mainly, the Web APIs our system should support. Time constraints prevents us from having an extensive list of supported websites for the application to interpret and read for to the user, so we will have to choose whether or not to implement specific websites, although a system can be designed for add-ons and plug-ins that could increase the amount of websites supported.</w:t>
+      </w:r>
       <w:r>
         <w:br/>
       </w:r>
@@ -914,7 +1151,120 @@
 
 <file path=word/numbering.xml><?xml version="1.0" encoding="utf-8"?>
 <w:numbering xmlns:wpc="http://schemas.microsoft.com/office/word/2010/wordprocessingCanvas" xmlns:mc="http://schemas.openxmlformats.org/markup-compatibility/2006" xmlns:o="urn:schemas-microsoft-com:office:office" xmlns:r="http://schemas.openxmlformats.org/officeDocument/2006/relationships" xmlns:m="http://schemas.openxmlformats.org/officeDocument/2006/math" xmlns:v="urn:schemas-microsoft-com:vml" xmlns:wp14="http://schemas.microsoft.com/office/word/2010/wordprocessingDrawing" xmlns:wp="http://schemas.openxmlformats.org/drawingml/2006/wordprocessingDrawing" xmlns:w10="urn:schemas-microsoft-com:office:word" xmlns:w="http://schemas.openxmlformats.org/wordprocessingml/2006/main" xmlns:w14="http://schemas.microsoft.com/office/word/2010/wordml" xmlns:w15="http://schemas.microsoft.com/office/word/2012/wordml" xmlns:wpg="http://schemas.microsoft.com/office/word/2010/wordprocessingGroup" xmlns:wpi="http://schemas.microsoft.com/office/word/2010/wordprocessingInk" xmlns:wne="http://schemas.microsoft.com/office/word/2006/wordml" xmlns:wps="http://schemas.microsoft.com/office/word/2010/wordprocessingShape" mc:Ignorable="w14 w15 wp14">
-  <w:abstractNum w:abstractNumId="0" w15:restartNumberingAfterBreak="0">
+  <w:abstractNum w:abstractNumId="0">
+    <w:nsid w:val="05D90993"/>
+    <w:multiLevelType w:val="hybridMultilevel"/>
+    <w:tmpl w:val="174C3EF8"/>
+    <w:lvl w:ilvl="0" w:tplc="04090001">
+      <w:start w:val="1"/>
+      <w:numFmt w:val="bullet"/>
+      <w:lvlText w:val=""/>
+      <w:lvlJc w:val="left"/>
+      <w:pPr>
+        <w:ind w:left="1440" w:hanging="360"/>
+      </w:pPr>
+      <w:rPr>
+        <w:rFonts w:ascii="Symbol" w:hAnsi="Symbol" w:hint="default"/>
+      </w:rPr>
+    </w:lvl>
+    <w:lvl w:ilvl="1" w:tplc="04090003" w:tentative="1">
+      <w:start w:val="1"/>
+      <w:numFmt w:val="bullet"/>
+      <w:lvlText w:val="o"/>
+      <w:lvlJc w:val="left"/>
+      <w:pPr>
+        <w:ind w:left="2160" w:hanging="360"/>
+      </w:pPr>
+      <w:rPr>
+        <w:rFonts w:ascii="Courier New" w:hAnsi="Courier New" w:cs="Courier New" w:hint="default"/>
+      </w:rPr>
+    </w:lvl>
+    <w:lvl w:ilvl="2" w:tplc="04090005" w:tentative="1">
+      <w:start w:val="1"/>
+      <w:numFmt w:val="bullet"/>
+      <w:lvlText w:val=""/>
+      <w:lvlJc w:val="left"/>
+      <w:pPr>
+        <w:ind w:left="2880" w:hanging="360"/>
+      </w:pPr>
+      <w:rPr>
+        <w:rFonts w:ascii="Wingdings" w:hAnsi="Wingdings" w:hint="default"/>
+      </w:rPr>
+    </w:lvl>
+    <w:lvl w:ilvl="3" w:tplc="04090001" w:tentative="1">
+      <w:start w:val="1"/>
+      <w:numFmt w:val="bullet"/>
+      <w:lvlText w:val=""/>
+      <w:lvlJc w:val="left"/>
+      <w:pPr>
+        <w:ind w:left="3600" w:hanging="360"/>
+      </w:pPr>
+      <w:rPr>
+        <w:rFonts w:ascii="Symbol" w:hAnsi="Symbol" w:hint="default"/>
+      </w:rPr>
+    </w:lvl>
+    <w:lvl w:ilvl="4" w:tplc="04090003" w:tentative="1">
+      <w:start w:val="1"/>
+      <w:numFmt w:val="bullet"/>
+      <w:lvlText w:val="o"/>
+      <w:lvlJc w:val="left"/>
+      <w:pPr>
+        <w:ind w:left="4320" w:hanging="360"/>
+      </w:pPr>
+      <w:rPr>
+        <w:rFonts w:ascii="Courier New" w:hAnsi="Courier New" w:cs="Courier New" w:hint="default"/>
+      </w:rPr>
+    </w:lvl>
+    <w:lvl w:ilvl="5" w:tplc="04090005" w:tentative="1">
+      <w:start w:val="1"/>
+      <w:numFmt w:val="bullet"/>
+      <w:lvlText w:val=""/>
+      <w:lvlJc w:val="left"/>
+      <w:pPr>
+        <w:ind w:left="5040" w:hanging="360"/>
+      </w:pPr>
+      <w:rPr>
+        <w:rFonts w:ascii="Wingdings" w:hAnsi="Wingdings" w:hint="default"/>
+      </w:rPr>
+    </w:lvl>
+    <w:lvl w:ilvl="6" w:tplc="04090001" w:tentative="1">
+      <w:start w:val="1"/>
+      <w:numFmt w:val="bullet"/>
+      <w:lvlText w:val=""/>
+      <w:lvlJc w:val="left"/>
+      <w:pPr>
+        <w:ind w:left="5760" w:hanging="360"/>
+      </w:pPr>
+      <w:rPr>
+        <w:rFonts w:ascii="Symbol" w:hAnsi="Symbol" w:hint="default"/>
+      </w:rPr>
+    </w:lvl>
+    <w:lvl w:ilvl="7" w:tplc="04090003" w:tentative="1">
+      <w:start w:val="1"/>
+      <w:numFmt w:val="bullet"/>
+      <w:lvlText w:val="o"/>
+      <w:lvlJc w:val="left"/>
+      <w:pPr>
+        <w:ind w:left="6480" w:hanging="360"/>
+      </w:pPr>
+      <w:rPr>
+        <w:rFonts w:ascii="Courier New" w:hAnsi="Courier New" w:cs="Courier New" w:hint="default"/>
+      </w:rPr>
+    </w:lvl>
+    <w:lvl w:ilvl="8" w:tplc="04090005" w:tentative="1">
+      <w:start w:val="1"/>
+      <w:numFmt w:val="bullet"/>
+      <w:lvlText w:val=""/>
+      <w:lvlJc w:val="left"/>
+      <w:pPr>
+        <w:ind w:left="7200" w:hanging="360"/>
+      </w:pPr>
+      <w:rPr>
+        <w:rFonts w:ascii="Wingdings" w:hAnsi="Wingdings" w:hint="default"/>
+      </w:rPr>
+    </w:lvl>
+  </w:abstractNum>
+  <w:abstractNum w:abstractNumId="1">
     <w:nsid w:val="3C7B73BF"/>
     <w:multiLevelType w:val="hybridMultilevel"/>
     <w:tmpl w:val="48ECF97C"/>
@@ -1003,7 +1353,7 @@
       </w:pPr>
     </w:lvl>
   </w:abstractNum>
-  <w:abstractNum w:abstractNumId="1" w15:restartNumberingAfterBreak="0">
+  <w:abstractNum w:abstractNumId="2">
     <w:nsid w:val="3D1E5EF1"/>
     <w:multiLevelType w:val="multilevel"/>
     <w:tmpl w:val="0409001D"/>
@@ -1089,7 +1439,7 @@
       </w:pPr>
     </w:lvl>
   </w:abstractNum>
-  <w:abstractNum w:abstractNumId="2" w15:restartNumberingAfterBreak="0">
+  <w:abstractNum w:abstractNumId="3">
     <w:nsid w:val="44930BC8"/>
     <w:multiLevelType w:val="multilevel"/>
     <w:tmpl w:val="1FEAB180"/>
@@ -1183,7 +1533,7 @@
       </w:pPr>
     </w:lvl>
   </w:abstractNum>
-  <w:abstractNum w:abstractNumId="3" w15:restartNumberingAfterBreak="0">
+  <w:abstractNum w:abstractNumId="4">
     <w:nsid w:val="50F105FC"/>
     <w:multiLevelType w:val="hybridMultilevel"/>
     <w:tmpl w:val="88861DA0"/>
@@ -1269,7 +1619,7 @@
       </w:pPr>
     </w:lvl>
   </w:abstractNum>
-  <w:abstractNum w:abstractNumId="4" w15:restartNumberingAfterBreak="0">
+  <w:abstractNum w:abstractNumId="5">
     <w:nsid w:val="5581047F"/>
     <w:multiLevelType w:val="hybridMultilevel"/>
     <w:tmpl w:val="46D492E4"/>
@@ -1382,7 +1732,7 @@
       </w:rPr>
     </w:lvl>
   </w:abstractNum>
-  <w:abstractNum w:abstractNumId="5" w15:restartNumberingAfterBreak="0">
+  <w:abstractNum w:abstractNumId="6">
     <w:nsid w:val="677129E1"/>
     <w:multiLevelType w:val="hybridMultilevel"/>
     <w:tmpl w:val="8E2A6DD2"/>
@@ -1468,7 +1818,7 @@
       </w:pPr>
     </w:lvl>
   </w:abstractNum>
-  <w:abstractNum w:abstractNumId="6" w15:restartNumberingAfterBreak="0">
+  <w:abstractNum w:abstractNumId="7">
     <w:nsid w:val="6979197A"/>
     <w:multiLevelType w:val="multilevel"/>
     <w:tmpl w:val="893682BC"/>
@@ -1564,25 +1914,28 @@
     </w:lvl>
   </w:abstractNum>
   <w:num w:numId="1">
+    <w:abstractNumId w:val="7"/>
+  </w:num>
+  <w:num w:numId="2">
+    <w:abstractNumId w:val="2"/>
+  </w:num>
+  <w:num w:numId="3">
+    <w:abstractNumId w:val="4"/>
+  </w:num>
+  <w:num w:numId="4">
     <w:abstractNumId w:val="6"/>
   </w:num>
-  <w:num w:numId="2">
+  <w:num w:numId="5">
     <w:abstractNumId w:val="1"/>
   </w:num>
-  <w:num w:numId="3">
+  <w:num w:numId="6">
     <w:abstractNumId w:val="3"/>
   </w:num>
-  <w:num w:numId="4">
+  <w:num w:numId="7">
     <w:abstractNumId w:val="5"/>
   </w:num>
-  <w:num w:numId="5">
+  <w:num w:numId="8">
     <w:abstractNumId w:val="0"/>
-  </w:num>
-  <w:num w:numId="6">
-    <w:abstractNumId w:val="2"/>
-  </w:num>
-  <w:num w:numId="7">
-    <w:abstractNumId w:val="4"/>
   </w:num>
 </w:numbering>
 </file>
@@ -2492,6 +2845,7 @@
       <w:spacing w:after="0" w:line="240" w:lineRule="auto"/>
     </w:pPr>
     <w:tblPr>
+      <w:tblInd w:w="0" w:type="dxa"/>
       <w:tblBorders>
         <w:top w:val="single" w:sz="4" w:space="0" w:color="auto"/>
         <w:left w:val="single" w:sz="4" w:space="0" w:color="auto"/>
@@ -2500,6 +2854,12 @@
         <w:insideH w:val="single" w:sz="4" w:space="0" w:color="auto"/>
         <w:insideV w:val="single" w:sz="4" w:space="0" w:color="auto"/>
       </w:tblBorders>
+      <w:tblCellMar>
+        <w:top w:w="0" w:type="dxa"/>
+        <w:left w:w="108" w:type="dxa"/>
+        <w:bottom w:w="0" w:type="dxa"/>
+        <w:right w:w="108" w:type="dxa"/>
+      </w:tblCellMar>
     </w:tblPr>
   </w:style>
   <w:style w:type="paragraph" w:styleId="Caption">
@@ -2519,6 +2879,23 @@
       <w:color w:val="44546A" w:themeColor="text2"/>
       <w:sz w:val="18"/>
       <w:szCs w:val="18"/>
+    </w:rPr>
+  </w:style>
+  <w:style w:type="paragraph" w:customStyle="1" w:styleId="TextBody">
+    <w:name w:val="Text Body"/>
+    <w:basedOn w:val="Normal"/>
+    <w:rsid w:val="00420462"/>
+    <w:pPr>
+      <w:widowControl w:val="0"/>
+      <w:suppressAutoHyphens/>
+      <w:spacing w:after="140" w:line="288" w:lineRule="auto"/>
+    </w:pPr>
+    <w:rPr>
+      <w:rFonts w:ascii="Liberation Serif" w:eastAsia="Droid Sans Fallback" w:hAnsi="Liberation Serif" w:cs="FreeSans"/>
+      <w:color w:val="00000A"/>
+      <w:sz w:val="24"/>
+      <w:szCs w:val="24"/>
+      <w:lang w:eastAsia="zh-CN" w:bidi="hi-IN"/>
     </w:rPr>
   </w:style>
 </w:styles>

</xml_diff>

<commit_message>
fixed version number in CoOps
</commit_message>
<xml_diff>
--- a/Documentation/Concept of Operations.docx
+++ b/Documentation/Concept of Operations.docx
@@ -446,8 +446,10 @@
               <w:ind w:left="0"/>
             </w:pPr>
             <w:r>
-              <w:t xml:space="preserve">   V3.0</w:t>
+              <w:t xml:space="preserve">   V3.1</w:t>
             </w:r>
+            <w:bookmarkStart w:id="1" w:name="_GoBack"/>
+            <w:bookmarkEnd w:id="1"/>
           </w:p>
         </w:tc>
         <w:tc>
@@ -1162,8 +1164,6 @@
       <w:pPr>
         <w:pStyle w:val="ListParagraph"/>
       </w:pPr>
-      <w:bookmarkStart w:id="1" w:name="_GoBack"/>
-      <w:bookmarkEnd w:id="1"/>
       <w:r>
         <w:t>Mainly, the Web APIs our system should support. Time constraints prevents us from having an extensive list of supported websites for the application to interpret and read for to the user, so we will have to choose whether or not to implement specific websites, although a system can be designed for add-ons and plug-ins that could increase the amount of websites supported.</w:t>
       </w:r>

</xml_diff>

<commit_message>
Risk Management & Tool and Computing Environment Added on PMP. Proposed System: Operational Features and Scenarios Added on CO.
</commit_message>
<xml_diff>
--- a/Documentation/Concept of Operations.docx
+++ b/Documentation/Concept of Operations.docx
@@ -1,6 +1,6 @@
 
 <file path=word/document.xml><?xml version="1.0" encoding="utf-8"?>
-<w:document xmlns:wpc="http://schemas.microsoft.com/office/word/2010/wordprocessingCanvas" xmlns:mc="http://schemas.openxmlformats.org/markup-compatibility/2006" xmlns:o="urn:schemas-microsoft-com:office:office" xmlns:r="http://schemas.openxmlformats.org/officeDocument/2006/relationships" xmlns:m="http://schemas.openxmlformats.org/officeDocument/2006/math" xmlns:v="urn:schemas-microsoft-com:vml" xmlns:wp14="http://schemas.microsoft.com/office/word/2010/wordprocessingDrawing" xmlns:wp="http://schemas.openxmlformats.org/drawingml/2006/wordprocessingDrawing" xmlns:w10="urn:schemas-microsoft-com:office:word" xmlns:w="http://schemas.openxmlformats.org/wordprocessingml/2006/main" xmlns:w14="http://schemas.microsoft.com/office/word/2010/wordml" xmlns:w15="http://schemas.microsoft.com/office/word/2012/wordml" xmlns:wpg="http://schemas.microsoft.com/office/word/2010/wordprocessingGroup" xmlns:wpi="http://schemas.microsoft.com/office/word/2010/wordprocessingInk" xmlns:wne="http://schemas.microsoft.com/office/word/2006/wordml" xmlns:wps="http://schemas.microsoft.com/office/word/2010/wordprocessingShape" mc:Ignorable="w14 w15 wp14">
+<w:document xmlns:wpc="http://schemas.microsoft.com/office/word/2010/wordprocessingCanvas" xmlns:mo="http://schemas.microsoft.com/office/mac/office/2008/main" xmlns:mc="http://schemas.openxmlformats.org/markup-compatibility/2006" xmlns:mv="urn:schemas-microsoft-com:mac:vml" xmlns:o="urn:schemas-microsoft-com:office:office" xmlns:r="http://schemas.openxmlformats.org/officeDocument/2006/relationships" xmlns:m="http://schemas.openxmlformats.org/officeDocument/2006/math" xmlns:v="urn:schemas-microsoft-com:vml" xmlns:wp14="http://schemas.microsoft.com/office/word/2010/wordprocessingDrawing" xmlns:wp="http://schemas.openxmlformats.org/drawingml/2006/wordprocessingDrawing" xmlns:w10="urn:schemas-microsoft-com:office:word" xmlns:w="http://schemas.openxmlformats.org/wordprocessingml/2006/main" xmlns:w14="http://schemas.microsoft.com/office/word/2010/wordml" xmlns:wpg="http://schemas.microsoft.com/office/word/2010/wordprocessingGroup" xmlns:wpi="http://schemas.microsoft.com/office/word/2010/wordprocessingInk" xmlns:wne="http://schemas.microsoft.com/office/word/2006/wordml" xmlns:wps="http://schemas.microsoft.com/office/word/2010/wordprocessingShape" mc:Ignorable="w14 wp14">
   <w:body>
     <w:p>
       <w:pPr>
@@ -167,9 +167,11 @@
               <w:ind w:left="0"/>
               <w:jc w:val="center"/>
             </w:pPr>
+            <w:proofErr w:type="gramStart"/>
             <w:r>
               <w:t>v0.0</w:t>
             </w:r>
+            <w:proofErr w:type="gramEnd"/>
           </w:p>
         </w:tc>
         <w:tc>
@@ -203,8 +205,13 @@
               <w:jc w:val="center"/>
             </w:pPr>
             <w:r>
-              <w:t>Robin Schiro</w:t>
+              <w:t xml:space="preserve">Robin </w:t>
             </w:r>
+            <w:proofErr w:type="spellStart"/>
+            <w:r>
+              <w:t>Schiro</w:t>
+            </w:r>
+            <w:proofErr w:type="spellEnd"/>
           </w:p>
         </w:tc>
         <w:tc>
@@ -239,9 +246,11 @@
               <w:ind w:left="0"/>
               <w:jc w:val="center"/>
             </w:pPr>
+            <w:proofErr w:type="gramStart"/>
             <w:r>
               <w:t>v1.0</w:t>
             </w:r>
+            <w:proofErr w:type="gramEnd"/>
           </w:p>
         </w:tc>
         <w:tc>
@@ -272,8 +281,13 @@
               <w:jc w:val="center"/>
             </w:pPr>
             <w:r>
-              <w:t>Robin Schiro</w:t>
+              <w:t xml:space="preserve">Robin </w:t>
             </w:r>
+            <w:proofErr w:type="spellStart"/>
+            <w:r>
+              <w:t>Schiro</w:t>
+            </w:r>
+            <w:proofErr w:type="spellEnd"/>
           </w:p>
         </w:tc>
         <w:tc>
@@ -448,8 +462,6 @@
             <w:r>
               <w:t xml:space="preserve">   V3.1</w:t>
             </w:r>
-            <w:bookmarkStart w:id="1" w:name="_GoBack"/>
-            <w:bookmarkEnd w:id="1"/>
           </w:p>
         </w:tc>
         <w:tc>
@@ -579,8 +591,13 @@
         </w:rPr>
       </w:pPr>
       <w:r>
-        <w:t>Robin Schiro</w:t>
-      </w:r>
+        <w:t xml:space="preserve">Robin </w:t>
+      </w:r>
+      <w:proofErr w:type="spellStart"/>
+      <w:r>
+        <w:t>Schiro</w:t>
+      </w:r>
+      <w:proofErr w:type="spellEnd"/>
     </w:p>
     <w:p>
       <w:pPr>
@@ -763,7 +780,15 @@
       </w:pPr>
       <w:r>
         <w:lastRenderedPageBreak/>
-        <w:t>The system will handle only one type of user, no specific roles will be present. Each user will be authenticated through facial recognition, this will allow the application to be customized depending on which user is interacting with it. The system should be able to handle multiple users at once.</w:t>
+        <w:t xml:space="preserve">The system will handle only one type of </w:t>
+      </w:r>
+      <w:proofErr w:type="gramStart"/>
+      <w:r>
+        <w:t>user,</w:t>
+      </w:r>
+      <w:proofErr w:type="gramEnd"/>
+      <w:r>
+        <w:t xml:space="preserve"> no specific roles will be present. Each user will be authenticated through facial recognition, this will allow the application to be customized depending on which user is interacting with it. The system should be able to handle multiple users at once.</w:t>
       </w:r>
     </w:p>
     <w:p>
@@ -814,6 +839,110 @@
         </w:numPr>
       </w:pPr>
       <w:r>
+        <w:t>Normal Scenarios:</w:t>
+      </w:r>
+    </w:p>
+    <w:p>
+      <w:pPr>
+        <w:pStyle w:val="ListParagraph"/>
+        <w:numPr>
+          <w:ilvl w:val="2"/>
+          <w:numId w:val="6"/>
+        </w:numPr>
+      </w:pPr>
+      <w:r>
+        <w:t xml:space="preserve">The user comes within the field of view of the camera; the application is able to detect a face. If the application has not previously been exposed to the users face, it will prompt them to complete a profile for it to be able to recognize them, otherwise, it will greet them by their name and put a tracking box on their face that has a label with their name. </w:t>
+      </w:r>
+    </w:p>
+    <w:p>
+      <w:pPr>
+        <w:pStyle w:val="ListParagraph"/>
+        <w:numPr>
+          <w:ilvl w:val="2"/>
+          <w:numId w:val="6"/>
+        </w:numPr>
+      </w:pPr>
+      <w:r>
+        <w:t>When a user is interacting with the JARVIS, it will be able to follow commands, for example (if the user starts a sentence with a keyword, it will take in a command that has already been established). The user says “JARVIS, open Microsoft Word” and the application will then Answer “Opening Microsoft Word” as the new application loads.</w:t>
+      </w:r>
+    </w:p>
+    <w:p>
+      <w:pPr>
+        <w:pStyle w:val="ListParagraph"/>
+        <w:numPr>
+          <w:ilvl w:val="2"/>
+          <w:numId w:val="6"/>
+        </w:numPr>
+      </w:pPr>
+      <w:r>
+        <w:t>JARVIS will be able to detect multiple faces in the same frame, and it will be able to recognize them.</w:t>
+      </w:r>
+    </w:p>
+    <w:p>
+      <w:pPr>
+        <w:pStyle w:val="ListParagraph"/>
+        <w:numPr>
+          <w:ilvl w:val="1"/>
+          <w:numId w:val="6"/>
+        </w:numPr>
+      </w:pPr>
+      <w:r>
+        <w:t>Atypical Scenarios</w:t>
+      </w:r>
+    </w:p>
+    <w:p>
+      <w:pPr>
+        <w:pStyle w:val="ListParagraph"/>
+        <w:numPr>
+          <w:ilvl w:val="2"/>
+          <w:numId w:val="6"/>
+        </w:numPr>
+      </w:pPr>
+      <w:r>
+        <w:t>The most common one would be that the application would not be able to detect faces depending on the lighting or conditions of the room.</w:t>
+      </w:r>
+    </w:p>
+    <w:p>
+      <w:pPr>
+        <w:pStyle w:val="ListParagraph"/>
+        <w:numPr>
+          <w:ilvl w:val="2"/>
+          <w:numId w:val="6"/>
+        </w:numPr>
+      </w:pPr>
+      <w:r>
+        <w:t>Too many faces in the frame may cause the program to crash or get people’s profiles confused</w:t>
+      </w:r>
+    </w:p>
+    <w:p>
+      <w:pPr>
+        <w:pStyle w:val="ListParagraph"/>
+        <w:numPr>
+          <w:ilvl w:val="2"/>
+          <w:numId w:val="6"/>
+        </w:numPr>
+      </w:pPr>
+      <w:r>
+        <w:t>Not understanding the commands given by the user or doing something completely different to what the user requested.</w:t>
+      </w:r>
+    </w:p>
+    <w:p>
+      <w:pPr>
+        <w:pStyle w:val="ListParagraph"/>
+        <w:numPr>
+          <w:ilvl w:val="2"/>
+          <w:numId w:val="6"/>
+        </w:numPr>
+      </w:pPr>
+      <w:bookmarkStart w:id="1" w:name="_GoBack"/>
+      <w:bookmarkEnd w:id="1"/>
+      <w:r>
+        <w:t xml:space="preserve">A user that has previously interacted with the application comes into the field of view, and the application is not able to recognize him, therefore a second profile is created. Duplicate information leads to waste in computer’s memory. </w:t>
+      </w:r>
+      <w:r>
+        <w:br/>
+      </w:r>
+      <w:r>
         <w:br/>
       </w:r>
     </w:p>
@@ -853,6 +982,125 @@
         </w:numPr>
       </w:pPr>
       <w:r>
+        <w:t>MUST HAVE:</w:t>
+      </w:r>
+    </w:p>
+    <w:p>
+      <w:pPr>
+        <w:pStyle w:val="ListParagraph"/>
+        <w:numPr>
+          <w:ilvl w:val="2"/>
+          <w:numId w:val="6"/>
+        </w:numPr>
+      </w:pPr>
+      <w:r>
+        <w:t>The ability to recognize, distinguish and track people’s faces</w:t>
+      </w:r>
+    </w:p>
+    <w:p>
+      <w:pPr>
+        <w:pStyle w:val="ListParagraph"/>
+        <w:numPr>
+          <w:ilvl w:val="2"/>
+          <w:numId w:val="6"/>
+        </w:numPr>
+      </w:pPr>
+      <w:r>
+        <w:t>A GUI that allows the user to manually configure their own profiles, such as preferences, most used applications, most visited websites.</w:t>
+      </w:r>
+    </w:p>
+    <w:p>
+      <w:pPr>
+        <w:pStyle w:val="ListParagraph"/>
+        <w:numPr>
+          <w:ilvl w:val="2"/>
+          <w:numId w:val="6"/>
+        </w:numPr>
+      </w:pPr>
+      <w:r>
+        <w:t>It must be able to perform speech recognition and construction.</w:t>
+      </w:r>
+    </w:p>
+    <w:p>
+      <w:pPr>
+        <w:pStyle w:val="ListParagraph"/>
+        <w:numPr>
+          <w:ilvl w:val="2"/>
+          <w:numId w:val="6"/>
+        </w:numPr>
+      </w:pPr>
+      <w:r>
+        <w:t>The ability to report information from websites (such as weather).</w:t>
+      </w:r>
+    </w:p>
+    <w:p>
+      <w:pPr>
+        <w:pStyle w:val="ListParagraph"/>
+        <w:numPr>
+          <w:ilvl w:val="2"/>
+          <w:numId w:val="6"/>
+        </w:numPr>
+      </w:pPr>
+      <w:r>
+        <w:t>The ability to open and close applications, and log in or out.</w:t>
+      </w:r>
+    </w:p>
+    <w:p>
+      <w:pPr>
+        <w:pStyle w:val="ListParagraph"/>
+        <w:numPr>
+          <w:ilvl w:val="1"/>
+          <w:numId w:val="6"/>
+        </w:numPr>
+      </w:pPr>
+      <w:r>
+        <w:t>WOULD LIKE TO HAVE:</w:t>
+      </w:r>
+    </w:p>
+    <w:p>
+      <w:pPr>
+        <w:pStyle w:val="ListParagraph"/>
+        <w:numPr>
+          <w:ilvl w:val="2"/>
+          <w:numId w:val="6"/>
+        </w:numPr>
+      </w:pPr>
+      <w:r>
+        <w:t xml:space="preserve">The ability to analyze mouth movement from users to be able who </w:t>
+      </w:r>
+      <w:proofErr w:type="gramStart"/>
+      <w:r>
+        <w:t>its</w:t>
+      </w:r>
+      <w:proofErr w:type="gramEnd"/>
+      <w:r>
+        <w:t xml:space="preserve"> interacting with.</w:t>
+      </w:r>
+    </w:p>
+    <w:p>
+      <w:pPr>
+        <w:pStyle w:val="ListParagraph"/>
+        <w:numPr>
+          <w:ilvl w:val="2"/>
+          <w:numId w:val="6"/>
+        </w:numPr>
+      </w:pPr>
+      <w:r>
+        <w:t xml:space="preserve"> Have animated face talk to user.</w:t>
+      </w:r>
+    </w:p>
+    <w:p>
+      <w:pPr>
+        <w:pStyle w:val="ListParagraph"/>
+        <w:numPr>
+          <w:ilvl w:val="2"/>
+          <w:numId w:val="6"/>
+        </w:numPr>
+      </w:pPr>
+      <w:r>
+        <w:t xml:space="preserve"> Recognizing emotions and gestures</w:t>
+      </w:r>
+      <w:r>
         <w:br/>
       </w:r>
     </w:p>
@@ -873,6 +1121,7 @@
           <w:b/>
           <w:sz w:val="28"/>
         </w:rPr>
+        <w:lastRenderedPageBreak/>
         <w:t xml:space="preserve">The Proposed System: </w:t>
       </w:r>
       <w:r>
@@ -906,7 +1155,23 @@
         <w:pStyle w:val="ListParagraph"/>
       </w:pPr>
       <w:r>
-        <w:t>When using the ‘Jarvis Emulator,’ users will have an enhanced desktop experience. Users will be able to open and close applications, and sign in and out of their computer simply through voice command and facial recognition. Not only that, ‘Jarvis’ will provide a personal experience with users as it will be able to detect who is talking and, if their faces are stored in ‘Jarvis’s’ memory, address that person by name. If the face is not stored in memory, the new user can easily create an account with ‘Jarvis’, where it will change its behavior based on who is using it. ‘Jarvis’ will also help to improve user productivity; instead of  users searching for weather or news, users can tell ‘Jarvis’ which websites they want information from, and ‘Jarvis’ will automatically update the users with all the information relevant to the users, saving them time to focus on their other daily needs.</w:t>
+        <w:t xml:space="preserve">When using the ‘Jarvis Emulator,’ users will have an enhanced desktop experience. Users will be able to open and close applications, and sign in and out of their computer simply through voice command and facial recognition. Not only that, ‘Jarvis’ will provide a personal experience with </w:t>
+      </w:r>
+      <w:proofErr w:type="gramStart"/>
+      <w:r>
+        <w:t>users</w:t>
+      </w:r>
+      <w:proofErr w:type="gramEnd"/>
+      <w:r>
+        <w:t xml:space="preserve"> as it will be able to detect who is talking and, if their faces are stored in ‘Jarvis’s’ memory, address that person by name. If the face is not stored in memory, the new user can easily create an account with ‘Jarvis’, where it will change its behavior based on who is using it. ‘Jarvis’ will also help to improve user productivity; instead </w:t>
+      </w:r>
+      <w:proofErr w:type="gramStart"/>
+      <w:r>
+        <w:t>of  users</w:t>
+      </w:r>
+      <w:proofErr w:type="gramEnd"/>
+      <w:r>
+        <w:t xml:space="preserve"> searching for weather or news, users can tell ‘Jarvis’ which websites they want information from, and ‘Jarvis’ will automatically update the users with all the information relevant to the users, saving them time to focus on their other daily needs.</w:t>
       </w:r>
       <w:r>
         <w:br/>
@@ -1124,7 +1389,6 @@
         </w:numPr>
       </w:pPr>
       <w:r>
-        <w:lastRenderedPageBreak/>
         <w:t>Many of the algorithms and techniques that we will be using are a bit out of the scope for undergraduate studies, and could be difficult to implement.</w:t>
       </w:r>
     </w:p>
@@ -1185,7 +1449,7 @@
 </file>
 
 <file path=word/endnotes.xml><?xml version="1.0" encoding="utf-8"?>
-<w:endnotes xmlns:wpc="http://schemas.microsoft.com/office/word/2010/wordprocessingCanvas" xmlns:mc="http://schemas.openxmlformats.org/markup-compatibility/2006" xmlns:o="urn:schemas-microsoft-com:office:office" xmlns:r="http://schemas.openxmlformats.org/officeDocument/2006/relationships" xmlns:m="http://schemas.openxmlformats.org/officeDocument/2006/math" xmlns:v="urn:schemas-microsoft-com:vml" xmlns:wp14="http://schemas.microsoft.com/office/word/2010/wordprocessingDrawing" xmlns:wp="http://schemas.openxmlformats.org/drawingml/2006/wordprocessingDrawing" xmlns:w10="urn:schemas-microsoft-com:office:word" xmlns:w="http://schemas.openxmlformats.org/wordprocessingml/2006/main" xmlns:w14="http://schemas.microsoft.com/office/word/2010/wordml" xmlns:w15="http://schemas.microsoft.com/office/word/2012/wordml" xmlns:wpg="http://schemas.microsoft.com/office/word/2010/wordprocessingGroup" xmlns:wpi="http://schemas.microsoft.com/office/word/2010/wordprocessingInk" xmlns:wne="http://schemas.microsoft.com/office/word/2006/wordml" xmlns:wps="http://schemas.microsoft.com/office/word/2010/wordprocessingShape" mc:Ignorable="w14 w15 wp14">
+<w:endnotes xmlns:wpc="http://schemas.microsoft.com/office/word/2010/wordprocessingCanvas" xmlns:mo="http://schemas.microsoft.com/office/mac/office/2008/main" xmlns:mc="http://schemas.openxmlformats.org/markup-compatibility/2006" xmlns:mv="urn:schemas-microsoft-com:mac:vml" xmlns:o="urn:schemas-microsoft-com:office:office" xmlns:r="http://schemas.openxmlformats.org/officeDocument/2006/relationships" xmlns:m="http://schemas.openxmlformats.org/officeDocument/2006/math" xmlns:v="urn:schemas-microsoft-com:vml" xmlns:wp14="http://schemas.microsoft.com/office/word/2010/wordprocessingDrawing" xmlns:wp="http://schemas.openxmlformats.org/drawingml/2006/wordprocessingDrawing" xmlns:w10="urn:schemas-microsoft-com:office:word" xmlns:w="http://schemas.openxmlformats.org/wordprocessingml/2006/main" xmlns:w14="http://schemas.microsoft.com/office/word/2010/wordml" xmlns:wpg="http://schemas.microsoft.com/office/word/2010/wordprocessingGroup" xmlns:wpi="http://schemas.microsoft.com/office/word/2010/wordprocessingInk" xmlns:wne="http://schemas.microsoft.com/office/word/2006/wordml" xmlns:wps="http://schemas.microsoft.com/office/word/2010/wordprocessingShape" mc:Ignorable="w14 wp14">
   <w:endnote w:type="separator" w:id="-1">
     <w:p>
       <w:pPr>
@@ -1210,7 +1474,7 @@
 </file>
 
 <file path=word/footnotes.xml><?xml version="1.0" encoding="utf-8"?>
-<w:footnotes xmlns:wpc="http://schemas.microsoft.com/office/word/2010/wordprocessingCanvas" xmlns:mc="http://schemas.openxmlformats.org/markup-compatibility/2006" xmlns:o="urn:schemas-microsoft-com:office:office" xmlns:r="http://schemas.openxmlformats.org/officeDocument/2006/relationships" xmlns:m="http://schemas.openxmlformats.org/officeDocument/2006/math" xmlns:v="urn:schemas-microsoft-com:vml" xmlns:wp14="http://schemas.microsoft.com/office/word/2010/wordprocessingDrawing" xmlns:wp="http://schemas.openxmlformats.org/drawingml/2006/wordprocessingDrawing" xmlns:w10="urn:schemas-microsoft-com:office:word" xmlns:w="http://schemas.openxmlformats.org/wordprocessingml/2006/main" xmlns:w14="http://schemas.microsoft.com/office/word/2010/wordml" xmlns:w15="http://schemas.microsoft.com/office/word/2012/wordml" xmlns:wpg="http://schemas.microsoft.com/office/word/2010/wordprocessingGroup" xmlns:wpi="http://schemas.microsoft.com/office/word/2010/wordprocessingInk" xmlns:wne="http://schemas.microsoft.com/office/word/2006/wordml" xmlns:wps="http://schemas.microsoft.com/office/word/2010/wordprocessingShape" mc:Ignorable="w14 w15 wp14">
+<w:footnotes xmlns:wpc="http://schemas.microsoft.com/office/word/2010/wordprocessingCanvas" xmlns:mo="http://schemas.microsoft.com/office/mac/office/2008/main" xmlns:mc="http://schemas.openxmlformats.org/markup-compatibility/2006" xmlns:mv="urn:schemas-microsoft-com:mac:vml" xmlns:o="urn:schemas-microsoft-com:office:office" xmlns:r="http://schemas.openxmlformats.org/officeDocument/2006/relationships" xmlns:m="http://schemas.openxmlformats.org/officeDocument/2006/math" xmlns:v="urn:schemas-microsoft-com:vml" xmlns:wp14="http://schemas.microsoft.com/office/word/2010/wordprocessingDrawing" xmlns:wp="http://schemas.openxmlformats.org/drawingml/2006/wordprocessingDrawing" xmlns:w10="urn:schemas-microsoft-com:office:word" xmlns:w="http://schemas.openxmlformats.org/wordprocessingml/2006/main" xmlns:w14="http://schemas.microsoft.com/office/word/2010/wordml" xmlns:wpg="http://schemas.microsoft.com/office/word/2010/wordprocessingGroup" xmlns:wpi="http://schemas.microsoft.com/office/word/2010/wordprocessingInk" xmlns:wne="http://schemas.microsoft.com/office/word/2006/wordml" xmlns:wps="http://schemas.microsoft.com/office/word/2010/wordprocessingShape" mc:Ignorable="w14 wp14">
   <w:footnote w:type="separator" w:id="-1">
     <w:p>
       <w:pPr>
@@ -1235,7 +1499,7 @@
 </file>
 
 <file path=word/numbering.xml><?xml version="1.0" encoding="utf-8"?>
-<w:numbering xmlns:wpc="http://schemas.microsoft.com/office/word/2010/wordprocessingCanvas" xmlns:mc="http://schemas.openxmlformats.org/markup-compatibility/2006" xmlns:o="urn:schemas-microsoft-com:office:office" xmlns:r="http://schemas.openxmlformats.org/officeDocument/2006/relationships" xmlns:m="http://schemas.openxmlformats.org/officeDocument/2006/math" xmlns:v="urn:schemas-microsoft-com:vml" xmlns:wp14="http://schemas.microsoft.com/office/word/2010/wordprocessingDrawing" xmlns:wp="http://schemas.openxmlformats.org/drawingml/2006/wordprocessingDrawing" xmlns:w10="urn:schemas-microsoft-com:office:word" xmlns:w="http://schemas.openxmlformats.org/wordprocessingml/2006/main" xmlns:w14="http://schemas.microsoft.com/office/word/2010/wordml" xmlns:w15="http://schemas.microsoft.com/office/word/2012/wordml" xmlns:wpg="http://schemas.microsoft.com/office/word/2010/wordprocessingGroup" xmlns:wpi="http://schemas.microsoft.com/office/word/2010/wordprocessingInk" xmlns:wne="http://schemas.microsoft.com/office/word/2006/wordml" xmlns:wps="http://schemas.microsoft.com/office/word/2010/wordprocessingShape" mc:Ignorable="w14 w15 wp14">
+<w:numbering xmlns:wpc="http://schemas.microsoft.com/office/word/2010/wordprocessingCanvas" xmlns:mo="http://schemas.microsoft.com/office/mac/office/2008/main" xmlns:mc="http://schemas.openxmlformats.org/markup-compatibility/2006" xmlns:mv="urn:schemas-microsoft-com:mac:vml" xmlns:o="urn:schemas-microsoft-com:office:office" xmlns:r="http://schemas.openxmlformats.org/officeDocument/2006/relationships" xmlns:m="http://schemas.openxmlformats.org/officeDocument/2006/math" xmlns:v="urn:schemas-microsoft-com:vml" xmlns:wp14="http://schemas.microsoft.com/office/word/2010/wordprocessingDrawing" xmlns:wp="http://schemas.openxmlformats.org/drawingml/2006/wordprocessingDrawing" xmlns:w10="urn:schemas-microsoft-com:office:word" xmlns:w="http://schemas.openxmlformats.org/wordprocessingml/2006/main" xmlns:w14="http://schemas.microsoft.com/office/word/2010/wordml" xmlns:wpg="http://schemas.microsoft.com/office/word/2010/wordprocessingGroup" xmlns:wpi="http://schemas.microsoft.com/office/word/2010/wordprocessingInk" xmlns:wne="http://schemas.microsoft.com/office/word/2006/wordml" xmlns:wps="http://schemas.microsoft.com/office/word/2010/wordprocessingShape" mc:Ignorable="w14 wp14">
   <w:abstractNum w:abstractNumId="0">
     <w:nsid w:val="3C7B73BF"/>
     <w:multiLevelType w:val="hybridMultilevel"/>
@@ -1910,7 +2174,7 @@
 </file>
 
 <file path=word/styles.xml><?xml version="1.0" encoding="utf-8"?>
-<w:styles xmlns:mc="http://schemas.openxmlformats.org/markup-compatibility/2006" xmlns:r="http://schemas.openxmlformats.org/officeDocument/2006/relationships" xmlns:w="http://schemas.openxmlformats.org/wordprocessingml/2006/main" xmlns:w14="http://schemas.microsoft.com/office/word/2010/wordml" xmlns:w15="http://schemas.microsoft.com/office/word/2012/wordml" mc:Ignorable="w14 w15">
+<w:styles xmlns:mc="http://schemas.openxmlformats.org/markup-compatibility/2006" xmlns:r="http://schemas.openxmlformats.org/officeDocument/2006/relationships" xmlns:w="http://schemas.openxmlformats.org/wordprocessingml/2006/main" xmlns:w14="http://schemas.microsoft.com/office/word/2010/wordml" mc:Ignorable="w14">
   <w:docDefaults>
     <w:rPrDefault>
       <w:rPr>
@@ -1926,378 +2190,872 @@
       </w:pPr>
     </w:pPrDefault>
   </w:docDefaults>
-  <w:latentStyles w:defLockedState="0" w:defUIPriority="99" w:defSemiHidden="0" w:defUnhideWhenUsed="0" w:defQFormat="0" w:count="371">
-    <w:lsdException w:name="Normal" w:uiPriority="0" w:qFormat="1"/>
-    <w:lsdException w:name="heading 1" w:uiPriority="9" w:qFormat="1"/>
-    <w:lsdException w:name="heading 2" w:semiHidden="1" w:uiPriority="9" w:unhideWhenUsed="1" w:qFormat="1"/>
-    <w:lsdException w:name="heading 3" w:semiHidden="1" w:uiPriority="9" w:unhideWhenUsed="1" w:qFormat="1"/>
-    <w:lsdException w:name="heading 4" w:semiHidden="1" w:uiPriority="9" w:unhideWhenUsed="1" w:qFormat="1"/>
-    <w:lsdException w:name="heading 5" w:semiHidden="1" w:uiPriority="9" w:unhideWhenUsed="1" w:qFormat="1"/>
-    <w:lsdException w:name="heading 6" w:semiHidden="1" w:uiPriority="9" w:unhideWhenUsed="1" w:qFormat="1"/>
-    <w:lsdException w:name="heading 7" w:semiHidden="1" w:uiPriority="9" w:unhideWhenUsed="1" w:qFormat="1"/>
-    <w:lsdException w:name="heading 8" w:semiHidden="1" w:uiPriority="9" w:unhideWhenUsed="1" w:qFormat="1"/>
-    <w:lsdException w:name="heading 9" w:semiHidden="1" w:uiPriority="9" w:unhideWhenUsed="1" w:qFormat="1"/>
-    <w:lsdException w:name="index 1" w:semiHidden="1" w:unhideWhenUsed="1"/>
-    <w:lsdException w:name="index 2" w:semiHidden="1" w:unhideWhenUsed="1"/>
-    <w:lsdException w:name="index 3" w:semiHidden="1" w:unhideWhenUsed="1"/>
-    <w:lsdException w:name="index 4" w:semiHidden="1" w:unhideWhenUsed="1"/>
-    <w:lsdException w:name="index 5" w:semiHidden="1" w:unhideWhenUsed="1"/>
-    <w:lsdException w:name="index 6" w:semiHidden="1" w:unhideWhenUsed="1"/>
-    <w:lsdException w:name="index 7" w:semiHidden="1" w:unhideWhenUsed="1"/>
-    <w:lsdException w:name="index 8" w:semiHidden="1" w:unhideWhenUsed="1"/>
-    <w:lsdException w:name="index 9" w:semiHidden="1" w:unhideWhenUsed="1"/>
-    <w:lsdException w:name="toc 1" w:semiHidden="1" w:uiPriority="39" w:unhideWhenUsed="1"/>
-    <w:lsdException w:name="toc 2" w:semiHidden="1" w:uiPriority="39" w:unhideWhenUsed="1"/>
-    <w:lsdException w:name="toc 3" w:semiHidden="1" w:uiPriority="39" w:unhideWhenUsed="1"/>
-    <w:lsdException w:name="toc 4" w:semiHidden="1" w:uiPriority="39" w:unhideWhenUsed="1"/>
-    <w:lsdException w:name="toc 5" w:semiHidden="1" w:uiPriority="39" w:unhideWhenUsed="1"/>
-    <w:lsdException w:name="toc 6" w:semiHidden="1" w:uiPriority="39" w:unhideWhenUsed="1"/>
-    <w:lsdException w:name="toc 7" w:semiHidden="1" w:uiPriority="39" w:unhideWhenUsed="1"/>
-    <w:lsdException w:name="toc 8" w:semiHidden="1" w:uiPriority="39" w:unhideWhenUsed="1"/>
-    <w:lsdException w:name="toc 9" w:semiHidden="1" w:uiPriority="39" w:unhideWhenUsed="1"/>
-    <w:lsdException w:name="Normal Indent" w:semiHidden="1" w:unhideWhenUsed="1"/>
-    <w:lsdException w:name="footnote text" w:semiHidden="1" w:unhideWhenUsed="1"/>
-    <w:lsdException w:name="annotation text" w:semiHidden="1" w:unhideWhenUsed="1"/>
-    <w:lsdException w:name="header" w:semiHidden="1" w:unhideWhenUsed="1"/>
-    <w:lsdException w:name="footer" w:semiHidden="1" w:unhideWhenUsed="1"/>
-    <w:lsdException w:name="index heading" w:semiHidden="1" w:unhideWhenUsed="1"/>
-    <w:lsdException w:name="caption" w:semiHidden="1" w:uiPriority="35" w:unhideWhenUsed="1" w:qFormat="1"/>
-    <w:lsdException w:name="table of figures" w:semiHidden="1" w:unhideWhenUsed="1"/>
-    <w:lsdException w:name="envelope address" w:semiHidden="1" w:unhideWhenUsed="1"/>
-    <w:lsdException w:name="envelope return" w:semiHidden="1" w:unhideWhenUsed="1"/>
-    <w:lsdException w:name="footnote reference" w:semiHidden="1" w:unhideWhenUsed="1"/>
-    <w:lsdException w:name="annotation reference" w:semiHidden="1" w:unhideWhenUsed="1"/>
-    <w:lsdException w:name="line number" w:semiHidden="1" w:unhideWhenUsed="1"/>
-    <w:lsdException w:name="page number" w:semiHidden="1" w:unhideWhenUsed="1"/>
-    <w:lsdException w:name="endnote reference" w:semiHidden="1" w:unhideWhenUsed="1"/>
-    <w:lsdException w:name="endnote text" w:semiHidden="1" w:unhideWhenUsed="1"/>
-    <w:lsdException w:name="table of authorities" w:semiHidden="1" w:unhideWhenUsed="1"/>
-    <w:lsdException w:name="macro" w:semiHidden="1" w:unhideWhenUsed="1"/>
-    <w:lsdException w:name="toa heading" w:semiHidden="1" w:unhideWhenUsed="1"/>
-    <w:lsdException w:name="List" w:semiHidden="1" w:unhideWhenUsed="1"/>
-    <w:lsdException w:name="List Bullet" w:semiHidden="1" w:unhideWhenUsed="1"/>
-    <w:lsdException w:name="List Number" w:semiHidden="1" w:unhideWhenUsed="1"/>
-    <w:lsdException w:name="List 2" w:semiHidden="1" w:unhideWhenUsed="1"/>
-    <w:lsdException w:name="List 3" w:semiHidden="1" w:unhideWhenUsed="1"/>
-    <w:lsdException w:name="List 4" w:semiHidden="1" w:unhideWhenUsed="1"/>
-    <w:lsdException w:name="List 5" w:semiHidden="1" w:unhideWhenUsed="1"/>
-    <w:lsdException w:name="List Bullet 2" w:semiHidden="1" w:unhideWhenUsed="1"/>
-    <w:lsdException w:name="List Bullet 3" w:semiHidden="1" w:unhideWhenUsed="1"/>
-    <w:lsdException w:name="List Bullet 4" w:semiHidden="1" w:unhideWhenUsed="1"/>
-    <w:lsdException w:name="List Bullet 5" w:semiHidden="1" w:unhideWhenUsed="1"/>
-    <w:lsdException w:name="List Number 2" w:semiHidden="1" w:unhideWhenUsed="1"/>
-    <w:lsdException w:name="List Number 3" w:semiHidden="1" w:unhideWhenUsed="1"/>
-    <w:lsdException w:name="List Number 4" w:semiHidden="1" w:unhideWhenUsed="1"/>
-    <w:lsdException w:name="List Number 5" w:semiHidden="1" w:unhideWhenUsed="1"/>
-    <w:lsdException w:name="Title" w:uiPriority="10" w:qFormat="1"/>
-    <w:lsdException w:name="Closing" w:semiHidden="1" w:unhideWhenUsed="1"/>
-    <w:lsdException w:name="Signature" w:semiHidden="1" w:unhideWhenUsed="1"/>
-    <w:lsdException w:name="Default Paragraph Font" w:semiHidden="1" w:uiPriority="1" w:unhideWhenUsed="1"/>
-    <w:lsdException w:name="Body Text" w:semiHidden="1" w:unhideWhenUsed="1"/>
-    <w:lsdException w:name="Body Text Indent" w:semiHidden="1" w:unhideWhenUsed="1"/>
-    <w:lsdException w:name="List Continue" w:semiHidden="1" w:unhideWhenUsed="1"/>
-    <w:lsdException w:name="List Continue 2" w:semiHidden="1" w:unhideWhenUsed="1"/>
-    <w:lsdException w:name="List Continue 3" w:semiHidden="1" w:unhideWhenUsed="1"/>
-    <w:lsdException w:name="List Continue 4" w:semiHidden="1" w:unhideWhenUsed="1"/>
-    <w:lsdException w:name="List Continue 5" w:semiHidden="1" w:unhideWhenUsed="1"/>
-    <w:lsdException w:name="Message Header" w:semiHidden="1" w:unhideWhenUsed="1"/>
-    <w:lsdException w:name="Subtitle" w:uiPriority="11" w:qFormat="1"/>
-    <w:lsdException w:name="Salutation" w:semiHidden="1" w:unhideWhenUsed="1"/>
-    <w:lsdException w:name="Date" w:semiHidden="1" w:unhideWhenUsed="1"/>
-    <w:lsdException w:name="Body Text First Indent" w:semiHidden="1" w:unhideWhenUsed="1"/>
-    <w:lsdException w:name="Body Text First Indent 2" w:semiHidden="1" w:unhideWhenUsed="1"/>
-    <w:lsdException w:name="Note Heading" w:semiHidden="1" w:unhideWhenUsed="1"/>
-    <w:lsdException w:name="Body Text 2" w:semiHidden="1" w:unhideWhenUsed="1"/>
-    <w:lsdException w:name="Body Text 3" w:semiHidden="1" w:unhideWhenUsed="1"/>
-    <w:lsdException w:name="Body Text Indent 2" w:semiHidden="1" w:unhideWhenUsed="1"/>
-    <w:lsdException w:name="Body Text Indent 3" w:semiHidden="1" w:unhideWhenUsed="1"/>
-    <w:lsdException w:name="Block Text" w:semiHidden="1" w:unhideWhenUsed="1"/>
-    <w:lsdException w:name="Hyperlink" w:semiHidden="1" w:unhideWhenUsed="1"/>
-    <w:lsdException w:name="FollowedHyperlink" w:semiHidden="1" w:unhideWhenUsed="1"/>
-    <w:lsdException w:name="Strong" w:uiPriority="22" w:qFormat="1"/>
-    <w:lsdException w:name="Emphasis" w:uiPriority="20" w:qFormat="1"/>
-    <w:lsdException w:name="Document Map" w:semiHidden="1" w:unhideWhenUsed="1"/>
-    <w:lsdException w:name="Plain Text" w:semiHidden="1" w:unhideWhenUsed="1"/>
-    <w:lsdException w:name="E-mail Signature" w:semiHidden="1" w:unhideWhenUsed="1"/>
-    <w:lsdException w:name="HTML Top of Form" w:semiHidden="1" w:unhideWhenUsed="1"/>
-    <w:lsdException w:name="HTML Bottom of Form" w:semiHidden="1" w:unhideWhenUsed="1"/>
-    <w:lsdException w:name="Normal (Web)" w:semiHidden="1" w:unhideWhenUsed="1"/>
-    <w:lsdException w:name="HTML Acronym" w:semiHidden="1" w:unhideWhenUsed="1"/>
-    <w:lsdException w:name="HTML Address" w:semiHidden="1" w:unhideWhenUsed="1"/>
-    <w:lsdException w:name="HTML Cite" w:semiHidden="1" w:unhideWhenUsed="1"/>
-    <w:lsdException w:name="HTML Code" w:semiHidden="1" w:unhideWhenUsed="1"/>
-    <w:lsdException w:name="HTML Definition" w:semiHidden="1" w:unhideWhenUsed="1"/>
-    <w:lsdException w:name="HTML Keyboard" w:semiHidden="1" w:unhideWhenUsed="1"/>
-    <w:lsdException w:name="HTML Preformatted" w:semiHidden="1" w:unhideWhenUsed="1"/>
-    <w:lsdException w:name="HTML Sample" w:semiHidden="1" w:unhideWhenUsed="1"/>
-    <w:lsdException w:name="HTML Typewriter" w:semiHidden="1" w:unhideWhenUsed="1"/>
-    <w:lsdException w:name="HTML Variable" w:semiHidden="1" w:unhideWhenUsed="1"/>
-    <w:lsdException w:name="Normal Table" w:semiHidden="1" w:unhideWhenUsed="1"/>
-    <w:lsdException w:name="annotation subject" w:semiHidden="1" w:unhideWhenUsed="1"/>
-    <w:lsdException w:name="No List" w:semiHidden="1" w:unhideWhenUsed="1"/>
-    <w:lsdException w:name="Outline List 1" w:semiHidden="1" w:unhideWhenUsed="1"/>
-    <w:lsdException w:name="Outline List 2" w:semiHidden="1" w:unhideWhenUsed="1"/>
-    <w:lsdException w:name="Outline List 3" w:semiHidden="1" w:unhideWhenUsed="1"/>
-    <w:lsdException w:name="Table Simple 1" w:semiHidden="1" w:unhideWhenUsed="1"/>
-    <w:lsdException w:name="Table Simple 2" w:semiHidden="1" w:unhideWhenUsed="1"/>
-    <w:lsdException w:name="Table Simple 3" w:semiHidden="1" w:unhideWhenUsed="1"/>
-    <w:lsdException w:name="Table Classic 1" w:semiHidden="1" w:unhideWhenUsed="1"/>
-    <w:lsdException w:name="Table Classic 2" w:semiHidden="1" w:unhideWhenUsed="1"/>
-    <w:lsdException w:name="Table Classic 3" w:semiHidden="1" w:unhideWhenUsed="1"/>
-    <w:lsdException w:name="Table Classic 4" w:semiHidden="1" w:unhideWhenUsed="1"/>
-    <w:lsdException w:name="Table Colorful 1" w:semiHidden="1" w:unhideWhenUsed="1"/>
-    <w:lsdException w:name="Table Colorful 2" w:semiHidden="1" w:unhideWhenUsed="1"/>
-    <w:lsdException w:name="Table Colorful 3" w:semiHidden="1" w:unhideWhenUsed="1"/>
-    <w:lsdException w:name="Table Columns 1" w:semiHidden="1" w:unhideWhenUsed="1"/>
-    <w:lsdException w:name="Table Columns 2" w:semiHidden="1" w:unhideWhenUsed="1"/>
-    <w:lsdException w:name="Table Columns 3" w:semiHidden="1" w:unhideWhenUsed="1"/>
-    <w:lsdException w:name="Table Columns 4" w:semiHidden="1" w:unhideWhenUsed="1"/>
-    <w:lsdException w:name="Table Columns 5" w:semiHidden="1" w:unhideWhenUsed="1"/>
-    <w:lsdException w:name="Table Grid 1" w:semiHidden="1" w:unhideWhenUsed="1"/>
-    <w:lsdException w:name="Table Grid 2" w:semiHidden="1" w:unhideWhenUsed="1"/>
-    <w:lsdException w:name="Table Grid 3" w:semiHidden="1" w:unhideWhenUsed="1"/>
-    <w:lsdException w:name="Table Grid 4" w:semiHidden="1" w:unhideWhenUsed="1"/>
-    <w:lsdException w:name="Table Grid 5" w:semiHidden="1" w:unhideWhenUsed="1"/>
-    <w:lsdException w:name="Table Grid 6" w:semiHidden="1" w:unhideWhenUsed="1"/>
-    <w:lsdException w:name="Table Grid 7" w:semiHidden="1" w:unhideWhenUsed="1"/>
-    <w:lsdException w:name="Table Grid 8" w:semiHidden="1" w:unhideWhenUsed="1"/>
-    <w:lsdException w:name="Table List 1" w:semiHidden="1" w:unhideWhenUsed="1"/>
-    <w:lsdException w:name="Table List 2" w:semiHidden="1" w:unhideWhenUsed="1"/>
-    <w:lsdException w:name="Table List 3" w:semiHidden="1" w:unhideWhenUsed="1"/>
-    <w:lsdException w:name="Table List 4" w:semiHidden="1" w:unhideWhenUsed="1"/>
-    <w:lsdException w:name="Table List 5" w:semiHidden="1" w:unhideWhenUsed="1"/>
-    <w:lsdException w:name="Table List 6" w:semiHidden="1" w:unhideWhenUsed="1"/>
-    <w:lsdException w:name="Table List 7" w:semiHidden="1" w:unhideWhenUsed="1"/>
-    <w:lsdException w:name="Table List 8" w:semiHidden="1" w:unhideWhenUsed="1"/>
-    <w:lsdException w:name="Table 3D effects 1" w:semiHidden="1" w:unhideWhenUsed="1"/>
-    <w:lsdException w:name="Table 3D effects 2" w:semiHidden="1" w:unhideWhenUsed="1"/>
-    <w:lsdException w:name="Table 3D effects 3" w:semiHidden="1" w:unhideWhenUsed="1"/>
-    <w:lsdException w:name="Table Contemporary" w:semiHidden="1" w:unhideWhenUsed="1"/>
-    <w:lsdException w:name="Table Elegant" w:semiHidden="1" w:unhideWhenUsed="1"/>
-    <w:lsdException w:name="Table Professional" w:semiHidden="1" w:unhideWhenUsed="1"/>
-    <w:lsdException w:name="Table Subtle 1" w:semiHidden="1" w:unhideWhenUsed="1"/>
-    <w:lsdException w:name="Table Subtle 2" w:semiHidden="1" w:unhideWhenUsed="1"/>
-    <w:lsdException w:name="Table Web 1" w:semiHidden="1" w:unhideWhenUsed="1"/>
-    <w:lsdException w:name="Table Web 2" w:semiHidden="1" w:unhideWhenUsed="1"/>
-    <w:lsdException w:name="Table Web 3" w:semiHidden="1" w:unhideWhenUsed="1"/>
-    <w:lsdException w:name="Balloon Text" w:semiHidden="1" w:unhideWhenUsed="1"/>
-    <w:lsdException w:name="Table Grid" w:uiPriority="39"/>
-    <w:lsdException w:name="Table Theme" w:semiHidden="1" w:unhideWhenUsed="1"/>
-    <w:lsdException w:name="Placeholder Text" w:semiHidden="1"/>
-    <w:lsdException w:name="No Spacing" w:uiPriority="1" w:qFormat="1"/>
-    <w:lsdException w:name="Light Shading" w:uiPriority="60"/>
-    <w:lsdException w:name="Light List" w:uiPriority="61"/>
-    <w:lsdException w:name="Light Grid" w:uiPriority="62"/>
-    <w:lsdException w:name="Medium Shading 1" w:uiPriority="63"/>
-    <w:lsdException w:name="Medium Shading 2" w:uiPriority="64"/>
-    <w:lsdException w:name="Medium List 1" w:uiPriority="65"/>
-    <w:lsdException w:name="Medium List 2" w:uiPriority="66"/>
-    <w:lsdException w:name="Medium Grid 1" w:uiPriority="67"/>
-    <w:lsdException w:name="Medium Grid 2" w:uiPriority="68"/>
-    <w:lsdException w:name="Medium Grid 3" w:uiPriority="69"/>
-    <w:lsdException w:name="Dark List" w:uiPriority="70"/>
-    <w:lsdException w:name="Colorful Shading" w:uiPriority="71"/>
-    <w:lsdException w:name="Colorful List" w:uiPriority="72"/>
-    <w:lsdException w:name="Colorful Grid" w:uiPriority="73"/>
-    <w:lsdException w:name="Light Shading Accent 1" w:uiPriority="60"/>
-    <w:lsdException w:name="Light List Accent 1" w:uiPriority="61"/>
-    <w:lsdException w:name="Light Grid Accent 1" w:uiPriority="62"/>
-    <w:lsdException w:name="Medium Shading 1 Accent 1" w:uiPriority="63"/>
-    <w:lsdException w:name="Medium Shading 2 Accent 1" w:uiPriority="64"/>
-    <w:lsdException w:name="Medium List 1 Accent 1" w:uiPriority="65"/>
-    <w:lsdException w:name="Revision" w:semiHidden="1"/>
-    <w:lsdException w:name="List Paragraph" w:uiPriority="34" w:qFormat="1"/>
-    <w:lsdException w:name="Quote" w:uiPriority="29" w:qFormat="1"/>
-    <w:lsdException w:name="Intense Quote" w:uiPriority="30" w:qFormat="1"/>
-    <w:lsdException w:name="Medium List 2 Accent 1" w:uiPriority="66"/>
-    <w:lsdException w:name="Medium Grid 1 Accent 1" w:uiPriority="67"/>
-    <w:lsdException w:name="Medium Grid 2 Accent 1" w:uiPriority="68"/>
-    <w:lsdException w:name="Medium Grid 3 Accent 1" w:uiPriority="69"/>
-    <w:lsdException w:name="Dark List Accent 1" w:uiPriority="70"/>
-    <w:lsdException w:name="Colorful Shading Accent 1" w:uiPriority="71"/>
-    <w:lsdException w:name="Colorful List Accent 1" w:uiPriority="72"/>
-    <w:lsdException w:name="Colorful Grid Accent 1" w:uiPriority="73"/>
-    <w:lsdException w:name="Light Shading Accent 2" w:uiPriority="60"/>
-    <w:lsdException w:name="Light List Accent 2" w:uiPriority="61"/>
-    <w:lsdException w:name="Light Grid Accent 2" w:uiPriority="62"/>
-    <w:lsdException w:name="Medium Shading 1 Accent 2" w:uiPriority="63"/>
-    <w:lsdException w:name="Medium Shading 2 Accent 2" w:uiPriority="64"/>
-    <w:lsdException w:name="Medium List 1 Accent 2" w:uiPriority="65"/>
-    <w:lsdException w:name="Medium List 2 Accent 2" w:uiPriority="66"/>
-    <w:lsdException w:name="Medium Grid 1 Accent 2" w:uiPriority="67"/>
-    <w:lsdException w:name="Medium Grid 2 Accent 2" w:uiPriority="68"/>
-    <w:lsdException w:name="Medium Grid 3 Accent 2" w:uiPriority="69"/>
-    <w:lsdException w:name="Dark List Accent 2" w:uiPriority="70"/>
-    <w:lsdException w:name="Colorful Shading Accent 2" w:uiPriority="71"/>
-    <w:lsdException w:name="Colorful List Accent 2" w:uiPriority="72"/>
-    <w:lsdException w:name="Colorful Grid Accent 2" w:uiPriority="73"/>
-    <w:lsdException w:name="Light Shading Accent 3" w:uiPriority="60"/>
-    <w:lsdException w:name="Light List Accent 3" w:uiPriority="61"/>
-    <w:lsdException w:name="Light Grid Accent 3" w:uiPriority="62"/>
-    <w:lsdException w:name="Medium Shading 1 Accent 3" w:uiPriority="63"/>
-    <w:lsdException w:name="Medium Shading 2 Accent 3" w:uiPriority="64"/>
-    <w:lsdException w:name="Medium List 1 Accent 3" w:uiPriority="65"/>
-    <w:lsdException w:name="Medium List 2 Accent 3" w:uiPriority="66"/>
-    <w:lsdException w:name="Medium Grid 1 Accent 3" w:uiPriority="67"/>
-    <w:lsdException w:name="Medium Grid 2 Accent 3" w:uiPriority="68"/>
-    <w:lsdException w:name="Medium Grid 3 Accent 3" w:uiPriority="69"/>
-    <w:lsdException w:name="Dark List Accent 3" w:uiPriority="70"/>
-    <w:lsdException w:name="Colorful Shading Accent 3" w:uiPriority="71"/>
-    <w:lsdException w:name="Colorful List Accent 3" w:uiPriority="72"/>
-    <w:lsdException w:name="Colorful Grid Accent 3" w:uiPriority="73"/>
-    <w:lsdException w:name="Light Shading Accent 4" w:uiPriority="60"/>
-    <w:lsdException w:name="Light List Accent 4" w:uiPriority="61"/>
-    <w:lsdException w:name="Light Grid Accent 4" w:uiPriority="62"/>
-    <w:lsdException w:name="Medium Shading 1 Accent 4" w:uiPriority="63"/>
-    <w:lsdException w:name="Medium Shading 2 Accent 4" w:uiPriority="64"/>
-    <w:lsdException w:name="Medium List 1 Accent 4" w:uiPriority="65"/>
-    <w:lsdException w:name="Medium List 2 Accent 4" w:uiPriority="66"/>
-    <w:lsdException w:name="Medium Grid 1 Accent 4" w:uiPriority="67"/>
-    <w:lsdException w:name="Medium Grid 2 Accent 4" w:uiPriority="68"/>
-    <w:lsdException w:name="Medium Grid 3 Accent 4" w:uiPriority="69"/>
-    <w:lsdException w:name="Dark List Accent 4" w:uiPriority="70"/>
-    <w:lsdException w:name="Colorful Shading Accent 4" w:uiPriority="71"/>
-    <w:lsdException w:name="Colorful List Accent 4" w:uiPriority="72"/>
-    <w:lsdException w:name="Colorful Grid Accent 4" w:uiPriority="73"/>
-    <w:lsdException w:name="Light Shading Accent 5" w:uiPriority="60"/>
-    <w:lsdException w:name="Light List Accent 5" w:uiPriority="61"/>
-    <w:lsdException w:name="Light Grid Accent 5" w:uiPriority="62"/>
-    <w:lsdException w:name="Medium Shading 1 Accent 5" w:uiPriority="63"/>
-    <w:lsdException w:name="Medium Shading 2 Accent 5" w:uiPriority="64"/>
-    <w:lsdException w:name="Medium List 1 Accent 5" w:uiPriority="65"/>
-    <w:lsdException w:name="Medium List 2 Accent 5" w:uiPriority="66"/>
-    <w:lsdException w:name="Medium Grid 1 Accent 5" w:uiPriority="67"/>
-    <w:lsdException w:name="Medium Grid 2 Accent 5" w:uiPriority="68"/>
-    <w:lsdException w:name="Medium Grid 3 Accent 5" w:uiPriority="69"/>
-    <w:lsdException w:name="Dark List Accent 5" w:uiPriority="70"/>
-    <w:lsdException w:name="Colorful Shading Accent 5" w:uiPriority="71"/>
-    <w:lsdException w:name="Colorful List Accent 5" w:uiPriority="72"/>
-    <w:lsdException w:name="Colorful Grid Accent 5" w:uiPriority="73"/>
-    <w:lsdException w:name="Light Shading Accent 6" w:uiPriority="60"/>
-    <w:lsdException w:name="Light List Accent 6" w:uiPriority="61"/>
-    <w:lsdException w:name="Light Grid Accent 6" w:uiPriority="62"/>
-    <w:lsdException w:name="Medium Shading 1 Accent 6" w:uiPriority="63"/>
-    <w:lsdException w:name="Medium Shading 2 Accent 6" w:uiPriority="64"/>
-    <w:lsdException w:name="Medium List 1 Accent 6" w:uiPriority="65"/>
-    <w:lsdException w:name="Medium List 2 Accent 6" w:uiPriority="66"/>
-    <w:lsdException w:name="Medium Grid 1 Accent 6" w:uiPriority="67"/>
-    <w:lsdException w:name="Medium Grid 2 Accent 6" w:uiPriority="68"/>
-    <w:lsdException w:name="Medium Grid 3 Accent 6" w:uiPriority="69"/>
-    <w:lsdException w:name="Dark List Accent 6" w:uiPriority="70"/>
-    <w:lsdException w:name="Colorful Shading Accent 6" w:uiPriority="71"/>
-    <w:lsdException w:name="Colorful List Accent 6" w:uiPriority="72"/>
-    <w:lsdException w:name="Colorful Grid Accent 6" w:uiPriority="73"/>
-    <w:lsdException w:name="Subtle Emphasis" w:uiPriority="19" w:qFormat="1"/>
-    <w:lsdException w:name="Intense Emphasis" w:uiPriority="21" w:qFormat="1"/>
-    <w:lsdException w:name="Subtle Reference" w:uiPriority="31" w:qFormat="1"/>
-    <w:lsdException w:name="Intense Reference" w:uiPriority="32" w:qFormat="1"/>
-    <w:lsdException w:name="Book Title" w:uiPriority="33" w:qFormat="1"/>
-    <w:lsdException w:name="Bibliography" w:semiHidden="1" w:uiPriority="37" w:unhideWhenUsed="1"/>
-    <w:lsdException w:name="TOC Heading" w:semiHidden="1" w:uiPriority="39" w:unhideWhenUsed="1" w:qFormat="1"/>
-    <w:lsdException w:name="Plain Table 1" w:uiPriority="41"/>
-    <w:lsdException w:name="Plain Table 2" w:uiPriority="42"/>
-    <w:lsdException w:name="Plain Table 3" w:uiPriority="43"/>
-    <w:lsdException w:name="Plain Table 4" w:uiPriority="44"/>
-    <w:lsdException w:name="Plain Table 5" w:uiPriority="45"/>
-    <w:lsdException w:name="Grid Table Light" w:uiPriority="40"/>
-    <w:lsdException w:name="Grid Table 1 Light" w:uiPriority="46"/>
-    <w:lsdException w:name="Grid Table 2" w:uiPriority="47"/>
-    <w:lsdException w:name="Grid Table 3" w:uiPriority="48"/>
-    <w:lsdException w:name="Grid Table 4" w:uiPriority="49"/>
-    <w:lsdException w:name="Grid Table 5 Dark" w:uiPriority="50"/>
-    <w:lsdException w:name="Grid Table 6 Colorful" w:uiPriority="51"/>
-    <w:lsdException w:name="Grid Table 7 Colorful" w:uiPriority="52"/>
-    <w:lsdException w:name="Grid Table 1 Light Accent 1" w:uiPriority="46"/>
-    <w:lsdException w:name="Grid Table 2 Accent 1" w:uiPriority="47"/>
-    <w:lsdException w:name="Grid Table 3 Accent 1" w:uiPriority="48"/>
-    <w:lsdException w:name="Grid Table 4 Accent 1" w:uiPriority="49"/>
-    <w:lsdException w:name="Grid Table 5 Dark Accent 1" w:uiPriority="50"/>
-    <w:lsdException w:name="Grid Table 6 Colorful Accent 1" w:uiPriority="51"/>
-    <w:lsdException w:name="Grid Table 7 Colorful Accent 1" w:uiPriority="52"/>
-    <w:lsdException w:name="Grid Table 1 Light Accent 2" w:uiPriority="46"/>
-    <w:lsdException w:name="Grid Table 2 Accent 2" w:uiPriority="47"/>
-    <w:lsdException w:name="Grid Table 3 Accent 2" w:uiPriority="48"/>
-    <w:lsdException w:name="Grid Table 4 Accent 2" w:uiPriority="49"/>
-    <w:lsdException w:name="Grid Table 5 Dark Accent 2" w:uiPriority="50"/>
-    <w:lsdException w:name="Grid Table 6 Colorful Accent 2" w:uiPriority="51"/>
-    <w:lsdException w:name="Grid Table 7 Colorful Accent 2" w:uiPriority="52"/>
-    <w:lsdException w:name="Grid Table 1 Light Accent 3" w:uiPriority="46"/>
-    <w:lsdException w:name="Grid Table 2 Accent 3" w:uiPriority="47"/>
-    <w:lsdException w:name="Grid Table 3 Accent 3" w:uiPriority="48"/>
-    <w:lsdException w:name="Grid Table 4 Accent 3" w:uiPriority="49"/>
-    <w:lsdException w:name="Grid Table 5 Dark Accent 3" w:uiPriority="50"/>
-    <w:lsdException w:name="Grid Table 6 Colorful Accent 3" w:uiPriority="51"/>
-    <w:lsdException w:name="Grid Table 7 Colorful Accent 3" w:uiPriority="52"/>
-    <w:lsdException w:name="Grid Table 1 Light Accent 4" w:uiPriority="46"/>
-    <w:lsdException w:name="Grid Table 2 Accent 4" w:uiPriority="47"/>
-    <w:lsdException w:name="Grid Table 3 Accent 4" w:uiPriority="48"/>
-    <w:lsdException w:name="Grid Table 4 Accent 4" w:uiPriority="49"/>
-    <w:lsdException w:name="Grid Table 5 Dark Accent 4" w:uiPriority="50"/>
-    <w:lsdException w:name="Grid Table 6 Colorful Accent 4" w:uiPriority="51"/>
-    <w:lsdException w:name="Grid Table 7 Colorful Accent 4" w:uiPriority="52"/>
-    <w:lsdException w:name="Grid Table 1 Light Accent 5" w:uiPriority="46"/>
-    <w:lsdException w:name="Grid Table 2 Accent 5" w:uiPriority="47"/>
-    <w:lsdException w:name="Grid Table 3 Accent 5" w:uiPriority="48"/>
-    <w:lsdException w:name="Grid Table 4 Accent 5" w:uiPriority="49"/>
-    <w:lsdException w:name="Grid Table 5 Dark Accent 5" w:uiPriority="50"/>
-    <w:lsdException w:name="Grid Table 6 Colorful Accent 5" w:uiPriority="51"/>
-    <w:lsdException w:name="Grid Table 7 Colorful Accent 5" w:uiPriority="52"/>
-    <w:lsdException w:name="Grid Table 1 Light Accent 6" w:uiPriority="46"/>
-    <w:lsdException w:name="Grid Table 2 Accent 6" w:uiPriority="47"/>
-    <w:lsdException w:name="Grid Table 3 Accent 6" w:uiPriority="48"/>
-    <w:lsdException w:name="Grid Table 4 Accent 6" w:uiPriority="49"/>
-    <w:lsdException w:name="Grid Table 5 Dark Accent 6" w:uiPriority="50"/>
-    <w:lsdException w:name="Grid Table 6 Colorful Accent 6" w:uiPriority="51"/>
-    <w:lsdException w:name="Grid Table 7 Colorful Accent 6" w:uiPriority="52"/>
-    <w:lsdException w:name="List Table 1 Light" w:uiPriority="46"/>
-    <w:lsdException w:name="List Table 2" w:uiPriority="47"/>
-    <w:lsdException w:name="List Table 3" w:uiPriority="48"/>
-    <w:lsdException w:name="List Table 4" w:uiPriority="49"/>
-    <w:lsdException w:name="List Table 5 Dark" w:uiPriority="50"/>
-    <w:lsdException w:name="List Table 6 Colorful" w:uiPriority="51"/>
-    <w:lsdException w:name="List Table 7 Colorful" w:uiPriority="52"/>
-    <w:lsdException w:name="List Table 1 Light Accent 1" w:uiPriority="46"/>
-    <w:lsdException w:name="List Table 2 Accent 1" w:uiPriority="47"/>
-    <w:lsdException w:name="List Table 3 Accent 1" w:uiPriority="48"/>
-    <w:lsdException w:name="List Table 4 Accent 1" w:uiPriority="49"/>
-    <w:lsdException w:name="List Table 5 Dark Accent 1" w:uiPriority="50"/>
-    <w:lsdException w:name="List Table 6 Colorful Accent 1" w:uiPriority="51"/>
-    <w:lsdException w:name="List Table 7 Colorful Accent 1" w:uiPriority="52"/>
-    <w:lsdException w:name="List Table 1 Light Accent 2" w:uiPriority="46"/>
-    <w:lsdException w:name="List Table 2 Accent 2" w:uiPriority="47"/>
-    <w:lsdException w:name="List Table 3 Accent 2" w:uiPriority="48"/>
-    <w:lsdException w:name="List Table 4 Accent 2" w:uiPriority="49"/>
-    <w:lsdException w:name="List Table 5 Dark Accent 2" w:uiPriority="50"/>
-    <w:lsdException w:name="List Table 6 Colorful Accent 2" w:uiPriority="51"/>
-    <w:lsdException w:name="List Table 7 Colorful Accent 2" w:uiPriority="52"/>
-    <w:lsdException w:name="List Table 1 Light Accent 3" w:uiPriority="46"/>
-    <w:lsdException w:name="List Table 2 Accent 3" w:uiPriority="47"/>
-    <w:lsdException w:name="List Table 3 Accent 3" w:uiPriority="48"/>
-    <w:lsdException w:name="List Table 4 Accent 3" w:uiPriority="49"/>
-    <w:lsdException w:name="List Table 5 Dark Accent 3" w:uiPriority="50"/>
-    <w:lsdException w:name="List Table 6 Colorful Accent 3" w:uiPriority="51"/>
-    <w:lsdException w:name="List Table 7 Colorful Accent 3" w:uiPriority="52"/>
-    <w:lsdException w:name="List Table 1 Light Accent 4" w:uiPriority="46"/>
-    <w:lsdException w:name="List Table 2 Accent 4" w:uiPriority="47"/>
-    <w:lsdException w:name="List Table 3 Accent 4" w:uiPriority="48"/>
-    <w:lsdException w:name="List Table 4 Accent 4" w:uiPriority="49"/>
-    <w:lsdException w:name="List Table 5 Dark Accent 4" w:uiPriority="50"/>
-    <w:lsdException w:name="List Table 6 Colorful Accent 4" w:uiPriority="51"/>
-    <w:lsdException w:name="List Table 7 Colorful Accent 4" w:uiPriority="52"/>
-    <w:lsdException w:name="List Table 1 Light Accent 5" w:uiPriority="46"/>
-    <w:lsdException w:name="List Table 2 Accent 5" w:uiPriority="47"/>
-    <w:lsdException w:name="List Table 3 Accent 5" w:uiPriority="48"/>
-    <w:lsdException w:name="List Table 4 Accent 5" w:uiPriority="49"/>
-    <w:lsdException w:name="List Table 5 Dark Accent 5" w:uiPriority="50"/>
-    <w:lsdException w:name="List Table 6 Colorful Accent 5" w:uiPriority="51"/>
-    <w:lsdException w:name="List Table 7 Colorful Accent 5" w:uiPriority="52"/>
-    <w:lsdException w:name="List Table 1 Light Accent 6" w:uiPriority="46"/>
-    <w:lsdException w:name="List Table 2 Accent 6" w:uiPriority="47"/>
-    <w:lsdException w:name="List Table 3 Accent 6" w:uiPriority="48"/>
-    <w:lsdException w:name="List Table 4 Accent 6" w:uiPriority="49"/>
-    <w:lsdException w:name="List Table 5 Dark Accent 6" w:uiPriority="50"/>
-    <w:lsdException w:name="List Table 6 Colorful Accent 6" w:uiPriority="51"/>
-    <w:lsdException w:name="List Table 7 Colorful Accent 6" w:uiPriority="52"/>
+  <w:latentStyles w:defLockedState="0" w:defUIPriority="99" w:defSemiHidden="1" w:defUnhideWhenUsed="1" w:defQFormat="0" w:count="276">
+    <w:lsdException w:name="Normal" w:semiHidden="0" w:uiPriority="0" w:unhideWhenUsed="0" w:qFormat="1"/>
+    <w:lsdException w:name="heading 1" w:semiHidden="0" w:uiPriority="9" w:unhideWhenUsed="0" w:qFormat="1"/>
+    <w:lsdException w:name="heading 2" w:uiPriority="9" w:qFormat="1"/>
+    <w:lsdException w:name="heading 3" w:uiPriority="9" w:qFormat="1"/>
+    <w:lsdException w:name="heading 4" w:uiPriority="9" w:qFormat="1"/>
+    <w:lsdException w:name="heading 5" w:uiPriority="9" w:qFormat="1"/>
+    <w:lsdException w:name="heading 6" w:uiPriority="9" w:qFormat="1"/>
+    <w:lsdException w:name="heading 7" w:uiPriority="9" w:qFormat="1"/>
+    <w:lsdException w:name="heading 8" w:uiPriority="9" w:qFormat="1"/>
+    <w:lsdException w:name="heading 9" w:uiPriority="9" w:qFormat="1"/>
+    <w:lsdException w:name="toc 1" w:uiPriority="39"/>
+    <w:lsdException w:name="toc 2" w:uiPriority="39"/>
+    <w:lsdException w:name="toc 3" w:uiPriority="39"/>
+    <w:lsdException w:name="toc 4" w:uiPriority="39"/>
+    <w:lsdException w:name="toc 5" w:uiPriority="39"/>
+    <w:lsdException w:name="toc 6" w:uiPriority="39"/>
+    <w:lsdException w:name="toc 7" w:uiPriority="39"/>
+    <w:lsdException w:name="toc 8" w:uiPriority="39"/>
+    <w:lsdException w:name="toc 9" w:uiPriority="39"/>
+    <w:lsdException w:name="caption" w:uiPriority="35" w:qFormat="1"/>
+    <w:lsdException w:name="Title" w:semiHidden="0" w:uiPriority="10" w:unhideWhenUsed="0" w:qFormat="1"/>
+    <w:lsdException w:name="Default Paragraph Font" w:uiPriority="1"/>
+    <w:lsdException w:name="Subtitle" w:semiHidden="0" w:uiPriority="11" w:unhideWhenUsed="0" w:qFormat="1"/>
+    <w:lsdException w:name="Strong" w:semiHidden="0" w:uiPriority="22" w:unhideWhenUsed="0" w:qFormat="1"/>
+    <w:lsdException w:name="Emphasis" w:semiHidden="0" w:uiPriority="20" w:unhideWhenUsed="0" w:qFormat="1"/>
+    <w:lsdException w:name="Table Grid" w:semiHidden="0" w:uiPriority="39" w:unhideWhenUsed="0"/>
+    <w:lsdException w:name="Note Level 1" w:semiHidden="0" w:unhideWhenUsed="0"/>
+    <w:lsdException w:name="Note Level 2" w:semiHidden="0" w:unhideWhenUsed="0"/>
+    <w:lsdException w:name="Note Level 3" w:semiHidden="0" w:unhideWhenUsed="0"/>
+    <w:lsdException w:name="Note Level 4" w:semiHidden="0" w:unhideWhenUsed="0"/>
+    <w:lsdException w:name="Note Level 5" w:semiHidden="0" w:unhideWhenUsed="0"/>
+    <w:lsdException w:name="Note Level 6" w:semiHidden="0" w:unhideWhenUsed="0"/>
+    <w:lsdException w:name="Note Level 7" w:semiHidden="0" w:unhideWhenUsed="0"/>
+    <w:lsdException w:name="Note Level 8" w:semiHidden="0" w:unhideWhenUsed="0"/>
+    <w:lsdException w:name="Note Level 9" w:semiHidden="0" w:unhideWhenUsed="0"/>
+    <w:lsdException w:name="Placeholder Text" w:unhideWhenUsed="0"/>
+    <w:lsdException w:name="No Spacing" w:semiHidden="0" w:uiPriority="1" w:unhideWhenUsed="0" w:qFormat="1"/>
+    <w:lsdException w:name="Light Shading" w:semiHidden="0" w:uiPriority="60" w:unhideWhenUsed="0"/>
+    <w:lsdException w:name="Light List" w:semiHidden="0" w:uiPriority="61" w:unhideWhenUsed="0"/>
+    <w:lsdException w:name="Light Grid" w:semiHidden="0" w:uiPriority="62" w:unhideWhenUsed="0"/>
+    <w:lsdException w:name="Medium Shading 1" w:semiHidden="0" w:uiPriority="63" w:unhideWhenUsed="0"/>
+    <w:lsdException w:name="Medium Shading 2" w:semiHidden="0" w:uiPriority="64" w:unhideWhenUsed="0"/>
+    <w:lsdException w:name="Medium List 1" w:semiHidden="0" w:uiPriority="65" w:unhideWhenUsed="0"/>
+    <w:lsdException w:name="Medium List 2" w:semiHidden="0" w:uiPriority="66" w:unhideWhenUsed="0"/>
+    <w:lsdException w:name="Medium Grid 1" w:semiHidden="0" w:uiPriority="67" w:unhideWhenUsed="0"/>
+    <w:lsdException w:name="Medium Grid 2" w:semiHidden="0" w:uiPriority="68" w:unhideWhenUsed="0"/>
+    <w:lsdException w:name="Medium Grid 3" w:semiHidden="0" w:uiPriority="69" w:unhideWhenUsed="0"/>
+    <w:lsdException w:name="Dark List" w:semiHidden="0" w:uiPriority="70" w:unhideWhenUsed="0"/>
+    <w:lsdException w:name="Colorful Shading" w:semiHidden="0" w:uiPriority="71" w:unhideWhenUsed="0"/>
+    <w:lsdException w:name="Colorful List" w:semiHidden="0" w:uiPriority="72" w:unhideWhenUsed="0"/>
+    <w:lsdException w:name="Colorful Grid" w:semiHidden="0" w:uiPriority="73" w:unhideWhenUsed="0"/>
+    <w:lsdException w:name="Light Shading Accent 1" w:semiHidden="0" w:uiPriority="60" w:unhideWhenUsed="0"/>
+    <w:lsdException w:name="Light List Accent 1" w:semiHidden="0" w:uiPriority="61" w:unhideWhenUsed="0"/>
+    <w:lsdException w:name="Light Grid Accent 1" w:semiHidden="0" w:uiPriority="62" w:unhideWhenUsed="0"/>
+    <w:lsdException w:name="Medium Shading 1 Accent 1" w:semiHidden="0" w:uiPriority="63" w:unhideWhenUsed="0"/>
+    <w:lsdException w:name="Medium Shading 2 Accent 1" w:semiHidden="0" w:uiPriority="64" w:unhideWhenUsed="0"/>
+    <w:lsdException w:name="Medium List 1 Accent 1" w:semiHidden="0" w:uiPriority="65" w:unhideWhenUsed="0"/>
+    <w:lsdException w:name="Revision" w:unhideWhenUsed="0"/>
+    <w:lsdException w:name="List Paragraph" w:semiHidden="0" w:uiPriority="34" w:unhideWhenUsed="0" w:qFormat="1"/>
+    <w:lsdException w:name="Quote" w:semiHidden="0" w:uiPriority="29" w:unhideWhenUsed="0" w:qFormat="1"/>
+    <w:lsdException w:name="Intense Quote" w:semiHidden="0" w:uiPriority="30" w:unhideWhenUsed="0" w:qFormat="1"/>
+    <w:lsdException w:name="Medium List 2 Accent 1" w:semiHidden="0" w:uiPriority="66" w:unhideWhenUsed="0"/>
+    <w:lsdException w:name="Medium Grid 1 Accent 1" w:semiHidden="0" w:uiPriority="67" w:unhideWhenUsed="0"/>
+    <w:lsdException w:name="Medium Grid 2 Accent 1" w:semiHidden="0" w:uiPriority="68" w:unhideWhenUsed="0"/>
+    <w:lsdException w:name="Medium Grid 3 Accent 1" w:semiHidden="0" w:uiPriority="69" w:unhideWhenUsed="0"/>
+    <w:lsdException w:name="Dark List Accent 1" w:semiHidden="0" w:uiPriority="70" w:unhideWhenUsed="0"/>
+    <w:lsdException w:name="Colorful Shading Accent 1" w:semiHidden="0" w:uiPriority="71" w:unhideWhenUsed="0"/>
+    <w:lsdException w:name="Colorful List Accent 1" w:semiHidden="0" w:uiPriority="72" w:unhideWhenUsed="0"/>
+    <w:lsdException w:name="Colorful Grid Accent 1" w:semiHidden="0" w:uiPriority="73" w:unhideWhenUsed="0"/>
+    <w:lsdException w:name="Light Shading Accent 2" w:semiHidden="0" w:uiPriority="60" w:unhideWhenUsed="0"/>
+    <w:lsdException w:name="Light List Accent 2" w:semiHidden="0" w:uiPriority="61" w:unhideWhenUsed="0"/>
+    <w:lsdException w:name="Light Grid Accent 2" w:semiHidden="0" w:uiPriority="62" w:unhideWhenUsed="0"/>
+    <w:lsdException w:name="Medium Shading 1 Accent 2" w:semiHidden="0" w:uiPriority="63" w:unhideWhenUsed="0"/>
+    <w:lsdException w:name="Medium Shading 2 Accent 2" w:semiHidden="0" w:uiPriority="64" w:unhideWhenUsed="0"/>
+    <w:lsdException w:name="Medium List 1 Accent 2" w:semiHidden="0" w:uiPriority="65" w:unhideWhenUsed="0"/>
+    <w:lsdException w:name="Medium List 2 Accent 2" w:semiHidden="0" w:uiPriority="66" w:unhideWhenUsed="0"/>
+    <w:lsdException w:name="Medium Grid 1 Accent 2" w:semiHidden="0" w:uiPriority="67" w:unhideWhenUsed="0"/>
+    <w:lsdException w:name="Medium Grid 2 Accent 2" w:semiHidden="0" w:uiPriority="68" w:unhideWhenUsed="0"/>
+    <w:lsdException w:name="Medium Grid 3 Accent 2" w:semiHidden="0" w:uiPriority="69" w:unhideWhenUsed="0"/>
+    <w:lsdException w:name="Dark List Accent 2" w:semiHidden="0" w:uiPriority="70" w:unhideWhenUsed="0"/>
+    <w:lsdException w:name="Colorful Shading Accent 2" w:semiHidden="0" w:uiPriority="71" w:unhideWhenUsed="0"/>
+    <w:lsdException w:name="Colorful List Accent 2" w:semiHidden="0" w:uiPriority="72" w:unhideWhenUsed="0"/>
+    <w:lsdException w:name="Colorful Grid Accent 2" w:semiHidden="0" w:uiPriority="73" w:unhideWhenUsed="0"/>
+    <w:lsdException w:name="Light Shading Accent 3" w:semiHidden="0" w:uiPriority="60" w:unhideWhenUsed="0"/>
+    <w:lsdException w:name="Light List Accent 3" w:semiHidden="0" w:uiPriority="61" w:unhideWhenUsed="0"/>
+    <w:lsdException w:name="Light Grid Accent 3" w:semiHidden="0" w:uiPriority="62" w:unhideWhenUsed="0"/>
+    <w:lsdException w:name="Medium Shading 1 Accent 3" w:semiHidden="0" w:uiPriority="63" w:unhideWhenUsed="0"/>
+    <w:lsdException w:name="Medium Shading 2 Accent 3" w:semiHidden="0" w:uiPriority="64" w:unhideWhenUsed="0"/>
+    <w:lsdException w:name="Medium List 1 Accent 3" w:semiHidden="0" w:uiPriority="65" w:unhideWhenUsed="0"/>
+    <w:lsdException w:name="Medium List 2 Accent 3" w:semiHidden="0" w:uiPriority="66" w:unhideWhenUsed="0"/>
+    <w:lsdException w:name="Medium Grid 1 Accent 3" w:semiHidden="0" w:uiPriority="67" w:unhideWhenUsed="0"/>
+    <w:lsdException w:name="Medium Grid 2 Accent 3" w:semiHidden="0" w:uiPriority="68" w:unhideWhenUsed="0"/>
+    <w:lsdException w:name="Medium Grid 3 Accent 3" w:semiHidden="0" w:uiPriority="69" w:unhideWhenUsed="0"/>
+    <w:lsdException w:name="Dark List Accent 3" w:semiHidden="0" w:uiPriority="70" w:unhideWhenUsed="0"/>
+    <w:lsdException w:name="Colorful Shading Accent 3" w:semiHidden="0" w:uiPriority="71" w:unhideWhenUsed="0"/>
+    <w:lsdException w:name="Colorful List Accent 3" w:semiHidden="0" w:uiPriority="72" w:unhideWhenUsed="0"/>
+    <w:lsdException w:name="Colorful Grid Accent 3" w:semiHidden="0" w:uiPriority="73" w:unhideWhenUsed="0"/>
+    <w:lsdException w:name="Light Shading Accent 4" w:semiHidden="0" w:uiPriority="60" w:unhideWhenUsed="0"/>
+    <w:lsdException w:name="Light List Accent 4" w:semiHidden="0" w:uiPriority="61" w:unhideWhenUsed="0"/>
+    <w:lsdException w:name="Light Grid Accent 4" w:semiHidden="0" w:uiPriority="62" w:unhideWhenUsed="0"/>
+    <w:lsdException w:name="Medium Shading 1 Accent 4" w:semiHidden="0" w:uiPriority="63" w:unhideWhenUsed="0"/>
+    <w:lsdException w:name="Medium Shading 2 Accent 4" w:semiHidden="0" w:uiPriority="64" w:unhideWhenUsed="0"/>
+    <w:lsdException w:name="Medium List 1 Accent 4" w:semiHidden="0" w:uiPriority="65" w:unhideWhenUsed="0"/>
+    <w:lsdException w:name="Medium List 2 Accent 4" w:semiHidden="0" w:uiPriority="66" w:unhideWhenUsed="0"/>
+    <w:lsdException w:name="Medium Grid 1 Accent 4" w:semiHidden="0" w:uiPriority="67" w:unhideWhenUsed="0"/>
+    <w:lsdException w:name="Medium Grid 2 Accent 4" w:semiHidden="0" w:uiPriority="68" w:unhideWhenUsed="0"/>
+    <w:lsdException w:name="Medium Grid 3 Accent 4" w:semiHidden="0" w:uiPriority="69" w:unhideWhenUsed="0"/>
+    <w:lsdException w:name="Dark List Accent 4" w:semiHidden="0" w:uiPriority="70" w:unhideWhenUsed="0"/>
+    <w:lsdException w:name="Colorful Shading Accent 4" w:semiHidden="0" w:uiPriority="71" w:unhideWhenUsed="0"/>
+    <w:lsdException w:name="Colorful List Accent 4" w:semiHidden="0" w:uiPriority="72" w:unhideWhenUsed="0"/>
+    <w:lsdException w:name="Colorful Grid Accent 4" w:semiHidden="0" w:uiPriority="73" w:unhideWhenUsed="0"/>
+    <w:lsdException w:name="Light Shading Accent 5" w:semiHidden="0" w:uiPriority="60" w:unhideWhenUsed="0"/>
+    <w:lsdException w:name="Light List Accent 5" w:semiHidden="0" w:uiPriority="61" w:unhideWhenUsed="0"/>
+    <w:lsdException w:name="Light Grid Accent 5" w:semiHidden="0" w:uiPriority="62" w:unhideWhenUsed="0"/>
+    <w:lsdException w:name="Medium Shading 1 Accent 5" w:semiHidden="0" w:uiPriority="63" w:unhideWhenUsed="0"/>
+    <w:lsdException w:name="Medium Shading 2 Accent 5" w:semiHidden="0" w:uiPriority="64" w:unhideWhenUsed="0"/>
+    <w:lsdException w:name="Medium List 1 Accent 5" w:semiHidden="0" w:uiPriority="65" w:unhideWhenUsed="0"/>
+    <w:lsdException w:name="Medium List 2 Accent 5" w:semiHidden="0" w:uiPriority="66" w:unhideWhenUsed="0"/>
+    <w:lsdException w:name="Medium Grid 1 Accent 5" w:semiHidden="0" w:uiPriority="67" w:unhideWhenUsed="0"/>
+    <w:lsdException w:name="Medium Grid 2 Accent 5" w:semiHidden="0" w:uiPriority="68" w:unhideWhenUsed="0"/>
+    <w:lsdException w:name="Medium Grid 3 Accent 5" w:semiHidden="0" w:uiPriority="69" w:unhideWhenUsed="0"/>
+    <w:lsdException w:name="Dark List Accent 5" w:semiHidden="0" w:uiPriority="70" w:unhideWhenUsed="0"/>
+    <w:lsdException w:name="Colorful Shading Accent 5" w:semiHidden="0" w:uiPriority="71" w:unhideWhenUsed="0"/>
+    <w:lsdException w:name="Colorful List Accent 5" w:semiHidden="0" w:uiPriority="72" w:unhideWhenUsed="0"/>
+    <w:lsdException w:name="Colorful Grid Accent 5" w:semiHidden="0" w:uiPriority="73" w:unhideWhenUsed="0"/>
+    <w:lsdException w:name="Light Shading Accent 6" w:semiHidden="0" w:uiPriority="60" w:unhideWhenUsed="0"/>
+    <w:lsdException w:name="Light List Accent 6" w:semiHidden="0" w:uiPriority="61" w:unhideWhenUsed="0"/>
+    <w:lsdException w:name="Light Grid Accent 6" w:semiHidden="0" w:uiPriority="62" w:unhideWhenUsed="0"/>
+    <w:lsdException w:name="Medium Shading 1 Accent 6" w:semiHidden="0" w:uiPriority="63" w:unhideWhenUsed="0"/>
+    <w:lsdException w:name="Medium Shading 2 Accent 6" w:semiHidden="0" w:uiPriority="64" w:unhideWhenUsed="0"/>
+    <w:lsdException w:name="Medium List 1 Accent 6" w:semiHidden="0" w:uiPriority="65" w:unhideWhenUsed="0"/>
+    <w:lsdException w:name="Medium List 2 Accent 6" w:semiHidden="0" w:uiPriority="66" w:unhideWhenUsed="0"/>
+    <w:lsdException w:name="Medium Grid 1 Accent 6" w:semiHidden="0" w:uiPriority="67" w:unhideWhenUsed="0"/>
+    <w:lsdException w:name="Medium Grid 2 Accent 6" w:semiHidden="0" w:uiPriority="68" w:unhideWhenUsed="0"/>
+    <w:lsdException w:name="Medium Grid 3 Accent 6" w:semiHidden="0" w:uiPriority="69" w:unhideWhenUsed="0"/>
+    <w:lsdException w:name="Dark List Accent 6" w:semiHidden="0" w:uiPriority="70" w:unhideWhenUsed="0"/>
+    <w:lsdException w:name="Colorful Shading Accent 6" w:semiHidden="0" w:uiPriority="71" w:unhideWhenUsed="0"/>
+    <w:lsdException w:name="Colorful List Accent 6" w:semiHidden="0" w:uiPriority="72" w:unhideWhenUsed="0"/>
+    <w:lsdException w:name="Colorful Grid Accent 6" w:semiHidden="0" w:uiPriority="73" w:unhideWhenUsed="0"/>
+    <w:lsdException w:name="Subtle Emphasis" w:semiHidden="0" w:uiPriority="19" w:unhideWhenUsed="0" w:qFormat="1"/>
+    <w:lsdException w:name="Intense Emphasis" w:semiHidden="0" w:uiPriority="21" w:unhideWhenUsed="0" w:qFormat="1"/>
+    <w:lsdException w:name="Subtle Reference" w:semiHidden="0" w:uiPriority="31" w:unhideWhenUsed="0" w:qFormat="1"/>
+    <w:lsdException w:name="Intense Reference" w:semiHidden="0" w:uiPriority="32" w:unhideWhenUsed="0" w:qFormat="1"/>
+    <w:lsdException w:name="Book Title" w:semiHidden="0" w:uiPriority="33" w:unhideWhenUsed="0" w:qFormat="1"/>
+    <w:lsdException w:name="Bibliography" w:uiPriority="37"/>
+    <w:lsdException w:name="TOC Heading" w:uiPriority="39" w:qFormat="1"/>
+  </w:latentStyles>
+  <w:style w:type="paragraph" w:default="1" w:styleId="Normal">
+    <w:name w:val="Normal"/>
+    <w:qFormat/>
+  </w:style>
+  <w:style w:type="paragraph" w:styleId="Heading1">
+    <w:name w:val="heading 1"/>
+    <w:basedOn w:val="Normal"/>
+    <w:next w:val="Normal"/>
+    <w:link w:val="Heading1Char"/>
+    <w:uiPriority w:val="9"/>
+    <w:qFormat/>
+    <w:rsid w:val="009A5121"/>
+    <w:pPr>
+      <w:keepNext/>
+      <w:keepLines/>
+      <w:numPr>
+        <w:numId w:val="1"/>
+      </w:numPr>
+      <w:spacing w:before="240" w:after="0"/>
+      <w:outlineLvl w:val="0"/>
+    </w:pPr>
+    <w:rPr>
+      <w:rFonts w:eastAsiaTheme="majorEastAsia" w:cstheme="majorBidi"/>
+      <w:sz w:val="28"/>
+      <w:szCs w:val="32"/>
+    </w:rPr>
+  </w:style>
+  <w:style w:type="paragraph" w:styleId="Heading2">
+    <w:name w:val="heading 2"/>
+    <w:basedOn w:val="Normal"/>
+    <w:next w:val="Normal"/>
+    <w:link w:val="Heading2Char"/>
+    <w:uiPriority w:val="9"/>
+    <w:unhideWhenUsed/>
+    <w:qFormat/>
+    <w:rsid w:val="007A152F"/>
+    <w:pPr>
+      <w:keepNext/>
+      <w:keepLines/>
+      <w:numPr>
+        <w:ilvl w:val="1"/>
+        <w:numId w:val="1"/>
+      </w:numPr>
+      <w:spacing w:before="40" w:after="0"/>
+      <w:outlineLvl w:val="1"/>
+    </w:pPr>
+    <w:rPr>
+      <w:rFonts w:asciiTheme="majorHAnsi" w:eastAsiaTheme="majorEastAsia" w:hAnsiTheme="majorHAnsi" w:cstheme="majorBidi"/>
+      <w:sz w:val="26"/>
+      <w:szCs w:val="26"/>
+    </w:rPr>
+  </w:style>
+  <w:style w:type="paragraph" w:styleId="Heading3">
+    <w:name w:val="heading 3"/>
+    <w:basedOn w:val="Normal"/>
+    <w:next w:val="Normal"/>
+    <w:link w:val="Heading3Char"/>
+    <w:uiPriority w:val="9"/>
+    <w:unhideWhenUsed/>
+    <w:qFormat/>
+    <w:rsid w:val="007A152F"/>
+    <w:pPr>
+      <w:keepNext/>
+      <w:keepLines/>
+      <w:numPr>
+        <w:ilvl w:val="2"/>
+        <w:numId w:val="1"/>
+      </w:numPr>
+      <w:spacing w:before="40" w:after="0"/>
+      <w:outlineLvl w:val="2"/>
+    </w:pPr>
+    <w:rPr>
+      <w:rFonts w:asciiTheme="majorHAnsi" w:eastAsiaTheme="majorEastAsia" w:hAnsiTheme="majorHAnsi" w:cstheme="majorBidi"/>
+      <w:sz w:val="24"/>
+      <w:szCs w:val="24"/>
+    </w:rPr>
+  </w:style>
+  <w:style w:type="paragraph" w:styleId="Heading4">
+    <w:name w:val="heading 4"/>
+    <w:basedOn w:val="Normal"/>
+    <w:next w:val="Normal"/>
+    <w:link w:val="Heading4Char"/>
+    <w:uiPriority w:val="9"/>
+    <w:unhideWhenUsed/>
+    <w:qFormat/>
+    <w:rsid w:val="007A152F"/>
+    <w:pPr>
+      <w:keepNext/>
+      <w:keepLines/>
+      <w:numPr>
+        <w:ilvl w:val="3"/>
+        <w:numId w:val="1"/>
+      </w:numPr>
+      <w:spacing w:before="40" w:after="0"/>
+      <w:outlineLvl w:val="3"/>
+    </w:pPr>
+    <w:rPr>
+      <w:rFonts w:asciiTheme="majorHAnsi" w:eastAsiaTheme="majorEastAsia" w:hAnsiTheme="majorHAnsi" w:cstheme="majorBidi"/>
+      <w:i/>
+      <w:iCs/>
+    </w:rPr>
+  </w:style>
+  <w:style w:type="paragraph" w:styleId="Heading5">
+    <w:name w:val="heading 5"/>
+    <w:basedOn w:val="Normal"/>
+    <w:next w:val="Normal"/>
+    <w:link w:val="Heading5Char"/>
+    <w:uiPriority w:val="9"/>
+    <w:semiHidden/>
+    <w:unhideWhenUsed/>
+    <w:qFormat/>
+    <w:rsid w:val="007A152F"/>
+    <w:pPr>
+      <w:keepNext/>
+      <w:keepLines/>
+      <w:numPr>
+        <w:ilvl w:val="4"/>
+        <w:numId w:val="1"/>
+      </w:numPr>
+      <w:spacing w:before="40" w:after="0"/>
+      <w:outlineLvl w:val="4"/>
+    </w:pPr>
+    <w:rPr>
+      <w:rFonts w:asciiTheme="majorHAnsi" w:eastAsiaTheme="majorEastAsia" w:hAnsiTheme="majorHAnsi" w:cstheme="majorBidi"/>
+    </w:rPr>
+  </w:style>
+  <w:style w:type="paragraph" w:styleId="Heading6">
+    <w:name w:val="heading 6"/>
+    <w:basedOn w:val="Normal"/>
+    <w:next w:val="Normal"/>
+    <w:link w:val="Heading6Char"/>
+    <w:uiPriority w:val="9"/>
+    <w:semiHidden/>
+    <w:unhideWhenUsed/>
+    <w:qFormat/>
+    <w:rsid w:val="007A152F"/>
+    <w:pPr>
+      <w:keepNext/>
+      <w:keepLines/>
+      <w:numPr>
+        <w:ilvl w:val="5"/>
+        <w:numId w:val="1"/>
+      </w:numPr>
+      <w:spacing w:before="40" w:after="0"/>
+      <w:outlineLvl w:val="5"/>
+    </w:pPr>
+    <w:rPr>
+      <w:rFonts w:asciiTheme="majorHAnsi" w:eastAsiaTheme="majorEastAsia" w:hAnsiTheme="majorHAnsi" w:cstheme="majorBidi"/>
+      <w:color w:val="1F4D78" w:themeColor="accent1" w:themeShade="7F"/>
+    </w:rPr>
+  </w:style>
+  <w:style w:type="paragraph" w:styleId="Heading7">
+    <w:name w:val="heading 7"/>
+    <w:basedOn w:val="Normal"/>
+    <w:next w:val="Normal"/>
+    <w:link w:val="Heading7Char"/>
+    <w:uiPriority w:val="9"/>
+    <w:semiHidden/>
+    <w:unhideWhenUsed/>
+    <w:qFormat/>
+    <w:rsid w:val="007A152F"/>
+    <w:pPr>
+      <w:keepNext/>
+      <w:keepLines/>
+      <w:numPr>
+        <w:ilvl w:val="6"/>
+        <w:numId w:val="1"/>
+      </w:numPr>
+      <w:spacing w:before="40" w:after="0"/>
+      <w:outlineLvl w:val="6"/>
+    </w:pPr>
+    <w:rPr>
+      <w:rFonts w:asciiTheme="majorHAnsi" w:eastAsiaTheme="majorEastAsia" w:hAnsiTheme="majorHAnsi" w:cstheme="majorBidi"/>
+      <w:i/>
+      <w:iCs/>
+      <w:color w:val="1F4D78" w:themeColor="accent1" w:themeShade="7F"/>
+    </w:rPr>
+  </w:style>
+  <w:style w:type="paragraph" w:styleId="Heading8">
+    <w:name w:val="heading 8"/>
+    <w:basedOn w:val="Normal"/>
+    <w:next w:val="Normal"/>
+    <w:link w:val="Heading8Char"/>
+    <w:uiPriority w:val="9"/>
+    <w:semiHidden/>
+    <w:unhideWhenUsed/>
+    <w:qFormat/>
+    <w:rsid w:val="007A152F"/>
+    <w:pPr>
+      <w:keepNext/>
+      <w:keepLines/>
+      <w:numPr>
+        <w:ilvl w:val="7"/>
+        <w:numId w:val="1"/>
+      </w:numPr>
+      <w:spacing w:before="40" w:after="0"/>
+      <w:outlineLvl w:val="7"/>
+    </w:pPr>
+    <w:rPr>
+      <w:rFonts w:asciiTheme="majorHAnsi" w:eastAsiaTheme="majorEastAsia" w:hAnsiTheme="majorHAnsi" w:cstheme="majorBidi"/>
+      <w:color w:val="272727" w:themeColor="text1" w:themeTint="D8"/>
+      <w:sz w:val="21"/>
+      <w:szCs w:val="21"/>
+    </w:rPr>
+  </w:style>
+  <w:style w:type="paragraph" w:styleId="Heading9">
+    <w:name w:val="heading 9"/>
+    <w:basedOn w:val="Normal"/>
+    <w:next w:val="Normal"/>
+    <w:link w:val="Heading9Char"/>
+    <w:uiPriority w:val="9"/>
+    <w:semiHidden/>
+    <w:unhideWhenUsed/>
+    <w:qFormat/>
+    <w:rsid w:val="007A152F"/>
+    <w:pPr>
+      <w:keepNext/>
+      <w:keepLines/>
+      <w:numPr>
+        <w:ilvl w:val="8"/>
+        <w:numId w:val="1"/>
+      </w:numPr>
+      <w:spacing w:before="40" w:after="0"/>
+      <w:outlineLvl w:val="8"/>
+    </w:pPr>
+    <w:rPr>
+      <w:rFonts w:asciiTheme="majorHAnsi" w:eastAsiaTheme="majorEastAsia" w:hAnsiTheme="majorHAnsi" w:cstheme="majorBidi"/>
+      <w:i/>
+      <w:iCs/>
+      <w:color w:val="272727" w:themeColor="text1" w:themeTint="D8"/>
+      <w:sz w:val="21"/>
+      <w:szCs w:val="21"/>
+    </w:rPr>
+  </w:style>
+  <w:style w:type="character" w:default="1" w:styleId="DefaultParagraphFont">
+    <w:name w:val="Default Paragraph Font"/>
+    <w:uiPriority w:val="1"/>
+    <w:semiHidden/>
+    <w:unhideWhenUsed/>
+  </w:style>
+  <w:style w:type="table" w:default="1" w:styleId="TableNormal">
+    <w:name w:val="Normal Table"/>
+    <w:uiPriority w:val="99"/>
+    <w:semiHidden/>
+    <w:unhideWhenUsed/>
+    <w:tblPr>
+      <w:tblInd w:w="0" w:type="dxa"/>
+      <w:tblCellMar>
+        <w:top w:w="0" w:type="dxa"/>
+        <w:left w:w="108" w:type="dxa"/>
+        <w:bottom w:w="0" w:type="dxa"/>
+        <w:right w:w="108" w:type="dxa"/>
+      </w:tblCellMar>
+    </w:tblPr>
+  </w:style>
+  <w:style w:type="numbering" w:default="1" w:styleId="NoList">
+    <w:name w:val="No List"/>
+    <w:uiPriority w:val="99"/>
+    <w:semiHidden/>
+    <w:unhideWhenUsed/>
+  </w:style>
+  <w:style w:type="character" w:customStyle="1" w:styleId="Heading1Char">
+    <w:name w:val="Heading 1 Char"/>
+    <w:basedOn w:val="DefaultParagraphFont"/>
+    <w:link w:val="Heading1"/>
+    <w:uiPriority w:val="9"/>
+    <w:rsid w:val="009A5121"/>
+    <w:rPr>
+      <w:rFonts w:eastAsiaTheme="majorEastAsia" w:cstheme="majorBidi"/>
+      <w:sz w:val="28"/>
+      <w:szCs w:val="32"/>
+    </w:rPr>
+  </w:style>
+  <w:style w:type="character" w:customStyle="1" w:styleId="Heading2Char">
+    <w:name w:val="Heading 2 Char"/>
+    <w:basedOn w:val="DefaultParagraphFont"/>
+    <w:link w:val="Heading2"/>
+    <w:uiPriority w:val="9"/>
+    <w:rsid w:val="007A152F"/>
+    <w:rPr>
+      <w:rFonts w:asciiTheme="majorHAnsi" w:eastAsiaTheme="majorEastAsia" w:hAnsiTheme="majorHAnsi" w:cstheme="majorBidi"/>
+      <w:sz w:val="26"/>
+      <w:szCs w:val="26"/>
+    </w:rPr>
+  </w:style>
+  <w:style w:type="character" w:customStyle="1" w:styleId="Heading3Char">
+    <w:name w:val="Heading 3 Char"/>
+    <w:basedOn w:val="DefaultParagraphFont"/>
+    <w:link w:val="Heading3"/>
+    <w:uiPriority w:val="9"/>
+    <w:rsid w:val="007A152F"/>
+    <w:rPr>
+      <w:rFonts w:asciiTheme="majorHAnsi" w:eastAsiaTheme="majorEastAsia" w:hAnsiTheme="majorHAnsi" w:cstheme="majorBidi"/>
+      <w:sz w:val="24"/>
+      <w:szCs w:val="24"/>
+    </w:rPr>
+  </w:style>
+  <w:style w:type="character" w:customStyle="1" w:styleId="Heading4Char">
+    <w:name w:val="Heading 4 Char"/>
+    <w:basedOn w:val="DefaultParagraphFont"/>
+    <w:link w:val="Heading4"/>
+    <w:uiPriority w:val="9"/>
+    <w:rsid w:val="007A152F"/>
+    <w:rPr>
+      <w:rFonts w:asciiTheme="majorHAnsi" w:eastAsiaTheme="majorEastAsia" w:hAnsiTheme="majorHAnsi" w:cstheme="majorBidi"/>
+      <w:i/>
+      <w:iCs/>
+    </w:rPr>
+  </w:style>
+  <w:style w:type="character" w:customStyle="1" w:styleId="Heading5Char">
+    <w:name w:val="Heading 5 Char"/>
+    <w:basedOn w:val="DefaultParagraphFont"/>
+    <w:link w:val="Heading5"/>
+    <w:uiPriority w:val="9"/>
+    <w:semiHidden/>
+    <w:rsid w:val="007A152F"/>
+    <w:rPr>
+      <w:rFonts w:asciiTheme="majorHAnsi" w:eastAsiaTheme="majorEastAsia" w:hAnsiTheme="majorHAnsi" w:cstheme="majorBidi"/>
+    </w:rPr>
+  </w:style>
+  <w:style w:type="character" w:customStyle="1" w:styleId="Heading6Char">
+    <w:name w:val="Heading 6 Char"/>
+    <w:basedOn w:val="DefaultParagraphFont"/>
+    <w:link w:val="Heading6"/>
+    <w:uiPriority w:val="9"/>
+    <w:semiHidden/>
+    <w:rsid w:val="007A152F"/>
+    <w:rPr>
+      <w:rFonts w:asciiTheme="majorHAnsi" w:eastAsiaTheme="majorEastAsia" w:hAnsiTheme="majorHAnsi" w:cstheme="majorBidi"/>
+      <w:color w:val="1F4D78" w:themeColor="accent1" w:themeShade="7F"/>
+    </w:rPr>
+  </w:style>
+  <w:style w:type="character" w:customStyle="1" w:styleId="Heading7Char">
+    <w:name w:val="Heading 7 Char"/>
+    <w:basedOn w:val="DefaultParagraphFont"/>
+    <w:link w:val="Heading7"/>
+    <w:uiPriority w:val="9"/>
+    <w:semiHidden/>
+    <w:rsid w:val="007A152F"/>
+    <w:rPr>
+      <w:rFonts w:asciiTheme="majorHAnsi" w:eastAsiaTheme="majorEastAsia" w:hAnsiTheme="majorHAnsi" w:cstheme="majorBidi"/>
+      <w:i/>
+      <w:iCs/>
+      <w:color w:val="1F4D78" w:themeColor="accent1" w:themeShade="7F"/>
+    </w:rPr>
+  </w:style>
+  <w:style w:type="character" w:customStyle="1" w:styleId="Heading8Char">
+    <w:name w:val="Heading 8 Char"/>
+    <w:basedOn w:val="DefaultParagraphFont"/>
+    <w:link w:val="Heading8"/>
+    <w:uiPriority w:val="9"/>
+    <w:semiHidden/>
+    <w:rsid w:val="007A152F"/>
+    <w:rPr>
+      <w:rFonts w:asciiTheme="majorHAnsi" w:eastAsiaTheme="majorEastAsia" w:hAnsiTheme="majorHAnsi" w:cstheme="majorBidi"/>
+      <w:color w:val="272727" w:themeColor="text1" w:themeTint="D8"/>
+      <w:sz w:val="21"/>
+      <w:szCs w:val="21"/>
+    </w:rPr>
+  </w:style>
+  <w:style w:type="character" w:customStyle="1" w:styleId="Heading9Char">
+    <w:name w:val="Heading 9 Char"/>
+    <w:basedOn w:val="DefaultParagraphFont"/>
+    <w:link w:val="Heading9"/>
+    <w:uiPriority w:val="9"/>
+    <w:semiHidden/>
+    <w:rsid w:val="007A152F"/>
+    <w:rPr>
+      <w:rFonts w:asciiTheme="majorHAnsi" w:eastAsiaTheme="majorEastAsia" w:hAnsiTheme="majorHAnsi" w:cstheme="majorBidi"/>
+      <w:i/>
+      <w:iCs/>
+      <w:color w:val="272727" w:themeColor="text1" w:themeTint="D8"/>
+      <w:sz w:val="21"/>
+      <w:szCs w:val="21"/>
+    </w:rPr>
+  </w:style>
+  <w:style w:type="character" w:styleId="Hyperlink">
+    <w:name w:val="Hyperlink"/>
+    <w:basedOn w:val="DefaultParagraphFont"/>
+    <w:uiPriority w:val="99"/>
+    <w:unhideWhenUsed/>
+    <w:rsid w:val="007A152F"/>
+    <w:rPr>
+      <w:color w:val="0563C1" w:themeColor="hyperlink"/>
+      <w:u w:val="single"/>
+    </w:rPr>
+  </w:style>
+  <w:style w:type="paragraph" w:styleId="BalloonText">
+    <w:name w:val="Balloon Text"/>
+    <w:basedOn w:val="Normal"/>
+    <w:link w:val="BalloonTextChar"/>
+    <w:uiPriority w:val="99"/>
+    <w:semiHidden/>
+    <w:unhideWhenUsed/>
+    <w:rsid w:val="007A152F"/>
+    <w:pPr>
+      <w:spacing w:after="0" w:line="240" w:lineRule="auto"/>
+    </w:pPr>
+    <w:rPr>
+      <w:rFonts w:ascii="Segoe UI" w:hAnsi="Segoe UI" w:cs="Segoe UI"/>
+      <w:sz w:val="18"/>
+      <w:szCs w:val="18"/>
+    </w:rPr>
+  </w:style>
+  <w:style w:type="character" w:customStyle="1" w:styleId="BalloonTextChar">
+    <w:name w:val="Balloon Text Char"/>
+    <w:basedOn w:val="DefaultParagraphFont"/>
+    <w:link w:val="BalloonText"/>
+    <w:uiPriority w:val="99"/>
+    <w:semiHidden/>
+    <w:rsid w:val="007A152F"/>
+    <w:rPr>
+      <w:rFonts w:ascii="Segoe UI" w:hAnsi="Segoe UI" w:cs="Segoe UI"/>
+      <w:sz w:val="18"/>
+      <w:szCs w:val="18"/>
+    </w:rPr>
+  </w:style>
+  <w:style w:type="paragraph" w:styleId="Title">
+    <w:name w:val="Title"/>
+    <w:basedOn w:val="Normal"/>
+    <w:next w:val="Normal"/>
+    <w:link w:val="TitleChar"/>
+    <w:uiPriority w:val="10"/>
+    <w:qFormat/>
+    <w:rsid w:val="007A152F"/>
+    <w:pPr>
+      <w:spacing w:after="0" w:line="240" w:lineRule="auto"/>
+      <w:contextualSpacing/>
+    </w:pPr>
+    <w:rPr>
+      <w:rFonts w:asciiTheme="majorHAnsi" w:eastAsiaTheme="majorEastAsia" w:hAnsiTheme="majorHAnsi" w:cstheme="majorBidi"/>
+      <w:spacing w:val="-10"/>
+      <w:kern w:val="28"/>
+      <w:sz w:val="56"/>
+      <w:szCs w:val="56"/>
+    </w:rPr>
+  </w:style>
+  <w:style w:type="character" w:customStyle="1" w:styleId="TitleChar">
+    <w:name w:val="Title Char"/>
+    <w:basedOn w:val="DefaultParagraphFont"/>
+    <w:link w:val="Title"/>
+    <w:uiPriority w:val="10"/>
+    <w:rsid w:val="007A152F"/>
+    <w:rPr>
+      <w:rFonts w:asciiTheme="majorHAnsi" w:eastAsiaTheme="majorEastAsia" w:hAnsiTheme="majorHAnsi" w:cstheme="majorBidi"/>
+      <w:spacing w:val="-10"/>
+      <w:kern w:val="28"/>
+      <w:sz w:val="56"/>
+      <w:szCs w:val="56"/>
+    </w:rPr>
+  </w:style>
+  <w:style w:type="paragraph" w:styleId="Header">
+    <w:name w:val="header"/>
+    <w:basedOn w:val="Normal"/>
+    <w:link w:val="HeaderChar"/>
+    <w:uiPriority w:val="99"/>
+    <w:unhideWhenUsed/>
+    <w:rsid w:val="007A152F"/>
+    <w:pPr>
+      <w:tabs>
+        <w:tab w:val="center" w:pos="4680"/>
+        <w:tab w:val="right" w:pos="9360"/>
+      </w:tabs>
+      <w:spacing w:after="0" w:line="240" w:lineRule="auto"/>
+    </w:pPr>
+  </w:style>
+  <w:style w:type="character" w:customStyle="1" w:styleId="HeaderChar">
+    <w:name w:val="Header Char"/>
+    <w:basedOn w:val="DefaultParagraphFont"/>
+    <w:link w:val="Header"/>
+    <w:uiPriority w:val="99"/>
+    <w:rsid w:val="007A152F"/>
+  </w:style>
+  <w:style w:type="paragraph" w:styleId="Footer">
+    <w:name w:val="footer"/>
+    <w:basedOn w:val="Normal"/>
+    <w:link w:val="FooterChar"/>
+    <w:uiPriority w:val="99"/>
+    <w:unhideWhenUsed/>
+    <w:rsid w:val="007A152F"/>
+    <w:pPr>
+      <w:tabs>
+        <w:tab w:val="center" w:pos="4680"/>
+        <w:tab w:val="right" w:pos="9360"/>
+      </w:tabs>
+      <w:spacing w:after="0" w:line="240" w:lineRule="auto"/>
+    </w:pPr>
+  </w:style>
+  <w:style w:type="character" w:customStyle="1" w:styleId="FooterChar">
+    <w:name w:val="Footer Char"/>
+    <w:basedOn w:val="DefaultParagraphFont"/>
+    <w:link w:val="Footer"/>
+    <w:uiPriority w:val="99"/>
+    <w:rsid w:val="007A152F"/>
+  </w:style>
+  <w:style w:type="paragraph" w:styleId="ListParagraph">
+    <w:name w:val="List Paragraph"/>
+    <w:basedOn w:val="Normal"/>
+    <w:uiPriority w:val="34"/>
+    <w:qFormat/>
+    <w:rsid w:val="004934A9"/>
+    <w:pPr>
+      <w:ind w:left="720"/>
+      <w:contextualSpacing/>
+    </w:pPr>
+  </w:style>
+  <w:style w:type="table" w:styleId="TableGrid">
+    <w:name w:val="Table Grid"/>
+    <w:basedOn w:val="TableNormal"/>
+    <w:uiPriority w:val="39"/>
+    <w:rsid w:val="004D4161"/>
+    <w:pPr>
+      <w:spacing w:after="0" w:line="240" w:lineRule="auto"/>
+    </w:pPr>
+    <w:tblPr>
+      <w:tblInd w:w="0" w:type="dxa"/>
+      <w:tblBorders>
+        <w:top w:val="single" w:sz="4" w:space="0" w:color="auto"/>
+        <w:left w:val="single" w:sz="4" w:space="0" w:color="auto"/>
+        <w:bottom w:val="single" w:sz="4" w:space="0" w:color="auto"/>
+        <w:right w:val="single" w:sz="4" w:space="0" w:color="auto"/>
+        <w:insideH w:val="single" w:sz="4" w:space="0" w:color="auto"/>
+        <w:insideV w:val="single" w:sz="4" w:space="0" w:color="auto"/>
+      </w:tblBorders>
+      <w:tblCellMar>
+        <w:top w:w="0" w:type="dxa"/>
+        <w:left w:w="108" w:type="dxa"/>
+        <w:bottom w:w="0" w:type="dxa"/>
+        <w:right w:w="108" w:type="dxa"/>
+      </w:tblCellMar>
+    </w:tblPr>
+  </w:style>
+  <w:style w:type="paragraph" w:styleId="Caption">
+    <w:name w:val="caption"/>
+    <w:basedOn w:val="Normal"/>
+    <w:next w:val="Normal"/>
+    <w:uiPriority w:val="35"/>
+    <w:unhideWhenUsed/>
+    <w:qFormat/>
+    <w:rsid w:val="0064782D"/>
+    <w:pPr>
+      <w:spacing w:after="200" w:line="240" w:lineRule="auto"/>
+    </w:pPr>
+    <w:rPr>
+      <w:i/>
+      <w:iCs/>
+      <w:color w:val="44546A" w:themeColor="text2"/>
+      <w:sz w:val="18"/>
+      <w:szCs w:val="18"/>
+    </w:rPr>
+  </w:style>
+</w:styles>
+</file>
+
+<file path=word/stylesWithEffects.xml><?xml version="1.0" encoding="utf-8"?>
+<w:styles xmlns:wpc="http://schemas.microsoft.com/office/word/2010/wordprocessingCanvas" xmlns:mo="http://schemas.microsoft.com/office/mac/office/2008/main" xmlns:mc="http://schemas.openxmlformats.org/markup-compatibility/2006" xmlns:mv="urn:schemas-microsoft-com:mac:vml" xmlns:o="urn:schemas-microsoft-com:office:office" xmlns:r="http://schemas.openxmlformats.org/officeDocument/2006/relationships" xmlns:m="http://schemas.openxmlformats.org/officeDocument/2006/math" xmlns:v="urn:schemas-microsoft-com:vml" xmlns:wp14="http://schemas.microsoft.com/office/word/2010/wordprocessingDrawing" xmlns:wp="http://schemas.openxmlformats.org/drawingml/2006/wordprocessingDrawing" xmlns:w10="urn:schemas-microsoft-com:office:word" xmlns:w="http://schemas.openxmlformats.org/wordprocessingml/2006/main" xmlns:w14="http://schemas.microsoft.com/office/word/2010/wordml" xmlns:wpg="http://schemas.microsoft.com/office/word/2010/wordprocessingGroup" xmlns:wpi="http://schemas.microsoft.com/office/word/2010/wordprocessingInk" xmlns:wne="http://schemas.microsoft.com/office/word/2006/wordml" xmlns:wps="http://schemas.microsoft.com/office/word/2010/wordprocessingShape" mc:Ignorable="w14 wp14">
+  <w:docDefaults>
+    <w:rPrDefault>
+      <w:rPr>
+        <w:rFonts w:asciiTheme="minorHAnsi" w:eastAsiaTheme="minorHAnsi" w:hAnsiTheme="minorHAnsi" w:cstheme="minorBidi"/>
+        <w:sz w:val="22"/>
+        <w:szCs w:val="22"/>
+        <w:lang w:val="en-US" w:eastAsia="en-US" w:bidi="ar-SA"/>
+      </w:rPr>
+    </w:rPrDefault>
+    <w:pPrDefault>
+      <w:pPr>
+        <w:spacing w:after="160" w:line="259" w:lineRule="auto"/>
+      </w:pPr>
+    </w:pPrDefault>
+  </w:docDefaults>
+  <w:latentStyles w:defLockedState="0" w:defUIPriority="99" w:defSemiHidden="1" w:defUnhideWhenUsed="1" w:defQFormat="0" w:count="276">
+    <w:lsdException w:name="Normal" w:semiHidden="0" w:uiPriority="0" w:unhideWhenUsed="0" w:qFormat="1"/>
+    <w:lsdException w:name="heading 1" w:semiHidden="0" w:uiPriority="9" w:unhideWhenUsed="0" w:qFormat="1"/>
+    <w:lsdException w:name="heading 2" w:uiPriority="9" w:qFormat="1"/>
+    <w:lsdException w:name="heading 3" w:uiPriority="9" w:qFormat="1"/>
+    <w:lsdException w:name="heading 4" w:uiPriority="9" w:qFormat="1"/>
+    <w:lsdException w:name="heading 5" w:uiPriority="9" w:qFormat="1"/>
+    <w:lsdException w:name="heading 6" w:uiPriority="9" w:qFormat="1"/>
+    <w:lsdException w:name="heading 7" w:uiPriority="9" w:qFormat="1"/>
+    <w:lsdException w:name="heading 8" w:uiPriority="9" w:qFormat="1"/>
+    <w:lsdException w:name="heading 9" w:uiPriority="9" w:qFormat="1"/>
+    <w:lsdException w:name="toc 1" w:uiPriority="39"/>
+    <w:lsdException w:name="toc 2" w:uiPriority="39"/>
+    <w:lsdException w:name="toc 3" w:uiPriority="39"/>
+    <w:lsdException w:name="toc 4" w:uiPriority="39"/>
+    <w:lsdException w:name="toc 5" w:uiPriority="39"/>
+    <w:lsdException w:name="toc 6" w:uiPriority="39"/>
+    <w:lsdException w:name="toc 7" w:uiPriority="39"/>
+    <w:lsdException w:name="toc 8" w:uiPriority="39"/>
+    <w:lsdException w:name="toc 9" w:uiPriority="39"/>
+    <w:lsdException w:name="caption" w:uiPriority="35" w:qFormat="1"/>
+    <w:lsdException w:name="Title" w:semiHidden="0" w:uiPriority="10" w:unhideWhenUsed="0" w:qFormat="1"/>
+    <w:lsdException w:name="Default Paragraph Font" w:uiPriority="1"/>
+    <w:lsdException w:name="Subtitle" w:semiHidden="0" w:uiPriority="11" w:unhideWhenUsed="0" w:qFormat="1"/>
+    <w:lsdException w:name="Strong" w:semiHidden="0" w:uiPriority="22" w:unhideWhenUsed="0" w:qFormat="1"/>
+    <w:lsdException w:name="Emphasis" w:semiHidden="0" w:uiPriority="20" w:unhideWhenUsed="0" w:qFormat="1"/>
+    <w:lsdException w:name="Table Grid" w:semiHidden="0" w:uiPriority="39" w:unhideWhenUsed="0"/>
+    <w:lsdException w:name="Note Level 1" w:semiHidden="0" w:unhideWhenUsed="0"/>
+    <w:lsdException w:name="Note Level 2" w:semiHidden="0" w:unhideWhenUsed="0"/>
+    <w:lsdException w:name="Note Level 3" w:semiHidden="0" w:unhideWhenUsed="0"/>
+    <w:lsdException w:name="Note Level 4" w:semiHidden="0" w:unhideWhenUsed="0"/>
+    <w:lsdException w:name="Note Level 5" w:semiHidden="0" w:unhideWhenUsed="0"/>
+    <w:lsdException w:name="Note Level 6" w:semiHidden="0" w:unhideWhenUsed="0"/>
+    <w:lsdException w:name="Note Level 7" w:semiHidden="0" w:unhideWhenUsed="0"/>
+    <w:lsdException w:name="Note Level 8" w:semiHidden="0" w:unhideWhenUsed="0"/>
+    <w:lsdException w:name="Note Level 9" w:semiHidden="0" w:unhideWhenUsed="0"/>
+    <w:lsdException w:name="Placeholder Text" w:unhideWhenUsed="0"/>
+    <w:lsdException w:name="No Spacing" w:semiHidden="0" w:uiPriority="1" w:unhideWhenUsed="0" w:qFormat="1"/>
+    <w:lsdException w:name="Light Shading" w:semiHidden="0" w:uiPriority="60" w:unhideWhenUsed="0"/>
+    <w:lsdException w:name="Light List" w:semiHidden="0" w:uiPriority="61" w:unhideWhenUsed="0"/>
+    <w:lsdException w:name="Light Grid" w:semiHidden="0" w:uiPriority="62" w:unhideWhenUsed="0"/>
+    <w:lsdException w:name="Medium Shading 1" w:semiHidden="0" w:uiPriority="63" w:unhideWhenUsed="0"/>
+    <w:lsdException w:name="Medium Shading 2" w:semiHidden="0" w:uiPriority="64" w:unhideWhenUsed="0"/>
+    <w:lsdException w:name="Medium List 1" w:semiHidden="0" w:uiPriority="65" w:unhideWhenUsed="0"/>
+    <w:lsdException w:name="Medium List 2" w:semiHidden="0" w:uiPriority="66" w:unhideWhenUsed="0"/>
+    <w:lsdException w:name="Medium Grid 1" w:semiHidden="0" w:uiPriority="67" w:unhideWhenUsed="0"/>
+    <w:lsdException w:name="Medium Grid 2" w:semiHidden="0" w:uiPriority="68" w:unhideWhenUsed="0"/>
+    <w:lsdException w:name="Medium Grid 3" w:semiHidden="0" w:uiPriority="69" w:unhideWhenUsed="0"/>
+    <w:lsdException w:name="Dark List" w:semiHidden="0" w:uiPriority="70" w:unhideWhenUsed="0"/>
+    <w:lsdException w:name="Colorful Shading" w:semiHidden="0" w:uiPriority="71" w:unhideWhenUsed="0"/>
+    <w:lsdException w:name="Colorful List" w:semiHidden="0" w:uiPriority="72" w:unhideWhenUsed="0"/>
+    <w:lsdException w:name="Colorful Grid" w:semiHidden="0" w:uiPriority="73" w:unhideWhenUsed="0"/>
+    <w:lsdException w:name="Light Shading Accent 1" w:semiHidden="0" w:uiPriority="60" w:unhideWhenUsed="0"/>
+    <w:lsdException w:name="Light List Accent 1" w:semiHidden="0" w:uiPriority="61" w:unhideWhenUsed="0"/>
+    <w:lsdException w:name="Light Grid Accent 1" w:semiHidden="0" w:uiPriority="62" w:unhideWhenUsed="0"/>
+    <w:lsdException w:name="Medium Shading 1 Accent 1" w:semiHidden="0" w:uiPriority="63" w:unhideWhenUsed="0"/>
+    <w:lsdException w:name="Medium Shading 2 Accent 1" w:semiHidden="0" w:uiPriority="64" w:unhideWhenUsed="0"/>
+    <w:lsdException w:name="Medium List 1 Accent 1" w:semiHidden="0" w:uiPriority="65" w:unhideWhenUsed="0"/>
+    <w:lsdException w:name="Revision" w:unhideWhenUsed="0"/>
+    <w:lsdException w:name="List Paragraph" w:semiHidden="0" w:uiPriority="34" w:unhideWhenUsed="0" w:qFormat="1"/>
+    <w:lsdException w:name="Quote" w:semiHidden="0" w:uiPriority="29" w:unhideWhenUsed="0" w:qFormat="1"/>
+    <w:lsdException w:name="Intense Quote" w:semiHidden="0" w:uiPriority="30" w:unhideWhenUsed="0" w:qFormat="1"/>
+    <w:lsdException w:name="Medium List 2 Accent 1" w:semiHidden="0" w:uiPriority="66" w:unhideWhenUsed="0"/>
+    <w:lsdException w:name="Medium Grid 1 Accent 1" w:semiHidden="0" w:uiPriority="67" w:unhideWhenUsed="0"/>
+    <w:lsdException w:name="Medium Grid 2 Accent 1" w:semiHidden="0" w:uiPriority="68" w:unhideWhenUsed="0"/>
+    <w:lsdException w:name="Medium Grid 3 Accent 1" w:semiHidden="0" w:uiPriority="69" w:unhideWhenUsed="0"/>
+    <w:lsdException w:name="Dark List Accent 1" w:semiHidden="0" w:uiPriority="70" w:unhideWhenUsed="0"/>
+    <w:lsdException w:name="Colorful Shading Accent 1" w:semiHidden="0" w:uiPriority="71" w:unhideWhenUsed="0"/>
+    <w:lsdException w:name="Colorful List Accent 1" w:semiHidden="0" w:uiPriority="72" w:unhideWhenUsed="0"/>
+    <w:lsdException w:name="Colorful Grid Accent 1" w:semiHidden="0" w:uiPriority="73" w:unhideWhenUsed="0"/>
+    <w:lsdException w:name="Light Shading Accent 2" w:semiHidden="0" w:uiPriority="60" w:unhideWhenUsed="0"/>
+    <w:lsdException w:name="Light List Accent 2" w:semiHidden="0" w:uiPriority="61" w:unhideWhenUsed="0"/>
+    <w:lsdException w:name="Light Grid Accent 2" w:semiHidden="0" w:uiPriority="62" w:unhideWhenUsed="0"/>
+    <w:lsdException w:name="Medium Shading 1 Accent 2" w:semiHidden="0" w:uiPriority="63" w:unhideWhenUsed="0"/>
+    <w:lsdException w:name="Medium Shading 2 Accent 2" w:semiHidden="0" w:uiPriority="64" w:unhideWhenUsed="0"/>
+    <w:lsdException w:name="Medium List 1 Accent 2" w:semiHidden="0" w:uiPriority="65" w:unhideWhenUsed="0"/>
+    <w:lsdException w:name="Medium List 2 Accent 2" w:semiHidden="0" w:uiPriority="66" w:unhideWhenUsed="0"/>
+    <w:lsdException w:name="Medium Grid 1 Accent 2" w:semiHidden="0" w:uiPriority="67" w:unhideWhenUsed="0"/>
+    <w:lsdException w:name="Medium Grid 2 Accent 2" w:semiHidden="0" w:uiPriority="68" w:unhideWhenUsed="0"/>
+    <w:lsdException w:name="Medium Grid 3 Accent 2" w:semiHidden="0" w:uiPriority="69" w:unhideWhenUsed="0"/>
+    <w:lsdException w:name="Dark List Accent 2" w:semiHidden="0" w:uiPriority="70" w:unhideWhenUsed="0"/>
+    <w:lsdException w:name="Colorful Shading Accent 2" w:semiHidden="0" w:uiPriority="71" w:unhideWhenUsed="0"/>
+    <w:lsdException w:name="Colorful List Accent 2" w:semiHidden="0" w:uiPriority="72" w:unhideWhenUsed="0"/>
+    <w:lsdException w:name="Colorful Grid Accent 2" w:semiHidden="0" w:uiPriority="73" w:unhideWhenUsed="0"/>
+    <w:lsdException w:name="Light Shading Accent 3" w:semiHidden="0" w:uiPriority="60" w:unhideWhenUsed="0"/>
+    <w:lsdException w:name="Light List Accent 3" w:semiHidden="0" w:uiPriority="61" w:unhideWhenUsed="0"/>
+    <w:lsdException w:name="Light Grid Accent 3" w:semiHidden="0" w:uiPriority="62" w:unhideWhenUsed="0"/>
+    <w:lsdException w:name="Medium Shading 1 Accent 3" w:semiHidden="0" w:uiPriority="63" w:unhideWhenUsed="0"/>
+    <w:lsdException w:name="Medium Shading 2 Accent 3" w:semiHidden="0" w:uiPriority="64" w:unhideWhenUsed="0"/>
+    <w:lsdException w:name="Medium List 1 Accent 3" w:semiHidden="0" w:uiPriority="65" w:unhideWhenUsed="0"/>
+    <w:lsdException w:name="Medium List 2 Accent 3" w:semiHidden="0" w:uiPriority="66" w:unhideWhenUsed="0"/>
+    <w:lsdException w:name="Medium Grid 1 Accent 3" w:semiHidden="0" w:uiPriority="67" w:unhideWhenUsed="0"/>
+    <w:lsdException w:name="Medium Grid 2 Accent 3" w:semiHidden="0" w:uiPriority="68" w:unhideWhenUsed="0"/>
+    <w:lsdException w:name="Medium Grid 3 Accent 3" w:semiHidden="0" w:uiPriority="69" w:unhideWhenUsed="0"/>
+    <w:lsdException w:name="Dark List Accent 3" w:semiHidden="0" w:uiPriority="70" w:unhideWhenUsed="0"/>
+    <w:lsdException w:name="Colorful Shading Accent 3" w:semiHidden="0" w:uiPriority="71" w:unhideWhenUsed="0"/>
+    <w:lsdException w:name="Colorful List Accent 3" w:semiHidden="0" w:uiPriority="72" w:unhideWhenUsed="0"/>
+    <w:lsdException w:name="Colorful Grid Accent 3" w:semiHidden="0" w:uiPriority="73" w:unhideWhenUsed="0"/>
+    <w:lsdException w:name="Light Shading Accent 4" w:semiHidden="0" w:uiPriority="60" w:unhideWhenUsed="0"/>
+    <w:lsdException w:name="Light List Accent 4" w:semiHidden="0" w:uiPriority="61" w:unhideWhenUsed="0"/>
+    <w:lsdException w:name="Light Grid Accent 4" w:semiHidden="0" w:uiPriority="62" w:unhideWhenUsed="0"/>
+    <w:lsdException w:name="Medium Shading 1 Accent 4" w:semiHidden="0" w:uiPriority="63" w:unhideWhenUsed="0"/>
+    <w:lsdException w:name="Medium Shading 2 Accent 4" w:semiHidden="0" w:uiPriority="64" w:unhideWhenUsed="0"/>
+    <w:lsdException w:name="Medium List 1 Accent 4" w:semiHidden="0" w:uiPriority="65" w:unhideWhenUsed="0"/>
+    <w:lsdException w:name="Medium List 2 Accent 4" w:semiHidden="0" w:uiPriority="66" w:unhideWhenUsed="0"/>
+    <w:lsdException w:name="Medium Grid 1 Accent 4" w:semiHidden="0" w:uiPriority="67" w:unhideWhenUsed="0"/>
+    <w:lsdException w:name="Medium Grid 2 Accent 4" w:semiHidden="0" w:uiPriority="68" w:unhideWhenUsed="0"/>
+    <w:lsdException w:name="Medium Grid 3 Accent 4" w:semiHidden="0" w:uiPriority="69" w:unhideWhenUsed="0"/>
+    <w:lsdException w:name="Dark List Accent 4" w:semiHidden="0" w:uiPriority="70" w:unhideWhenUsed="0"/>
+    <w:lsdException w:name="Colorful Shading Accent 4" w:semiHidden="0" w:uiPriority="71" w:unhideWhenUsed="0"/>
+    <w:lsdException w:name="Colorful List Accent 4" w:semiHidden="0" w:uiPriority="72" w:unhideWhenUsed="0"/>
+    <w:lsdException w:name="Colorful Grid Accent 4" w:semiHidden="0" w:uiPriority="73" w:unhideWhenUsed="0"/>
+    <w:lsdException w:name="Light Shading Accent 5" w:semiHidden="0" w:uiPriority="60" w:unhideWhenUsed="0"/>
+    <w:lsdException w:name="Light List Accent 5" w:semiHidden="0" w:uiPriority="61" w:unhideWhenUsed="0"/>
+    <w:lsdException w:name="Light Grid Accent 5" w:semiHidden="0" w:uiPriority="62" w:unhideWhenUsed="0"/>
+    <w:lsdException w:name="Medium Shading 1 Accent 5" w:semiHidden="0" w:uiPriority="63" w:unhideWhenUsed="0"/>
+    <w:lsdException w:name="Medium Shading 2 Accent 5" w:semiHidden="0" w:uiPriority="64" w:unhideWhenUsed="0"/>
+    <w:lsdException w:name="Medium List 1 Accent 5" w:semiHidden="0" w:uiPriority="65" w:unhideWhenUsed="0"/>
+    <w:lsdException w:name="Medium List 2 Accent 5" w:semiHidden="0" w:uiPriority="66" w:unhideWhenUsed="0"/>
+    <w:lsdException w:name="Medium Grid 1 Accent 5" w:semiHidden="0" w:uiPriority="67" w:unhideWhenUsed="0"/>
+    <w:lsdException w:name="Medium Grid 2 Accent 5" w:semiHidden="0" w:uiPriority="68" w:unhideWhenUsed="0"/>
+    <w:lsdException w:name="Medium Grid 3 Accent 5" w:semiHidden="0" w:uiPriority="69" w:unhideWhenUsed="0"/>
+    <w:lsdException w:name="Dark List Accent 5" w:semiHidden="0" w:uiPriority="70" w:unhideWhenUsed="0"/>
+    <w:lsdException w:name="Colorful Shading Accent 5" w:semiHidden="0" w:uiPriority="71" w:unhideWhenUsed="0"/>
+    <w:lsdException w:name="Colorful List Accent 5" w:semiHidden="0" w:uiPriority="72" w:unhideWhenUsed="0"/>
+    <w:lsdException w:name="Colorful Grid Accent 5" w:semiHidden="0" w:uiPriority="73" w:unhideWhenUsed="0"/>
+    <w:lsdException w:name="Light Shading Accent 6" w:semiHidden="0" w:uiPriority="60" w:unhideWhenUsed="0"/>
+    <w:lsdException w:name="Light List Accent 6" w:semiHidden="0" w:uiPriority="61" w:unhideWhenUsed="0"/>
+    <w:lsdException w:name="Light Grid Accent 6" w:semiHidden="0" w:uiPriority="62" w:unhideWhenUsed="0"/>
+    <w:lsdException w:name="Medium Shading 1 Accent 6" w:semiHidden="0" w:uiPriority="63" w:unhideWhenUsed="0"/>
+    <w:lsdException w:name="Medium Shading 2 Accent 6" w:semiHidden="0" w:uiPriority="64" w:unhideWhenUsed="0"/>
+    <w:lsdException w:name="Medium List 1 Accent 6" w:semiHidden="0" w:uiPriority="65" w:unhideWhenUsed="0"/>
+    <w:lsdException w:name="Medium List 2 Accent 6" w:semiHidden="0" w:uiPriority="66" w:unhideWhenUsed="0"/>
+    <w:lsdException w:name="Medium Grid 1 Accent 6" w:semiHidden="0" w:uiPriority="67" w:unhideWhenUsed="0"/>
+    <w:lsdException w:name="Medium Grid 2 Accent 6" w:semiHidden="0" w:uiPriority="68" w:unhideWhenUsed="0"/>
+    <w:lsdException w:name="Medium Grid 3 Accent 6" w:semiHidden="0" w:uiPriority="69" w:unhideWhenUsed="0"/>
+    <w:lsdException w:name="Dark List Accent 6" w:semiHidden="0" w:uiPriority="70" w:unhideWhenUsed="0"/>
+    <w:lsdException w:name="Colorful Shading Accent 6" w:semiHidden="0" w:uiPriority="71" w:unhideWhenUsed="0"/>
+    <w:lsdException w:name="Colorful List Accent 6" w:semiHidden="0" w:uiPriority="72" w:unhideWhenUsed="0"/>
+    <w:lsdException w:name="Colorful Grid Accent 6" w:semiHidden="0" w:uiPriority="73" w:unhideWhenUsed="0"/>
+    <w:lsdException w:name="Subtle Emphasis" w:semiHidden="0" w:uiPriority="19" w:unhideWhenUsed="0" w:qFormat="1"/>
+    <w:lsdException w:name="Intense Emphasis" w:semiHidden="0" w:uiPriority="21" w:unhideWhenUsed="0" w:qFormat="1"/>
+    <w:lsdException w:name="Subtle Reference" w:semiHidden="0" w:uiPriority="31" w:unhideWhenUsed="0" w:qFormat="1"/>
+    <w:lsdException w:name="Intense Reference" w:semiHidden="0" w:uiPriority="32" w:unhideWhenUsed="0" w:qFormat="1"/>
+    <w:lsdException w:name="Book Title" w:semiHidden="0" w:uiPriority="33" w:unhideWhenUsed="0" w:qFormat="1"/>
+    <w:lsdException w:name="Bibliography" w:uiPriority="37"/>
+    <w:lsdException w:name="TOC Heading" w:uiPriority="39" w:qFormat="1"/>
   </w:latentStyles>
   <w:style w:type="paragraph" w:default="1" w:styleId="Normal">
     <w:name w:val="Normal"/>
@@ -2896,7 +3654,7 @@
     </a:clrScheme>
     <a:fontScheme name="Office">
       <a:majorFont>
-        <a:latin typeface="Calibri Light" panose="020F0302020204030204"/>
+        <a:latin typeface="Calibri Light"/>
         <a:ea typeface=""/>
         <a:cs typeface=""/>
         <a:font script="Jpan" typeface="ＭＳ ゴシック"/>
@@ -2931,7 +3689,7 @@
         <a:font script="Geor" typeface="Sylfaen"/>
       </a:majorFont>
       <a:minorFont>
-        <a:latin typeface="Calibri" panose="020F0502020204030204"/>
+        <a:latin typeface="Calibri"/>
         <a:ea typeface=""/>
         <a:cs typeface=""/>
         <a:font script="Jpan" typeface="ＭＳ 明朝"/>
@@ -3108,7 +3866,7 @@
   <a:extraClrSchemeLst/>
   <a:extLst>
     <a:ext uri="{05A4C25C-085E-4340-85A3-A5531E510DB2}">
-      <thm15:themeFamily xmlns:thm15="http://schemas.microsoft.com/office/thememl/2012/main" name="Office Theme" id="{62F939B6-93AF-4DB8-9C6B-D6C7DFDC589F}" vid="{4A3C46E8-61CC-4603-A589-7422A47A8E4A}"/>
+      <thm15:themeFamily xmlns:thm15="http://schemas.microsoft.com/office/thememl/2012/main" xmlns="" name="Office Theme" id="{62F939B6-93AF-4DB8-9C6B-D6C7DFDC589F}" vid="{4A3C46E8-61CC-4603-A589-7422A47A8E4A}"/>
     </a:ext>
   </a:extLst>
 </a:theme>

</xml_diff>

<commit_message>
- Cleaned up formatting of COO.
</commit_message>
<xml_diff>
--- a/Documentation/Concept of Operations.docx
+++ b/Documentation/Concept of Operations.docx
@@ -1,6 +1,6 @@
 
 <file path=word/document.xml><?xml version="1.0" encoding="utf-8"?>
-<w:document xmlns:wpc="http://schemas.microsoft.com/office/word/2010/wordprocessingCanvas" xmlns:mo="http://schemas.microsoft.com/office/mac/office/2008/main" xmlns:mc="http://schemas.openxmlformats.org/markup-compatibility/2006" xmlns:mv="urn:schemas-microsoft-com:mac:vml" xmlns:o="urn:schemas-microsoft-com:office:office" xmlns:r="http://schemas.openxmlformats.org/officeDocument/2006/relationships" xmlns:m="http://schemas.openxmlformats.org/officeDocument/2006/math" xmlns:v="urn:schemas-microsoft-com:vml" xmlns:wp14="http://schemas.microsoft.com/office/word/2010/wordprocessingDrawing" xmlns:wp="http://schemas.openxmlformats.org/drawingml/2006/wordprocessingDrawing" xmlns:w10="urn:schemas-microsoft-com:office:word" xmlns:w="http://schemas.openxmlformats.org/wordprocessingml/2006/main" xmlns:w14="http://schemas.microsoft.com/office/word/2010/wordml" xmlns:wpg="http://schemas.microsoft.com/office/word/2010/wordprocessingGroup" xmlns:wpi="http://schemas.microsoft.com/office/word/2010/wordprocessingInk" xmlns:wne="http://schemas.microsoft.com/office/word/2006/wordml" xmlns:wps="http://schemas.microsoft.com/office/word/2010/wordprocessingShape" mc:Ignorable="w14 wp14">
+<w:document xmlns:wpc="http://schemas.microsoft.com/office/word/2010/wordprocessingCanvas" xmlns:mc="http://schemas.openxmlformats.org/markup-compatibility/2006" xmlns:o="urn:schemas-microsoft-com:office:office" xmlns:r="http://schemas.openxmlformats.org/officeDocument/2006/relationships" xmlns:m="http://schemas.openxmlformats.org/officeDocument/2006/math" xmlns:v="urn:schemas-microsoft-com:vml" xmlns:wp14="http://schemas.microsoft.com/office/word/2010/wordprocessingDrawing" xmlns:wp="http://schemas.openxmlformats.org/drawingml/2006/wordprocessingDrawing" xmlns:w10="urn:schemas-microsoft-com:office:word" xmlns:w="http://schemas.openxmlformats.org/wordprocessingml/2006/main" xmlns:w14="http://schemas.microsoft.com/office/word/2010/wordml" xmlns:w15="http://schemas.microsoft.com/office/word/2012/wordml" xmlns:wpg="http://schemas.microsoft.com/office/word/2010/wordprocessingGroup" xmlns:wpi="http://schemas.microsoft.com/office/word/2010/wordprocessingInk" xmlns:wne="http://schemas.microsoft.com/office/word/2006/wordml" xmlns:wps="http://schemas.microsoft.com/office/word/2010/wordprocessingShape" mc:Ignorable="w14 w15 wp14">
   <w:body>
     <w:p>
       <w:pPr>
@@ -167,11 +167,9 @@
               <w:ind w:left="0"/>
               <w:jc w:val="center"/>
             </w:pPr>
-            <w:proofErr w:type="gramStart"/>
             <w:r>
               <w:t>v0.0</w:t>
             </w:r>
-            <w:proofErr w:type="gramEnd"/>
           </w:p>
         </w:tc>
         <w:tc>
@@ -205,13 +203,8 @@
               <w:jc w:val="center"/>
             </w:pPr>
             <w:r>
-              <w:t xml:space="preserve">Robin </w:t>
+              <w:t>Robin Schiro</w:t>
             </w:r>
-            <w:proofErr w:type="spellStart"/>
-            <w:r>
-              <w:t>Schiro</w:t>
-            </w:r>
-            <w:proofErr w:type="spellEnd"/>
           </w:p>
         </w:tc>
         <w:tc>
@@ -246,11 +239,9 @@
               <w:ind w:left="0"/>
               <w:jc w:val="center"/>
             </w:pPr>
-            <w:proofErr w:type="gramStart"/>
             <w:r>
               <w:t>v1.0</w:t>
             </w:r>
-            <w:proofErr w:type="gramEnd"/>
           </w:p>
         </w:tc>
         <w:tc>
@@ -281,13 +272,8 @@
               <w:jc w:val="center"/>
             </w:pPr>
             <w:r>
-              <w:t xml:space="preserve">Robin </w:t>
+              <w:t>Robin Schiro</w:t>
             </w:r>
-            <w:proofErr w:type="spellStart"/>
-            <w:r>
-              <w:t>Schiro</w:t>
-            </w:r>
-            <w:proofErr w:type="spellEnd"/>
           </w:p>
         </w:tc>
         <w:tc>
@@ -520,6 +506,8 @@
           <w:sz w:val="28"/>
         </w:rPr>
       </w:pPr>
+      <w:bookmarkStart w:id="1" w:name="_GoBack"/>
+      <w:bookmarkEnd w:id="1"/>
     </w:p>
     <w:p>
       <w:pPr>
@@ -591,13 +579,8 @@
         </w:rPr>
       </w:pPr>
       <w:r>
-        <w:t xml:space="preserve">Robin </w:t>
-      </w:r>
-      <w:proofErr w:type="spellStart"/>
-      <w:r>
-        <w:t>Schiro</w:t>
-      </w:r>
-      <w:proofErr w:type="spellEnd"/>
+        <w:t>Robin Schiro</w:t>
+      </w:r>
     </w:p>
     <w:p>
       <w:pPr>
@@ -710,6 +693,9 @@
       <w:r>
         <w:br/>
       </w:r>
+      <w:r>
+        <w:br/>
+      </w:r>
     </w:p>
     <w:p>
       <w:pPr>
@@ -745,6 +731,9 @@
       <w:r>
         <w:br/>
       </w:r>
+      <w:r>
+        <w:br/>
+      </w:r>
     </w:p>
     <w:p>
       <w:pPr>
@@ -763,6 +752,7 @@
           <w:b/>
           <w:sz w:val="28"/>
         </w:rPr>
+        <w:lastRenderedPageBreak/>
         <w:t xml:space="preserve">The Proposed System: </w:t>
       </w:r>
       <w:r>
@@ -779,16 +769,7 @@
         <w:ind w:left="360"/>
       </w:pPr>
       <w:r>
-        <w:lastRenderedPageBreak/>
-        <w:t xml:space="preserve">The system will handle only one type of </w:t>
-      </w:r>
-      <w:proofErr w:type="gramStart"/>
-      <w:r>
-        <w:t>user,</w:t>
-      </w:r>
-      <w:proofErr w:type="gramEnd"/>
-      <w:r>
-        <w:t xml:space="preserve"> no specific roles will be present. Each user will be authenticated through facial recognition, this will allow the application to be customized depending on which user is interacting with it. The system should be able to handle multiple users at once.</w:t>
+        <w:t>The system will handle only one type of user, no specific roles will be present. Each user will be authenticated through facial recognition, this will allow the application to be customized depending on which user is interacting with it. The system should be able to handle multiple users at once.</w:t>
       </w:r>
     </w:p>
     <w:p>
@@ -934,13 +915,11 @@
           <w:numId w:val="6"/>
         </w:numPr>
       </w:pPr>
-      <w:bookmarkStart w:id="1" w:name="_GoBack"/>
-      <w:bookmarkEnd w:id="1"/>
-      <w:r>
-        <w:t xml:space="preserve">A user that has previously interacted with the application comes into the field of view, and the application is not able to recognize him, therefore a second profile is created. Duplicate information leads to waste in computer’s memory. </w:t>
-      </w:r>
-      <w:r>
-        <w:br/>
+      <w:r>
+        <w:t xml:space="preserve">A user that has previously interacted with the application comes into the field of view, and the application is not able to recognize him, therefore a second profile is created. Duplicate information leads </w:t>
+      </w:r>
+      <w:r>
+        <w:t xml:space="preserve">to waste in computer’s memory. </w:t>
       </w:r>
       <w:r>
         <w:br/>
@@ -1066,15 +1045,7 @@
         </w:numPr>
       </w:pPr>
       <w:r>
-        <w:t xml:space="preserve">The ability to analyze mouth movement from users to be able who </w:t>
-      </w:r>
-      <w:proofErr w:type="gramStart"/>
-      <w:r>
-        <w:t>its</w:t>
-      </w:r>
-      <w:proofErr w:type="gramEnd"/>
-      <w:r>
-        <w:t xml:space="preserve"> interacting with.</w:t>
+        <w:t>The ability to analyze mouth movement from users to be able who its interacting with.</w:t>
       </w:r>
     </w:p>
     <w:p>
@@ -1155,23 +1126,7 @@
         <w:pStyle w:val="ListParagraph"/>
       </w:pPr>
       <w:r>
-        <w:t xml:space="preserve">When using the ‘Jarvis Emulator,’ users will have an enhanced desktop experience. Users will be able to open and close applications, and sign in and out of their computer simply through voice command and facial recognition. Not only that, ‘Jarvis’ will provide a personal experience with </w:t>
-      </w:r>
-      <w:proofErr w:type="gramStart"/>
-      <w:r>
-        <w:t>users</w:t>
-      </w:r>
-      <w:proofErr w:type="gramEnd"/>
-      <w:r>
-        <w:t xml:space="preserve"> as it will be able to detect who is talking and, if their faces are stored in ‘Jarvis’s’ memory, address that person by name. If the face is not stored in memory, the new user can easily create an account with ‘Jarvis’, where it will change its behavior based on who is using it. ‘Jarvis’ will also help to improve user productivity; instead </w:t>
-      </w:r>
-      <w:proofErr w:type="gramStart"/>
-      <w:r>
-        <w:t>of  users</w:t>
-      </w:r>
-      <w:proofErr w:type="gramEnd"/>
-      <w:r>
-        <w:t xml:space="preserve"> searching for weather or news, users can tell ‘Jarvis’ which websites they want information from, and ‘Jarvis’ will automatically update the users with all the information relevant to the users, saving them time to focus on their other daily needs.</w:t>
+        <w:t>When using the ‘Jarvis Emulator,’ users will have an enhanced desktop experience. Users will be able to open and close applications, and sign in and out of their computer simply through voice command and facial recognition. Not only that, ‘Jarvis’ will provide a personal experience with users as it will be able to detect who is talking and, if their faces are stored in ‘Jarvis’s’ memory, address that person by name. If the face is not stored in memory, the new user can easily create an account with ‘Jarvis’, where it will change its behavior based on who is using it. ‘Jarvis’ will also help to improve user productivity; instead of  users searching for weather or news, users can tell ‘Jarvis’ which websites they want information from, and ‘Jarvis’ will automatically update the users with all the information relevant to the users, saving them time to focus on their other daily needs.</w:t>
       </w:r>
       <w:r>
         <w:br/>
@@ -1435,12 +1390,11 @@
         <w:br/>
       </w:r>
     </w:p>
-    <w:p/>
     <w:p/>
     <w:p/>
     <w:sectPr>
       <w:pgSz w:w="12240" w:h="15840"/>
-      <w:pgMar w:top="1440" w:right="1440" w:bottom="1440" w:left="1440" w:header="720" w:footer="720" w:gutter="0"/>
+      <w:pgMar w:top="1440" w:right="1440" w:bottom="1350" w:left="1440" w:header="720" w:footer="720" w:gutter="0"/>
       <w:cols w:space="720"/>
       <w:docGrid w:linePitch="360"/>
     </w:sectPr>
@@ -1449,7 +1403,7 @@
 </file>
 
 <file path=word/endnotes.xml><?xml version="1.0" encoding="utf-8"?>
-<w:endnotes xmlns:wpc="http://schemas.microsoft.com/office/word/2010/wordprocessingCanvas" xmlns:mo="http://schemas.microsoft.com/office/mac/office/2008/main" xmlns:mc="http://schemas.openxmlformats.org/markup-compatibility/2006" xmlns:mv="urn:schemas-microsoft-com:mac:vml" xmlns:o="urn:schemas-microsoft-com:office:office" xmlns:r="http://schemas.openxmlformats.org/officeDocument/2006/relationships" xmlns:m="http://schemas.openxmlformats.org/officeDocument/2006/math" xmlns:v="urn:schemas-microsoft-com:vml" xmlns:wp14="http://schemas.microsoft.com/office/word/2010/wordprocessingDrawing" xmlns:wp="http://schemas.openxmlformats.org/drawingml/2006/wordprocessingDrawing" xmlns:w10="urn:schemas-microsoft-com:office:word" xmlns:w="http://schemas.openxmlformats.org/wordprocessingml/2006/main" xmlns:w14="http://schemas.microsoft.com/office/word/2010/wordml" xmlns:wpg="http://schemas.microsoft.com/office/word/2010/wordprocessingGroup" xmlns:wpi="http://schemas.microsoft.com/office/word/2010/wordprocessingInk" xmlns:wne="http://schemas.microsoft.com/office/word/2006/wordml" xmlns:wps="http://schemas.microsoft.com/office/word/2010/wordprocessingShape" mc:Ignorable="w14 wp14">
+<w:endnotes xmlns:wpc="http://schemas.microsoft.com/office/word/2010/wordprocessingCanvas" xmlns:mc="http://schemas.openxmlformats.org/markup-compatibility/2006" xmlns:o="urn:schemas-microsoft-com:office:office" xmlns:r="http://schemas.openxmlformats.org/officeDocument/2006/relationships" xmlns:m="http://schemas.openxmlformats.org/officeDocument/2006/math" xmlns:v="urn:schemas-microsoft-com:vml" xmlns:wp14="http://schemas.microsoft.com/office/word/2010/wordprocessingDrawing" xmlns:wp="http://schemas.openxmlformats.org/drawingml/2006/wordprocessingDrawing" xmlns:w10="urn:schemas-microsoft-com:office:word" xmlns:w="http://schemas.openxmlformats.org/wordprocessingml/2006/main" xmlns:w14="http://schemas.microsoft.com/office/word/2010/wordml" xmlns:w15="http://schemas.microsoft.com/office/word/2012/wordml" xmlns:wpg="http://schemas.microsoft.com/office/word/2010/wordprocessingGroup" xmlns:wpi="http://schemas.microsoft.com/office/word/2010/wordprocessingInk" xmlns:wne="http://schemas.microsoft.com/office/word/2006/wordml" xmlns:wps="http://schemas.microsoft.com/office/word/2010/wordprocessingShape" mc:Ignorable="w14 w15 wp14">
   <w:endnote w:type="separator" w:id="-1">
     <w:p>
       <w:pPr>
@@ -1474,7 +1428,7 @@
 </file>
 
 <file path=word/footnotes.xml><?xml version="1.0" encoding="utf-8"?>
-<w:footnotes xmlns:wpc="http://schemas.microsoft.com/office/word/2010/wordprocessingCanvas" xmlns:mo="http://schemas.microsoft.com/office/mac/office/2008/main" xmlns:mc="http://schemas.openxmlformats.org/markup-compatibility/2006" xmlns:mv="urn:schemas-microsoft-com:mac:vml" xmlns:o="urn:schemas-microsoft-com:office:office" xmlns:r="http://schemas.openxmlformats.org/officeDocument/2006/relationships" xmlns:m="http://schemas.openxmlformats.org/officeDocument/2006/math" xmlns:v="urn:schemas-microsoft-com:vml" xmlns:wp14="http://schemas.microsoft.com/office/word/2010/wordprocessingDrawing" xmlns:wp="http://schemas.openxmlformats.org/drawingml/2006/wordprocessingDrawing" xmlns:w10="urn:schemas-microsoft-com:office:word" xmlns:w="http://schemas.openxmlformats.org/wordprocessingml/2006/main" xmlns:w14="http://schemas.microsoft.com/office/word/2010/wordml" xmlns:wpg="http://schemas.microsoft.com/office/word/2010/wordprocessingGroup" xmlns:wpi="http://schemas.microsoft.com/office/word/2010/wordprocessingInk" xmlns:wne="http://schemas.microsoft.com/office/word/2006/wordml" xmlns:wps="http://schemas.microsoft.com/office/word/2010/wordprocessingShape" mc:Ignorable="w14 wp14">
+<w:footnotes xmlns:wpc="http://schemas.microsoft.com/office/word/2010/wordprocessingCanvas" xmlns:mc="http://schemas.openxmlformats.org/markup-compatibility/2006" xmlns:o="urn:schemas-microsoft-com:office:office" xmlns:r="http://schemas.openxmlformats.org/officeDocument/2006/relationships" xmlns:m="http://schemas.openxmlformats.org/officeDocument/2006/math" xmlns:v="urn:schemas-microsoft-com:vml" xmlns:wp14="http://schemas.microsoft.com/office/word/2010/wordprocessingDrawing" xmlns:wp="http://schemas.openxmlformats.org/drawingml/2006/wordprocessingDrawing" xmlns:w10="urn:schemas-microsoft-com:office:word" xmlns:w="http://schemas.openxmlformats.org/wordprocessingml/2006/main" xmlns:w14="http://schemas.microsoft.com/office/word/2010/wordml" xmlns:w15="http://schemas.microsoft.com/office/word/2012/wordml" xmlns:wpg="http://schemas.microsoft.com/office/word/2010/wordprocessingGroup" xmlns:wpi="http://schemas.microsoft.com/office/word/2010/wordprocessingInk" xmlns:wne="http://schemas.microsoft.com/office/word/2006/wordml" xmlns:wps="http://schemas.microsoft.com/office/word/2010/wordprocessingShape" mc:Ignorable="w14 w15 wp14">
   <w:footnote w:type="separator" w:id="-1">
     <w:p>
       <w:pPr>
@@ -1499,8 +1453,8 @@
 </file>
 
 <file path=word/numbering.xml><?xml version="1.0" encoding="utf-8"?>
-<w:numbering xmlns:wpc="http://schemas.microsoft.com/office/word/2010/wordprocessingCanvas" xmlns:mo="http://schemas.microsoft.com/office/mac/office/2008/main" xmlns:mc="http://schemas.openxmlformats.org/markup-compatibility/2006" xmlns:mv="urn:schemas-microsoft-com:mac:vml" xmlns:o="urn:schemas-microsoft-com:office:office" xmlns:r="http://schemas.openxmlformats.org/officeDocument/2006/relationships" xmlns:m="http://schemas.openxmlformats.org/officeDocument/2006/math" xmlns:v="urn:schemas-microsoft-com:vml" xmlns:wp14="http://schemas.microsoft.com/office/word/2010/wordprocessingDrawing" xmlns:wp="http://schemas.openxmlformats.org/drawingml/2006/wordprocessingDrawing" xmlns:w10="urn:schemas-microsoft-com:office:word" xmlns:w="http://schemas.openxmlformats.org/wordprocessingml/2006/main" xmlns:w14="http://schemas.microsoft.com/office/word/2010/wordml" xmlns:wpg="http://schemas.microsoft.com/office/word/2010/wordprocessingGroup" xmlns:wpi="http://schemas.microsoft.com/office/word/2010/wordprocessingInk" xmlns:wne="http://schemas.microsoft.com/office/word/2006/wordml" xmlns:wps="http://schemas.microsoft.com/office/word/2010/wordprocessingShape" mc:Ignorable="w14 wp14">
-  <w:abstractNum w:abstractNumId="0">
+<w:numbering xmlns:wpc="http://schemas.microsoft.com/office/word/2010/wordprocessingCanvas" xmlns:mc="http://schemas.openxmlformats.org/markup-compatibility/2006" xmlns:o="urn:schemas-microsoft-com:office:office" xmlns:r="http://schemas.openxmlformats.org/officeDocument/2006/relationships" xmlns:m="http://schemas.openxmlformats.org/officeDocument/2006/math" xmlns:v="urn:schemas-microsoft-com:vml" xmlns:wp14="http://schemas.microsoft.com/office/word/2010/wordprocessingDrawing" xmlns:wp="http://schemas.openxmlformats.org/drawingml/2006/wordprocessingDrawing" xmlns:w10="urn:schemas-microsoft-com:office:word" xmlns:w="http://schemas.openxmlformats.org/wordprocessingml/2006/main" xmlns:w14="http://schemas.microsoft.com/office/word/2010/wordml" xmlns:w15="http://schemas.microsoft.com/office/word/2012/wordml" xmlns:wpg="http://schemas.microsoft.com/office/word/2010/wordprocessingGroup" xmlns:wpi="http://schemas.microsoft.com/office/word/2010/wordprocessingInk" xmlns:wne="http://schemas.microsoft.com/office/word/2006/wordml" xmlns:wps="http://schemas.microsoft.com/office/word/2010/wordprocessingShape" mc:Ignorable="w14 w15 wp14">
+  <w:abstractNum w:abstractNumId="0" w15:restartNumberingAfterBreak="0">
     <w:nsid w:val="3C7B73BF"/>
     <w:multiLevelType w:val="hybridMultilevel"/>
     <w:tmpl w:val="48ECF97C"/>
@@ -1589,7 +1543,7 @@
       </w:pPr>
     </w:lvl>
   </w:abstractNum>
-  <w:abstractNum w:abstractNumId="1">
+  <w:abstractNum w:abstractNumId="1" w15:restartNumberingAfterBreak="0">
     <w:nsid w:val="3D1E5EF1"/>
     <w:multiLevelType w:val="multilevel"/>
     <w:tmpl w:val="0409001D"/>
@@ -1675,7 +1629,7 @@
       </w:pPr>
     </w:lvl>
   </w:abstractNum>
-  <w:abstractNum w:abstractNumId="2">
+  <w:abstractNum w:abstractNumId="2" w15:restartNumberingAfterBreak="0">
     <w:nsid w:val="44930BC8"/>
     <w:multiLevelType w:val="multilevel"/>
     <w:tmpl w:val="1FEAB180"/>
@@ -1769,7 +1723,7 @@
       </w:pPr>
     </w:lvl>
   </w:abstractNum>
-  <w:abstractNum w:abstractNumId="3">
+  <w:abstractNum w:abstractNumId="3" w15:restartNumberingAfterBreak="0">
     <w:nsid w:val="50F105FC"/>
     <w:multiLevelType w:val="hybridMultilevel"/>
     <w:tmpl w:val="88861DA0"/>
@@ -1855,7 +1809,7 @@
       </w:pPr>
     </w:lvl>
   </w:abstractNum>
-  <w:abstractNum w:abstractNumId="4">
+  <w:abstractNum w:abstractNumId="4" w15:restartNumberingAfterBreak="0">
     <w:nsid w:val="5581047F"/>
     <w:multiLevelType w:val="hybridMultilevel"/>
     <w:tmpl w:val="46D492E4"/>
@@ -1968,7 +1922,7 @@
       </w:rPr>
     </w:lvl>
   </w:abstractNum>
-  <w:abstractNum w:abstractNumId="5">
+  <w:abstractNum w:abstractNumId="5" w15:restartNumberingAfterBreak="0">
     <w:nsid w:val="677129E1"/>
     <w:multiLevelType w:val="hybridMultilevel"/>
     <w:tmpl w:val="8E2A6DD2"/>
@@ -2054,7 +2008,7 @@
       </w:pPr>
     </w:lvl>
   </w:abstractNum>
-  <w:abstractNum w:abstractNumId="6">
+  <w:abstractNum w:abstractNumId="6" w15:restartNumberingAfterBreak="0">
     <w:nsid w:val="6979197A"/>
     <w:multiLevelType w:val="multilevel"/>
     <w:tmpl w:val="893682BC"/>
@@ -2174,7 +2128,7 @@
 </file>
 
 <file path=word/styles.xml><?xml version="1.0" encoding="utf-8"?>
-<w:styles xmlns:mc="http://schemas.openxmlformats.org/markup-compatibility/2006" xmlns:r="http://schemas.openxmlformats.org/officeDocument/2006/relationships" xmlns:w="http://schemas.openxmlformats.org/wordprocessingml/2006/main" xmlns:w14="http://schemas.microsoft.com/office/word/2010/wordml" mc:Ignorable="w14">
+<w:styles xmlns:mc="http://schemas.openxmlformats.org/markup-compatibility/2006" xmlns:r="http://schemas.openxmlformats.org/officeDocument/2006/relationships" xmlns:w="http://schemas.openxmlformats.org/wordprocessingml/2006/main" xmlns:w14="http://schemas.microsoft.com/office/word/2010/wordml" xmlns:w15="http://schemas.microsoft.com/office/word/2012/wordml" mc:Ignorable="w14 w15">
   <w:docDefaults>
     <w:rPrDefault>
       <w:rPr>
@@ -2190,153 +2144,369 @@
       </w:pPr>
     </w:pPrDefault>
   </w:docDefaults>
-  <w:latentStyles w:defLockedState="0" w:defUIPriority="99" w:defSemiHidden="1" w:defUnhideWhenUsed="1" w:defQFormat="0" w:count="276">
-    <w:lsdException w:name="Normal" w:semiHidden="0" w:uiPriority="0" w:unhideWhenUsed="0" w:qFormat="1"/>
-    <w:lsdException w:name="heading 1" w:semiHidden="0" w:uiPriority="9" w:unhideWhenUsed="0" w:qFormat="1"/>
-    <w:lsdException w:name="heading 2" w:uiPriority="9" w:qFormat="1"/>
-    <w:lsdException w:name="heading 3" w:uiPriority="9" w:qFormat="1"/>
-    <w:lsdException w:name="heading 4" w:uiPriority="9" w:qFormat="1"/>
-    <w:lsdException w:name="heading 5" w:uiPriority="9" w:qFormat="1"/>
-    <w:lsdException w:name="heading 6" w:uiPriority="9" w:qFormat="1"/>
-    <w:lsdException w:name="heading 7" w:uiPriority="9" w:qFormat="1"/>
-    <w:lsdException w:name="heading 8" w:uiPriority="9" w:qFormat="1"/>
-    <w:lsdException w:name="heading 9" w:uiPriority="9" w:qFormat="1"/>
-    <w:lsdException w:name="toc 1" w:uiPriority="39"/>
-    <w:lsdException w:name="toc 2" w:uiPriority="39"/>
-    <w:lsdException w:name="toc 3" w:uiPriority="39"/>
-    <w:lsdException w:name="toc 4" w:uiPriority="39"/>
-    <w:lsdException w:name="toc 5" w:uiPriority="39"/>
-    <w:lsdException w:name="toc 6" w:uiPriority="39"/>
-    <w:lsdException w:name="toc 7" w:uiPriority="39"/>
-    <w:lsdException w:name="toc 8" w:uiPriority="39"/>
-    <w:lsdException w:name="toc 9" w:uiPriority="39"/>
-    <w:lsdException w:name="caption" w:uiPriority="35" w:qFormat="1"/>
-    <w:lsdException w:name="Title" w:semiHidden="0" w:uiPriority="10" w:unhideWhenUsed="0" w:qFormat="1"/>
-    <w:lsdException w:name="Default Paragraph Font" w:uiPriority="1"/>
-    <w:lsdException w:name="Subtitle" w:semiHidden="0" w:uiPriority="11" w:unhideWhenUsed="0" w:qFormat="1"/>
-    <w:lsdException w:name="Strong" w:semiHidden="0" w:uiPriority="22" w:unhideWhenUsed="0" w:qFormat="1"/>
-    <w:lsdException w:name="Emphasis" w:semiHidden="0" w:uiPriority="20" w:unhideWhenUsed="0" w:qFormat="1"/>
-    <w:lsdException w:name="Table Grid" w:semiHidden="0" w:uiPriority="39" w:unhideWhenUsed="0"/>
-    <w:lsdException w:name="Note Level 1" w:semiHidden="0" w:unhideWhenUsed="0"/>
-    <w:lsdException w:name="Note Level 2" w:semiHidden="0" w:unhideWhenUsed="0"/>
-    <w:lsdException w:name="Note Level 3" w:semiHidden="0" w:unhideWhenUsed="0"/>
-    <w:lsdException w:name="Note Level 4" w:semiHidden="0" w:unhideWhenUsed="0"/>
-    <w:lsdException w:name="Note Level 5" w:semiHidden="0" w:unhideWhenUsed="0"/>
-    <w:lsdException w:name="Note Level 6" w:semiHidden="0" w:unhideWhenUsed="0"/>
-    <w:lsdException w:name="Note Level 7" w:semiHidden="0" w:unhideWhenUsed="0"/>
-    <w:lsdException w:name="Note Level 8" w:semiHidden="0" w:unhideWhenUsed="0"/>
-    <w:lsdException w:name="Note Level 9" w:semiHidden="0" w:unhideWhenUsed="0"/>
-    <w:lsdException w:name="Placeholder Text" w:unhideWhenUsed="0"/>
-    <w:lsdException w:name="No Spacing" w:semiHidden="0" w:uiPriority="1" w:unhideWhenUsed="0" w:qFormat="1"/>
-    <w:lsdException w:name="Light Shading" w:semiHidden="0" w:uiPriority="60" w:unhideWhenUsed="0"/>
-    <w:lsdException w:name="Light List" w:semiHidden="0" w:uiPriority="61" w:unhideWhenUsed="0"/>
-    <w:lsdException w:name="Light Grid" w:semiHidden="0" w:uiPriority="62" w:unhideWhenUsed="0"/>
-    <w:lsdException w:name="Medium Shading 1" w:semiHidden="0" w:uiPriority="63" w:unhideWhenUsed="0"/>
-    <w:lsdException w:name="Medium Shading 2" w:semiHidden="0" w:uiPriority="64" w:unhideWhenUsed="0"/>
-    <w:lsdException w:name="Medium List 1" w:semiHidden="0" w:uiPriority="65" w:unhideWhenUsed="0"/>
-    <w:lsdException w:name="Medium List 2" w:semiHidden="0" w:uiPriority="66" w:unhideWhenUsed="0"/>
-    <w:lsdException w:name="Medium Grid 1" w:semiHidden="0" w:uiPriority="67" w:unhideWhenUsed="0"/>
-    <w:lsdException w:name="Medium Grid 2" w:semiHidden="0" w:uiPriority="68" w:unhideWhenUsed="0"/>
-    <w:lsdException w:name="Medium Grid 3" w:semiHidden="0" w:uiPriority="69" w:unhideWhenUsed="0"/>
-    <w:lsdException w:name="Dark List" w:semiHidden="0" w:uiPriority="70" w:unhideWhenUsed="0"/>
-    <w:lsdException w:name="Colorful Shading" w:semiHidden="0" w:uiPriority="71" w:unhideWhenUsed="0"/>
-    <w:lsdException w:name="Colorful List" w:semiHidden="0" w:uiPriority="72" w:unhideWhenUsed="0"/>
-    <w:lsdException w:name="Colorful Grid" w:semiHidden="0" w:uiPriority="73" w:unhideWhenUsed="0"/>
-    <w:lsdException w:name="Light Shading Accent 1" w:semiHidden="0" w:uiPriority="60" w:unhideWhenUsed="0"/>
-    <w:lsdException w:name="Light List Accent 1" w:semiHidden="0" w:uiPriority="61" w:unhideWhenUsed="0"/>
-    <w:lsdException w:name="Light Grid Accent 1" w:semiHidden="0" w:uiPriority="62" w:unhideWhenUsed="0"/>
-    <w:lsdException w:name="Medium Shading 1 Accent 1" w:semiHidden="0" w:uiPriority="63" w:unhideWhenUsed="0"/>
-    <w:lsdException w:name="Medium Shading 2 Accent 1" w:semiHidden="0" w:uiPriority="64" w:unhideWhenUsed="0"/>
-    <w:lsdException w:name="Medium List 1 Accent 1" w:semiHidden="0" w:uiPriority="65" w:unhideWhenUsed="0"/>
-    <w:lsdException w:name="Revision" w:unhideWhenUsed="0"/>
-    <w:lsdException w:name="List Paragraph" w:semiHidden="0" w:uiPriority="34" w:unhideWhenUsed="0" w:qFormat="1"/>
-    <w:lsdException w:name="Quote" w:semiHidden="0" w:uiPriority="29" w:unhideWhenUsed="0" w:qFormat="1"/>
-    <w:lsdException w:name="Intense Quote" w:semiHidden="0" w:uiPriority="30" w:unhideWhenUsed="0" w:qFormat="1"/>
-    <w:lsdException w:name="Medium List 2 Accent 1" w:semiHidden="0" w:uiPriority="66" w:unhideWhenUsed="0"/>
-    <w:lsdException w:name="Medium Grid 1 Accent 1" w:semiHidden="0" w:uiPriority="67" w:unhideWhenUsed="0"/>
-    <w:lsdException w:name="Medium Grid 2 Accent 1" w:semiHidden="0" w:uiPriority="68" w:unhideWhenUsed="0"/>
-    <w:lsdException w:name="Medium Grid 3 Accent 1" w:semiHidden="0" w:uiPriority="69" w:unhideWhenUsed="0"/>
-    <w:lsdException w:name="Dark List Accent 1" w:semiHidden="0" w:uiPriority="70" w:unhideWhenUsed="0"/>
-    <w:lsdException w:name="Colorful Shading Accent 1" w:semiHidden="0" w:uiPriority="71" w:unhideWhenUsed="0"/>
-    <w:lsdException w:name="Colorful List Accent 1" w:semiHidden="0" w:uiPriority="72" w:unhideWhenUsed="0"/>
-    <w:lsdException w:name="Colorful Grid Accent 1" w:semiHidden="0" w:uiPriority="73" w:unhideWhenUsed="0"/>
-    <w:lsdException w:name="Light Shading Accent 2" w:semiHidden="0" w:uiPriority="60" w:unhideWhenUsed="0"/>
-    <w:lsdException w:name="Light List Accent 2" w:semiHidden="0" w:uiPriority="61" w:unhideWhenUsed="0"/>
-    <w:lsdException w:name="Light Grid Accent 2" w:semiHidden="0" w:uiPriority="62" w:unhideWhenUsed="0"/>
-    <w:lsdException w:name="Medium Shading 1 Accent 2" w:semiHidden="0" w:uiPriority="63" w:unhideWhenUsed="0"/>
-    <w:lsdException w:name="Medium Shading 2 Accent 2" w:semiHidden="0" w:uiPriority="64" w:unhideWhenUsed="0"/>
-    <w:lsdException w:name="Medium List 1 Accent 2" w:semiHidden="0" w:uiPriority="65" w:unhideWhenUsed="0"/>
-    <w:lsdException w:name="Medium List 2 Accent 2" w:semiHidden="0" w:uiPriority="66" w:unhideWhenUsed="0"/>
-    <w:lsdException w:name="Medium Grid 1 Accent 2" w:semiHidden="0" w:uiPriority="67" w:unhideWhenUsed="0"/>
-    <w:lsdException w:name="Medium Grid 2 Accent 2" w:semiHidden="0" w:uiPriority="68" w:unhideWhenUsed="0"/>
-    <w:lsdException w:name="Medium Grid 3 Accent 2" w:semiHidden="0" w:uiPriority="69" w:unhideWhenUsed="0"/>
-    <w:lsdException w:name="Dark List Accent 2" w:semiHidden="0" w:uiPriority="70" w:unhideWhenUsed="0"/>
-    <w:lsdException w:name="Colorful Shading Accent 2" w:semiHidden="0" w:uiPriority="71" w:unhideWhenUsed="0"/>
-    <w:lsdException w:name="Colorful List Accent 2" w:semiHidden="0" w:uiPriority="72" w:unhideWhenUsed="0"/>
-    <w:lsdException w:name="Colorful Grid Accent 2" w:semiHidden="0" w:uiPriority="73" w:unhideWhenUsed="0"/>
-    <w:lsdException w:name="Light Shading Accent 3" w:semiHidden="0" w:uiPriority="60" w:unhideWhenUsed="0"/>
-    <w:lsdException w:name="Light List Accent 3" w:semiHidden="0" w:uiPriority="61" w:unhideWhenUsed="0"/>
-    <w:lsdException w:name="Light Grid Accent 3" w:semiHidden="0" w:uiPriority="62" w:unhideWhenUsed="0"/>
-    <w:lsdException w:name="Medium Shading 1 Accent 3" w:semiHidden="0" w:uiPriority="63" w:unhideWhenUsed="0"/>
-    <w:lsdException w:name="Medium Shading 2 Accent 3" w:semiHidden="0" w:uiPriority="64" w:unhideWhenUsed="0"/>
-    <w:lsdException w:name="Medium List 1 Accent 3" w:semiHidden="0" w:uiPriority="65" w:unhideWhenUsed="0"/>
-    <w:lsdException w:name="Medium List 2 Accent 3" w:semiHidden="0" w:uiPriority="66" w:unhideWhenUsed="0"/>
-    <w:lsdException w:name="Medium Grid 1 Accent 3" w:semiHidden="0" w:uiPriority="67" w:unhideWhenUsed="0"/>
-    <w:lsdException w:name="Medium Grid 2 Accent 3" w:semiHidden="0" w:uiPriority="68" w:unhideWhenUsed="0"/>
-    <w:lsdException w:name="Medium Grid 3 Accent 3" w:semiHidden="0" w:uiPriority="69" w:unhideWhenUsed="0"/>
-    <w:lsdException w:name="Dark List Accent 3" w:semiHidden="0" w:uiPriority="70" w:unhideWhenUsed="0"/>
-    <w:lsdException w:name="Colorful Shading Accent 3" w:semiHidden="0" w:uiPriority="71" w:unhideWhenUsed="0"/>
-    <w:lsdException w:name="Colorful List Accent 3" w:semiHidden="0" w:uiPriority="72" w:unhideWhenUsed="0"/>
-    <w:lsdException w:name="Colorful Grid Accent 3" w:semiHidden="0" w:uiPriority="73" w:unhideWhenUsed="0"/>
-    <w:lsdException w:name="Light Shading Accent 4" w:semiHidden="0" w:uiPriority="60" w:unhideWhenUsed="0"/>
-    <w:lsdException w:name="Light List Accent 4" w:semiHidden="0" w:uiPriority="61" w:unhideWhenUsed="0"/>
-    <w:lsdException w:name="Light Grid Accent 4" w:semiHidden="0" w:uiPriority="62" w:unhideWhenUsed="0"/>
-    <w:lsdException w:name="Medium Shading 1 Accent 4" w:semiHidden="0" w:uiPriority="63" w:unhideWhenUsed="0"/>
-    <w:lsdException w:name="Medium Shading 2 Accent 4" w:semiHidden="0" w:uiPriority="64" w:unhideWhenUsed="0"/>
-    <w:lsdException w:name="Medium List 1 Accent 4" w:semiHidden="0" w:uiPriority="65" w:unhideWhenUsed="0"/>
-    <w:lsdException w:name="Medium List 2 Accent 4" w:semiHidden="0" w:uiPriority="66" w:unhideWhenUsed="0"/>
-    <w:lsdException w:name="Medium Grid 1 Accent 4" w:semiHidden="0" w:uiPriority="67" w:unhideWhenUsed="0"/>
-    <w:lsdException w:name="Medium Grid 2 Accent 4" w:semiHidden="0" w:uiPriority="68" w:unhideWhenUsed="0"/>
-    <w:lsdException w:name="Medium Grid 3 Accent 4" w:semiHidden="0" w:uiPriority="69" w:unhideWhenUsed="0"/>
-    <w:lsdException w:name="Dark List Accent 4" w:semiHidden="0" w:uiPriority="70" w:unhideWhenUsed="0"/>
-    <w:lsdException w:name="Colorful Shading Accent 4" w:semiHidden="0" w:uiPriority="71" w:unhideWhenUsed="0"/>
-    <w:lsdException w:name="Colorful List Accent 4" w:semiHidden="0" w:uiPriority="72" w:unhideWhenUsed="0"/>
-    <w:lsdException w:name="Colorful Grid Accent 4" w:semiHidden="0" w:uiPriority="73" w:unhideWhenUsed="0"/>
-    <w:lsdException w:name="Light Shading Accent 5" w:semiHidden="0" w:uiPriority="60" w:unhideWhenUsed="0"/>
-    <w:lsdException w:name="Light List Accent 5" w:semiHidden="0" w:uiPriority="61" w:unhideWhenUsed="0"/>
-    <w:lsdException w:name="Light Grid Accent 5" w:semiHidden="0" w:uiPriority="62" w:unhideWhenUsed="0"/>
-    <w:lsdException w:name="Medium Shading 1 Accent 5" w:semiHidden="0" w:uiPriority="63" w:unhideWhenUsed="0"/>
-    <w:lsdException w:name="Medium Shading 2 Accent 5" w:semiHidden="0" w:uiPriority="64" w:unhideWhenUsed="0"/>
-    <w:lsdException w:name="Medium List 1 Accent 5" w:semiHidden="0" w:uiPriority="65" w:unhideWhenUsed="0"/>
-    <w:lsdException w:name="Medium List 2 Accent 5" w:semiHidden="0" w:uiPriority="66" w:unhideWhenUsed="0"/>
-    <w:lsdException w:name="Medium Grid 1 Accent 5" w:semiHidden="0" w:uiPriority="67" w:unhideWhenUsed="0"/>
-    <w:lsdException w:name="Medium Grid 2 Accent 5" w:semiHidden="0" w:uiPriority="68" w:unhideWhenUsed="0"/>
-    <w:lsdException w:name="Medium Grid 3 Accent 5" w:semiHidden="0" w:uiPriority="69" w:unhideWhenUsed="0"/>
-    <w:lsdException w:name="Dark List Accent 5" w:semiHidden="0" w:uiPriority="70" w:unhideWhenUsed="0"/>
-    <w:lsdException w:name="Colorful Shading Accent 5" w:semiHidden="0" w:uiPriority="71" w:unhideWhenUsed="0"/>
-    <w:lsdException w:name="Colorful List Accent 5" w:semiHidden="0" w:uiPriority="72" w:unhideWhenUsed="0"/>
-    <w:lsdException w:name="Colorful Grid Accent 5" w:semiHidden="0" w:uiPriority="73" w:unhideWhenUsed="0"/>
-    <w:lsdException w:name="Light Shading Accent 6" w:semiHidden="0" w:uiPriority="60" w:unhideWhenUsed="0"/>
-    <w:lsdException w:name="Light List Accent 6" w:semiHidden="0" w:uiPriority="61" w:unhideWhenUsed="0"/>
-    <w:lsdException w:name="Light Grid Accent 6" w:semiHidden="0" w:uiPriority="62" w:unhideWhenUsed="0"/>
-    <w:lsdException w:name="Medium Shading 1 Accent 6" w:semiHidden="0" w:uiPriority="63" w:unhideWhenUsed="0"/>
-    <w:lsdException w:name="Medium Shading 2 Accent 6" w:semiHidden="0" w:uiPriority="64" w:unhideWhenUsed="0"/>
-    <w:lsdException w:name="Medium List 1 Accent 6" w:semiHidden="0" w:uiPriority="65" w:unhideWhenUsed="0"/>
-    <w:lsdException w:name="Medium List 2 Accent 6" w:semiHidden="0" w:uiPriority="66" w:unhideWhenUsed="0"/>
-    <w:lsdException w:name="Medium Grid 1 Accent 6" w:semiHidden="0" w:uiPriority="67" w:unhideWhenUsed="0"/>
-    <w:lsdException w:name="Medium Grid 2 Accent 6" w:semiHidden="0" w:uiPriority="68" w:unhideWhenUsed="0"/>
-    <w:lsdException w:name="Medium Grid 3 Accent 6" w:semiHidden="0" w:uiPriority="69" w:unhideWhenUsed="0"/>
-    <w:lsdException w:name="Dark List Accent 6" w:semiHidden="0" w:uiPriority="70" w:unhideWhenUsed="0"/>
-    <w:lsdException w:name="Colorful Shading Accent 6" w:semiHidden="0" w:uiPriority="71" w:unhideWhenUsed="0"/>
-    <w:lsdException w:name="Colorful List Accent 6" w:semiHidden="0" w:uiPriority="72" w:unhideWhenUsed="0"/>
-    <w:lsdException w:name="Colorful Grid Accent 6" w:semiHidden="0" w:uiPriority="73" w:unhideWhenUsed="0"/>
-    <w:lsdException w:name="Subtle Emphasis" w:semiHidden="0" w:uiPriority="19" w:unhideWhenUsed="0" w:qFormat="1"/>
-    <w:lsdException w:name="Intense Emphasis" w:semiHidden="0" w:uiPriority="21" w:unhideWhenUsed="0" w:qFormat="1"/>
-    <w:lsdException w:name="Subtle Reference" w:semiHidden="0" w:uiPriority="31" w:unhideWhenUsed="0" w:qFormat="1"/>
-    <w:lsdException w:name="Intense Reference" w:semiHidden="0" w:uiPriority="32" w:unhideWhenUsed="0" w:qFormat="1"/>
-    <w:lsdException w:name="Book Title" w:semiHidden="0" w:uiPriority="33" w:unhideWhenUsed="0" w:qFormat="1"/>
-    <w:lsdException w:name="Bibliography" w:uiPriority="37"/>
-    <w:lsdException w:name="TOC Heading" w:uiPriority="39" w:qFormat="1"/>
+  <w:latentStyles w:defLockedState="0" w:defUIPriority="99" w:defSemiHidden="0" w:defUnhideWhenUsed="0" w:defQFormat="0" w:count="371">
+    <w:lsdException w:name="Normal" w:uiPriority="0" w:qFormat="1"/>
+    <w:lsdException w:name="heading 1" w:uiPriority="9" w:qFormat="1"/>
+    <w:lsdException w:name="heading 2" w:semiHidden="1" w:uiPriority="9" w:unhideWhenUsed="1" w:qFormat="1"/>
+    <w:lsdException w:name="heading 3" w:semiHidden="1" w:uiPriority="9" w:unhideWhenUsed="1" w:qFormat="1"/>
+    <w:lsdException w:name="heading 4" w:semiHidden="1" w:uiPriority="9" w:unhideWhenUsed="1" w:qFormat="1"/>
+    <w:lsdException w:name="heading 5" w:semiHidden="1" w:uiPriority="9" w:unhideWhenUsed="1" w:qFormat="1"/>
+    <w:lsdException w:name="heading 6" w:semiHidden="1" w:uiPriority="9" w:unhideWhenUsed="1" w:qFormat="1"/>
+    <w:lsdException w:name="heading 7" w:semiHidden="1" w:uiPriority="9" w:unhideWhenUsed="1" w:qFormat="1"/>
+    <w:lsdException w:name="heading 8" w:semiHidden="1" w:uiPriority="9" w:unhideWhenUsed="1" w:qFormat="1"/>
+    <w:lsdException w:name="heading 9" w:semiHidden="1" w:uiPriority="9" w:unhideWhenUsed="1" w:qFormat="1"/>
+    <w:lsdException w:name="index 1" w:semiHidden="1" w:unhideWhenUsed="1"/>
+    <w:lsdException w:name="index 2" w:semiHidden="1" w:unhideWhenUsed="1"/>
+    <w:lsdException w:name="index 3" w:semiHidden="1" w:unhideWhenUsed="1"/>
+    <w:lsdException w:name="index 4" w:semiHidden="1" w:unhideWhenUsed="1"/>
+    <w:lsdException w:name="index 5" w:semiHidden="1" w:unhideWhenUsed="1"/>
+    <w:lsdException w:name="index 6" w:semiHidden="1" w:unhideWhenUsed="1"/>
+    <w:lsdException w:name="index 7" w:semiHidden="1" w:unhideWhenUsed="1"/>
+    <w:lsdException w:name="index 8" w:semiHidden="1" w:unhideWhenUsed="1"/>
+    <w:lsdException w:name="index 9" w:semiHidden="1" w:unhideWhenUsed="1"/>
+    <w:lsdException w:name="toc 1" w:semiHidden="1" w:uiPriority="39" w:unhideWhenUsed="1"/>
+    <w:lsdException w:name="toc 2" w:semiHidden="1" w:uiPriority="39" w:unhideWhenUsed="1"/>
+    <w:lsdException w:name="toc 3" w:semiHidden="1" w:uiPriority="39" w:unhideWhenUsed="1"/>
+    <w:lsdException w:name="toc 4" w:semiHidden="1" w:uiPriority="39" w:unhideWhenUsed="1"/>
+    <w:lsdException w:name="toc 5" w:semiHidden="1" w:uiPriority="39" w:unhideWhenUsed="1"/>
+    <w:lsdException w:name="toc 6" w:semiHidden="1" w:uiPriority="39" w:unhideWhenUsed="1"/>
+    <w:lsdException w:name="toc 7" w:semiHidden="1" w:uiPriority="39" w:unhideWhenUsed="1"/>
+    <w:lsdException w:name="toc 8" w:semiHidden="1" w:uiPriority="39" w:unhideWhenUsed="1"/>
+    <w:lsdException w:name="toc 9" w:semiHidden="1" w:uiPriority="39" w:unhideWhenUsed="1"/>
+    <w:lsdException w:name="Normal Indent" w:semiHidden="1" w:unhideWhenUsed="1"/>
+    <w:lsdException w:name="footnote text" w:semiHidden="1" w:unhideWhenUsed="1"/>
+    <w:lsdException w:name="annotation text" w:semiHidden="1" w:unhideWhenUsed="1"/>
+    <w:lsdException w:name="header" w:semiHidden="1" w:unhideWhenUsed="1"/>
+    <w:lsdException w:name="footer" w:semiHidden="1" w:unhideWhenUsed="1"/>
+    <w:lsdException w:name="index heading" w:semiHidden="1" w:unhideWhenUsed="1"/>
+    <w:lsdException w:name="caption" w:semiHidden="1" w:uiPriority="35" w:unhideWhenUsed="1" w:qFormat="1"/>
+    <w:lsdException w:name="table of figures" w:semiHidden="1" w:unhideWhenUsed="1"/>
+    <w:lsdException w:name="envelope address" w:semiHidden="1" w:unhideWhenUsed="1"/>
+    <w:lsdException w:name="envelope return" w:semiHidden="1" w:unhideWhenUsed="1"/>
+    <w:lsdException w:name="footnote reference" w:semiHidden="1" w:unhideWhenUsed="1"/>
+    <w:lsdException w:name="annotation reference" w:semiHidden="1" w:unhideWhenUsed="1"/>
+    <w:lsdException w:name="line number" w:semiHidden="1" w:unhideWhenUsed="1"/>
+    <w:lsdException w:name="page number" w:semiHidden="1" w:unhideWhenUsed="1"/>
+    <w:lsdException w:name="endnote reference" w:semiHidden="1" w:unhideWhenUsed="1"/>
+    <w:lsdException w:name="endnote text" w:semiHidden="1" w:unhideWhenUsed="1"/>
+    <w:lsdException w:name="table of authorities" w:semiHidden="1" w:unhideWhenUsed="1"/>
+    <w:lsdException w:name="macro" w:semiHidden="1" w:unhideWhenUsed="1"/>
+    <w:lsdException w:name="toa heading" w:semiHidden="1" w:unhideWhenUsed="1"/>
+    <w:lsdException w:name="List" w:semiHidden="1" w:unhideWhenUsed="1"/>
+    <w:lsdException w:name="List Bullet" w:semiHidden="1" w:unhideWhenUsed="1"/>
+    <w:lsdException w:name="List Number" w:semiHidden="1" w:unhideWhenUsed="1"/>
+    <w:lsdException w:name="List 2" w:semiHidden="1" w:unhideWhenUsed="1"/>
+    <w:lsdException w:name="List 3" w:semiHidden="1" w:unhideWhenUsed="1"/>
+    <w:lsdException w:name="List 4" w:semiHidden="1" w:unhideWhenUsed="1"/>
+    <w:lsdException w:name="List 5" w:semiHidden="1" w:unhideWhenUsed="1"/>
+    <w:lsdException w:name="List Bullet 2" w:semiHidden="1" w:unhideWhenUsed="1"/>
+    <w:lsdException w:name="List Bullet 3" w:semiHidden="1" w:unhideWhenUsed="1"/>
+    <w:lsdException w:name="List Bullet 4" w:semiHidden="1" w:unhideWhenUsed="1"/>
+    <w:lsdException w:name="List Bullet 5" w:semiHidden="1" w:unhideWhenUsed="1"/>
+    <w:lsdException w:name="List Number 2" w:semiHidden="1" w:unhideWhenUsed="1"/>
+    <w:lsdException w:name="List Number 3" w:semiHidden="1" w:unhideWhenUsed="1"/>
+    <w:lsdException w:name="List Number 4" w:semiHidden="1" w:unhideWhenUsed="1"/>
+    <w:lsdException w:name="List Number 5" w:semiHidden="1" w:unhideWhenUsed="1"/>
+    <w:lsdException w:name="Title" w:uiPriority="10" w:qFormat="1"/>
+    <w:lsdException w:name="Closing" w:semiHidden="1" w:unhideWhenUsed="1"/>
+    <w:lsdException w:name="Signature" w:semiHidden="1" w:unhideWhenUsed="1"/>
+    <w:lsdException w:name="Default Paragraph Font" w:semiHidden="1" w:uiPriority="1" w:unhideWhenUsed="1"/>
+    <w:lsdException w:name="Body Text" w:semiHidden="1" w:unhideWhenUsed="1"/>
+    <w:lsdException w:name="Body Text Indent" w:semiHidden="1" w:unhideWhenUsed="1"/>
+    <w:lsdException w:name="List Continue" w:semiHidden="1" w:unhideWhenUsed="1"/>
+    <w:lsdException w:name="List Continue 2" w:semiHidden="1" w:unhideWhenUsed="1"/>
+    <w:lsdException w:name="List Continue 3" w:semiHidden="1" w:unhideWhenUsed="1"/>
+    <w:lsdException w:name="List Continue 4" w:semiHidden="1" w:unhideWhenUsed="1"/>
+    <w:lsdException w:name="List Continue 5" w:semiHidden="1" w:unhideWhenUsed="1"/>
+    <w:lsdException w:name="Message Header" w:semiHidden="1" w:unhideWhenUsed="1"/>
+    <w:lsdException w:name="Subtitle" w:uiPriority="11" w:qFormat="1"/>
+    <w:lsdException w:name="Salutation" w:semiHidden="1" w:unhideWhenUsed="1"/>
+    <w:lsdException w:name="Date" w:semiHidden="1" w:unhideWhenUsed="1"/>
+    <w:lsdException w:name="Body Text First Indent" w:semiHidden="1" w:unhideWhenUsed="1"/>
+    <w:lsdException w:name="Body Text First Indent 2" w:semiHidden="1" w:unhideWhenUsed="1"/>
+    <w:lsdException w:name="Note Heading" w:semiHidden="1" w:unhideWhenUsed="1"/>
+    <w:lsdException w:name="Body Text 2" w:semiHidden="1" w:unhideWhenUsed="1"/>
+    <w:lsdException w:name="Body Text 3" w:semiHidden="1" w:unhideWhenUsed="1"/>
+    <w:lsdException w:name="Body Text Indent 2" w:semiHidden="1" w:unhideWhenUsed="1"/>
+    <w:lsdException w:name="Body Text Indent 3" w:semiHidden="1" w:unhideWhenUsed="1"/>
+    <w:lsdException w:name="Block Text" w:semiHidden="1" w:unhideWhenUsed="1"/>
+    <w:lsdException w:name="Hyperlink" w:semiHidden="1" w:unhideWhenUsed="1"/>
+    <w:lsdException w:name="FollowedHyperlink" w:semiHidden="1" w:unhideWhenUsed="1"/>
+    <w:lsdException w:name="Strong" w:uiPriority="22" w:qFormat="1"/>
+    <w:lsdException w:name="Emphasis" w:uiPriority="20" w:qFormat="1"/>
+    <w:lsdException w:name="Document Map" w:semiHidden="1" w:unhideWhenUsed="1"/>
+    <w:lsdException w:name="Plain Text" w:semiHidden="1" w:unhideWhenUsed="1"/>
+    <w:lsdException w:name="E-mail Signature" w:semiHidden="1" w:unhideWhenUsed="1"/>
+    <w:lsdException w:name="HTML Top of Form" w:semiHidden="1" w:unhideWhenUsed="1"/>
+    <w:lsdException w:name="HTML Bottom of Form" w:semiHidden="1" w:unhideWhenUsed="1"/>
+    <w:lsdException w:name="Normal (Web)" w:semiHidden="1" w:unhideWhenUsed="1"/>
+    <w:lsdException w:name="HTML Acronym" w:semiHidden="1" w:unhideWhenUsed="1"/>
+    <w:lsdException w:name="HTML Address" w:semiHidden="1" w:unhideWhenUsed="1"/>
+    <w:lsdException w:name="HTML Cite" w:semiHidden="1" w:unhideWhenUsed="1"/>
+    <w:lsdException w:name="HTML Code" w:semiHidden="1" w:unhideWhenUsed="1"/>
+    <w:lsdException w:name="HTML Definition" w:semiHidden="1" w:unhideWhenUsed="1"/>
+    <w:lsdException w:name="HTML Keyboard" w:semiHidden="1" w:unhideWhenUsed="1"/>
+    <w:lsdException w:name="HTML Preformatted" w:semiHidden="1" w:unhideWhenUsed="1"/>
+    <w:lsdException w:name="HTML Sample" w:semiHidden="1" w:unhideWhenUsed="1"/>
+    <w:lsdException w:name="HTML Typewriter" w:semiHidden="1" w:unhideWhenUsed="1"/>
+    <w:lsdException w:name="HTML Variable" w:semiHidden="1" w:unhideWhenUsed="1"/>
+    <w:lsdException w:name="Normal Table" w:semiHidden="1" w:unhideWhenUsed="1"/>
+    <w:lsdException w:name="annotation subject" w:semiHidden="1" w:unhideWhenUsed="1"/>
+    <w:lsdException w:name="No List" w:semiHidden="1" w:unhideWhenUsed="1"/>
+    <w:lsdException w:name="Outline List 1" w:semiHidden="1" w:unhideWhenUsed="1"/>
+    <w:lsdException w:name="Outline List 2" w:semiHidden="1" w:unhideWhenUsed="1"/>
+    <w:lsdException w:name="Outline List 3" w:semiHidden="1" w:unhideWhenUsed="1"/>
+    <w:lsdException w:name="Table Simple 1" w:semiHidden="1" w:unhideWhenUsed="1"/>
+    <w:lsdException w:name="Table Simple 2" w:semiHidden="1" w:unhideWhenUsed="1"/>
+    <w:lsdException w:name="Table Simple 3" w:semiHidden="1" w:unhideWhenUsed="1"/>
+    <w:lsdException w:name="Table Classic 1" w:semiHidden="1" w:unhideWhenUsed="1"/>
+    <w:lsdException w:name="Table Classic 2" w:semiHidden="1" w:unhideWhenUsed="1"/>
+    <w:lsdException w:name="Table Classic 3" w:semiHidden="1" w:unhideWhenUsed="1"/>
+    <w:lsdException w:name="Table Classic 4" w:semiHidden="1" w:unhideWhenUsed="1"/>
+    <w:lsdException w:name="Table Colorful 1" w:semiHidden="1" w:unhideWhenUsed="1"/>
+    <w:lsdException w:name="Table Colorful 2" w:semiHidden="1" w:unhideWhenUsed="1"/>
+    <w:lsdException w:name="Table Colorful 3" w:semiHidden="1" w:unhideWhenUsed="1"/>
+    <w:lsdException w:name="Table Columns 1" w:semiHidden="1" w:unhideWhenUsed="1"/>
+    <w:lsdException w:name="Table Columns 2" w:semiHidden="1" w:unhideWhenUsed="1"/>
+    <w:lsdException w:name="Table Columns 3" w:semiHidden="1" w:unhideWhenUsed="1"/>
+    <w:lsdException w:name="Table Columns 4" w:semiHidden="1" w:unhideWhenUsed="1"/>
+    <w:lsdException w:name="Table Columns 5" w:semiHidden="1" w:unhideWhenUsed="1"/>
+    <w:lsdException w:name="Table Grid 1" w:semiHidden="1" w:unhideWhenUsed="1"/>
+    <w:lsdException w:name="Table Grid 2" w:semiHidden="1" w:unhideWhenUsed="1"/>
+    <w:lsdException w:name="Table Grid 3" w:semiHidden="1" w:unhideWhenUsed="1"/>
+    <w:lsdException w:name="Table Grid 4" w:semiHidden="1" w:unhideWhenUsed="1"/>
+    <w:lsdException w:name="Table Grid 5" w:semiHidden="1" w:unhideWhenUsed="1"/>
+    <w:lsdException w:name="Table Grid 6" w:semiHidden="1" w:unhideWhenUsed="1"/>
+    <w:lsdException w:name="Table Grid 7" w:semiHidden="1" w:unhideWhenUsed="1"/>
+    <w:lsdException w:name="Table Grid 8" w:semiHidden="1" w:unhideWhenUsed="1"/>
+    <w:lsdException w:name="Table List 1" w:semiHidden="1" w:unhideWhenUsed="1"/>
+    <w:lsdException w:name="Table List 2" w:semiHidden="1" w:unhideWhenUsed="1"/>
+    <w:lsdException w:name="Table List 3" w:semiHidden="1" w:unhideWhenUsed="1"/>
+    <w:lsdException w:name="Table List 4" w:semiHidden="1" w:unhideWhenUsed="1"/>
+    <w:lsdException w:name="Table List 5" w:semiHidden="1" w:unhideWhenUsed="1"/>
+    <w:lsdException w:name="Table List 6" w:semiHidden="1" w:unhideWhenUsed="1"/>
+    <w:lsdException w:name="Table List 7" w:semiHidden="1" w:unhideWhenUsed="1"/>
+    <w:lsdException w:name="Table List 8" w:semiHidden="1" w:unhideWhenUsed="1"/>
+    <w:lsdException w:name="Table 3D effects 1" w:semiHidden="1" w:unhideWhenUsed="1"/>
+    <w:lsdException w:name="Table 3D effects 2" w:semiHidden="1" w:unhideWhenUsed="1"/>
+    <w:lsdException w:name="Table 3D effects 3" w:semiHidden="1" w:unhideWhenUsed="1"/>
+    <w:lsdException w:name="Table Contemporary" w:semiHidden="1" w:unhideWhenUsed="1"/>
+    <w:lsdException w:name="Table Elegant" w:semiHidden="1" w:unhideWhenUsed="1"/>
+    <w:lsdException w:name="Table Professional" w:semiHidden="1" w:unhideWhenUsed="1"/>
+    <w:lsdException w:name="Table Subtle 1" w:semiHidden="1" w:unhideWhenUsed="1"/>
+    <w:lsdException w:name="Table Subtle 2" w:semiHidden="1" w:unhideWhenUsed="1"/>
+    <w:lsdException w:name="Table Web 1" w:semiHidden="1" w:unhideWhenUsed="1"/>
+    <w:lsdException w:name="Table Web 2" w:semiHidden="1" w:unhideWhenUsed="1"/>
+    <w:lsdException w:name="Table Web 3" w:semiHidden="1" w:unhideWhenUsed="1"/>
+    <w:lsdException w:name="Balloon Text" w:semiHidden="1" w:unhideWhenUsed="1"/>
+    <w:lsdException w:name="Table Grid" w:uiPriority="39"/>
+    <w:lsdException w:name="Table Theme" w:semiHidden="1" w:unhideWhenUsed="1"/>
+    <w:lsdException w:name="Placeholder Text" w:semiHidden="1"/>
+    <w:lsdException w:name="No Spacing" w:uiPriority="1" w:qFormat="1"/>
+    <w:lsdException w:name="Light Shading" w:uiPriority="60"/>
+    <w:lsdException w:name="Light List" w:uiPriority="61"/>
+    <w:lsdException w:name="Light Grid" w:uiPriority="62"/>
+    <w:lsdException w:name="Medium Shading 1" w:uiPriority="63"/>
+    <w:lsdException w:name="Medium Shading 2" w:uiPriority="64"/>
+    <w:lsdException w:name="Medium List 1" w:uiPriority="65"/>
+    <w:lsdException w:name="Medium List 2" w:uiPriority="66"/>
+    <w:lsdException w:name="Medium Grid 1" w:uiPriority="67"/>
+    <w:lsdException w:name="Medium Grid 2" w:uiPriority="68"/>
+    <w:lsdException w:name="Medium Grid 3" w:uiPriority="69"/>
+    <w:lsdException w:name="Dark List" w:uiPriority="70"/>
+    <w:lsdException w:name="Colorful Shading" w:uiPriority="71"/>
+    <w:lsdException w:name="Colorful List" w:uiPriority="72"/>
+    <w:lsdException w:name="Colorful Grid" w:uiPriority="73"/>
+    <w:lsdException w:name="Light Shading Accent 1" w:uiPriority="60"/>
+    <w:lsdException w:name="Light List Accent 1" w:uiPriority="61"/>
+    <w:lsdException w:name="Light Grid Accent 1" w:uiPriority="62"/>
+    <w:lsdException w:name="Medium Shading 1 Accent 1" w:uiPriority="63"/>
+    <w:lsdException w:name="Medium Shading 2 Accent 1" w:uiPriority="64"/>
+    <w:lsdException w:name="Medium List 1 Accent 1" w:uiPriority="65"/>
+    <w:lsdException w:name="Revision" w:semiHidden="1"/>
+    <w:lsdException w:name="List Paragraph" w:uiPriority="34" w:qFormat="1"/>
+    <w:lsdException w:name="Quote" w:uiPriority="29" w:qFormat="1"/>
+    <w:lsdException w:name="Intense Quote" w:uiPriority="30" w:qFormat="1"/>
+    <w:lsdException w:name="Medium List 2 Accent 1" w:uiPriority="66"/>
+    <w:lsdException w:name="Medium Grid 1 Accent 1" w:uiPriority="67"/>
+    <w:lsdException w:name="Medium Grid 2 Accent 1" w:uiPriority="68"/>
+    <w:lsdException w:name="Medium Grid 3 Accent 1" w:uiPriority="69"/>
+    <w:lsdException w:name="Dark List Accent 1" w:uiPriority="70"/>
+    <w:lsdException w:name="Colorful Shading Accent 1" w:uiPriority="71"/>
+    <w:lsdException w:name="Colorful List Accent 1" w:uiPriority="72"/>
+    <w:lsdException w:name="Colorful Grid Accent 1" w:uiPriority="73"/>
+    <w:lsdException w:name="Light Shading Accent 2" w:uiPriority="60"/>
+    <w:lsdException w:name="Light List Accent 2" w:uiPriority="61"/>
+    <w:lsdException w:name="Light Grid Accent 2" w:uiPriority="62"/>
+    <w:lsdException w:name="Medium Shading 1 Accent 2" w:uiPriority="63"/>
+    <w:lsdException w:name="Medium Shading 2 Accent 2" w:uiPriority="64"/>
+    <w:lsdException w:name="Medium List 1 Accent 2" w:uiPriority="65"/>
+    <w:lsdException w:name="Medium List 2 Accent 2" w:uiPriority="66"/>
+    <w:lsdException w:name="Medium Grid 1 Accent 2" w:uiPriority="67"/>
+    <w:lsdException w:name="Medium Grid 2 Accent 2" w:uiPriority="68"/>
+    <w:lsdException w:name="Medium Grid 3 Accent 2" w:uiPriority="69"/>
+    <w:lsdException w:name="Dark List Accent 2" w:uiPriority="70"/>
+    <w:lsdException w:name="Colorful Shading Accent 2" w:uiPriority="71"/>
+    <w:lsdException w:name="Colorful List Accent 2" w:uiPriority="72"/>
+    <w:lsdException w:name="Colorful Grid Accent 2" w:uiPriority="73"/>
+    <w:lsdException w:name="Light Shading Accent 3" w:uiPriority="60"/>
+    <w:lsdException w:name="Light List Accent 3" w:uiPriority="61"/>
+    <w:lsdException w:name="Light Grid Accent 3" w:uiPriority="62"/>
+    <w:lsdException w:name="Medium Shading 1 Accent 3" w:uiPriority="63"/>
+    <w:lsdException w:name="Medium Shading 2 Accent 3" w:uiPriority="64"/>
+    <w:lsdException w:name="Medium List 1 Accent 3" w:uiPriority="65"/>
+    <w:lsdException w:name="Medium List 2 Accent 3" w:uiPriority="66"/>
+    <w:lsdException w:name="Medium Grid 1 Accent 3" w:uiPriority="67"/>
+    <w:lsdException w:name="Medium Grid 2 Accent 3" w:uiPriority="68"/>
+    <w:lsdException w:name="Medium Grid 3 Accent 3" w:uiPriority="69"/>
+    <w:lsdException w:name="Dark List Accent 3" w:uiPriority="70"/>
+    <w:lsdException w:name="Colorful Shading Accent 3" w:uiPriority="71"/>
+    <w:lsdException w:name="Colorful List Accent 3" w:uiPriority="72"/>
+    <w:lsdException w:name="Colorful Grid Accent 3" w:uiPriority="73"/>
+    <w:lsdException w:name="Light Shading Accent 4" w:uiPriority="60"/>
+    <w:lsdException w:name="Light List Accent 4" w:uiPriority="61"/>
+    <w:lsdException w:name="Light Grid Accent 4" w:uiPriority="62"/>
+    <w:lsdException w:name="Medium Shading 1 Accent 4" w:uiPriority="63"/>
+    <w:lsdException w:name="Medium Shading 2 Accent 4" w:uiPriority="64"/>
+    <w:lsdException w:name="Medium List 1 Accent 4" w:uiPriority="65"/>
+    <w:lsdException w:name="Medium List 2 Accent 4" w:uiPriority="66"/>
+    <w:lsdException w:name="Medium Grid 1 Accent 4" w:uiPriority="67"/>
+    <w:lsdException w:name="Medium Grid 2 Accent 4" w:uiPriority="68"/>
+    <w:lsdException w:name="Medium Grid 3 Accent 4" w:uiPriority="69"/>
+    <w:lsdException w:name="Dark List Accent 4" w:uiPriority="70"/>
+    <w:lsdException w:name="Colorful Shading Accent 4" w:uiPriority="71"/>
+    <w:lsdException w:name="Colorful List Accent 4" w:uiPriority="72"/>
+    <w:lsdException w:name="Colorful Grid Accent 4" w:uiPriority="73"/>
+    <w:lsdException w:name="Light Shading Accent 5" w:uiPriority="60"/>
+    <w:lsdException w:name="Light List Accent 5" w:uiPriority="61"/>
+    <w:lsdException w:name="Light Grid Accent 5" w:uiPriority="62"/>
+    <w:lsdException w:name="Medium Shading 1 Accent 5" w:uiPriority="63"/>
+    <w:lsdException w:name="Medium Shading 2 Accent 5" w:uiPriority="64"/>
+    <w:lsdException w:name="Medium List 1 Accent 5" w:uiPriority="65"/>
+    <w:lsdException w:name="Medium List 2 Accent 5" w:uiPriority="66"/>
+    <w:lsdException w:name="Medium Grid 1 Accent 5" w:uiPriority="67"/>
+    <w:lsdException w:name="Medium Grid 2 Accent 5" w:uiPriority="68"/>
+    <w:lsdException w:name="Medium Grid 3 Accent 5" w:uiPriority="69"/>
+    <w:lsdException w:name="Dark List Accent 5" w:uiPriority="70"/>
+    <w:lsdException w:name="Colorful Shading Accent 5" w:uiPriority="71"/>
+    <w:lsdException w:name="Colorful List Accent 5" w:uiPriority="72"/>
+    <w:lsdException w:name="Colorful Grid Accent 5" w:uiPriority="73"/>
+    <w:lsdException w:name="Light Shading Accent 6" w:uiPriority="60"/>
+    <w:lsdException w:name="Light List Accent 6" w:uiPriority="61"/>
+    <w:lsdException w:name="Light Grid Accent 6" w:uiPriority="62"/>
+    <w:lsdException w:name="Medium Shading 1 Accent 6" w:uiPriority="63"/>
+    <w:lsdException w:name="Medium Shading 2 Accent 6" w:uiPriority="64"/>
+    <w:lsdException w:name="Medium List 1 Accent 6" w:uiPriority="65"/>
+    <w:lsdException w:name="Medium List 2 Accent 6" w:uiPriority="66"/>
+    <w:lsdException w:name="Medium Grid 1 Accent 6" w:uiPriority="67"/>
+    <w:lsdException w:name="Medium Grid 2 Accent 6" w:uiPriority="68"/>
+    <w:lsdException w:name="Medium Grid 3 Accent 6" w:uiPriority="69"/>
+    <w:lsdException w:name="Dark List Accent 6" w:uiPriority="70"/>
+    <w:lsdException w:name="Colorful Shading Accent 6" w:uiPriority="71"/>
+    <w:lsdException w:name="Colorful List Accent 6" w:uiPriority="72"/>
+    <w:lsdException w:name="Colorful Grid Accent 6" w:uiPriority="73"/>
+    <w:lsdException w:name="Subtle Emphasis" w:uiPriority="19" w:qFormat="1"/>
+    <w:lsdException w:name="Intense Emphasis" w:uiPriority="21" w:qFormat="1"/>
+    <w:lsdException w:name="Subtle Reference" w:uiPriority="31" w:qFormat="1"/>
+    <w:lsdException w:name="Intense Reference" w:uiPriority="32" w:qFormat="1"/>
+    <w:lsdException w:name="Book Title" w:uiPriority="33" w:qFormat="1"/>
+    <w:lsdException w:name="Bibliography" w:semiHidden="1" w:uiPriority="37" w:unhideWhenUsed="1"/>
+    <w:lsdException w:name="TOC Heading" w:semiHidden="1" w:uiPriority="39" w:unhideWhenUsed="1" w:qFormat="1"/>
+    <w:lsdException w:name="Grid Table 4" w:uiPriority="49"/>
+    <w:lsdException w:name="Grid Table 5 Dark" w:uiPriority="50"/>
+    <w:lsdException w:name="Grid Table 6 Colorful" w:uiPriority="51"/>
+    <w:lsdException w:name="Grid Table 7 Colorful" w:uiPriority="52"/>
+    <w:lsdException w:name="Grid Table 1 Light Accent 1" w:uiPriority="46"/>
+    <w:lsdException w:name="Grid Table 2 Accent 1" w:uiPriority="47"/>
+    <w:lsdException w:name="Grid Table 3 Accent 1" w:uiPriority="48"/>
+    <w:lsdException w:name="Grid Table 4 Accent 1" w:uiPriority="49"/>
+    <w:lsdException w:name="Grid Table 5 Dark Accent 1" w:uiPriority="50"/>
+    <w:lsdException w:name="Grid Table 6 Colorful Accent 1" w:uiPriority="51"/>
+    <w:lsdException w:name="Grid Table 7 Colorful Accent 1" w:uiPriority="52"/>
+    <w:lsdException w:name="Grid Table 1 Light Accent 2" w:uiPriority="46"/>
+    <w:lsdException w:name="Grid Table 2 Accent 2" w:uiPriority="47"/>
+    <w:lsdException w:name="Grid Table 3 Accent 2" w:uiPriority="48"/>
+    <w:lsdException w:name="Grid Table 4 Accent 2" w:uiPriority="49"/>
+    <w:lsdException w:name="Grid Table 5 Dark Accent 2" w:uiPriority="50"/>
+    <w:lsdException w:name="Grid Table 6 Colorful Accent 2" w:uiPriority="51"/>
+    <w:lsdException w:name="Grid Table 7 Colorful Accent 2" w:uiPriority="52"/>
+    <w:lsdException w:name="Grid Table 1 Light Accent 3" w:uiPriority="46"/>
+    <w:lsdException w:name="Grid Table 2 Accent 3" w:uiPriority="47"/>
+    <w:lsdException w:name="Grid Table 3 Accent 3" w:uiPriority="48"/>
+    <w:lsdException w:name="Grid Table 4 Accent 3" w:uiPriority="49"/>
+    <w:lsdException w:name="Grid Table 5 Dark Accent 3" w:uiPriority="50"/>
+    <w:lsdException w:name="Grid Table 6 Colorful Accent 3" w:uiPriority="51"/>
+    <w:lsdException w:name="Grid Table 7 Colorful Accent 3" w:uiPriority="52"/>
+    <w:lsdException w:name="Grid Table 1 Light Accent 4" w:uiPriority="46"/>
+    <w:lsdException w:name="Grid Table 2 Accent 4" w:uiPriority="47"/>
+    <w:lsdException w:name="Grid Table 3 Accent 4" w:uiPriority="48"/>
+    <w:lsdException w:name="Grid Table 4 Accent 4" w:uiPriority="49"/>
+    <w:lsdException w:name="Grid Table 5 Dark Accent 4" w:uiPriority="50"/>
+    <w:lsdException w:name="Grid Table 6 Colorful Accent 4" w:uiPriority="51"/>
+    <w:lsdException w:name="Grid Table 7 Colorful Accent 4" w:uiPriority="52"/>
+    <w:lsdException w:name="Grid Table 1 Light Accent 5" w:uiPriority="46"/>
+    <w:lsdException w:name="Grid Table 2 Accent 5" w:uiPriority="47"/>
+    <w:lsdException w:name="Grid Table 3 Accent 5" w:uiPriority="48"/>
+    <w:lsdException w:name="Grid Table 4 Accent 5" w:uiPriority="49"/>
+    <w:lsdException w:name="Grid Table 5 Dark Accent 5" w:uiPriority="50"/>
+    <w:lsdException w:name="Grid Table 6 Colorful Accent 5" w:uiPriority="51"/>
+    <w:lsdException w:name="Grid Table 7 Colorful Accent 5" w:uiPriority="52"/>
+    <w:lsdException w:name="Grid Table 1 Light Accent 6" w:uiPriority="46"/>
+    <w:lsdException w:name="Grid Table 2 Accent 6" w:uiPriority="47"/>
+    <w:lsdException w:name="Grid Table 3 Accent 6" w:uiPriority="48"/>
+    <w:lsdException w:name="Grid Table 4 Accent 6" w:uiPriority="49"/>
+    <w:lsdException w:name="Grid Table 5 Dark Accent 6" w:uiPriority="50"/>
+    <w:lsdException w:name="Grid Table 6 Colorful Accent 6" w:uiPriority="51"/>
+    <w:lsdException w:name="Grid Table 7 Colorful Accent 6" w:uiPriority="52"/>
+    <w:lsdException w:name="List Table 1 Light" w:uiPriority="46"/>
+    <w:lsdException w:name="List Table 2" w:uiPriority="47"/>
+    <w:lsdException w:name="List Table 3" w:uiPriority="48"/>
+    <w:lsdException w:name="List Table 4" w:uiPriority="49"/>
+    <w:lsdException w:name="List Table 5 Dark" w:uiPriority="50"/>
+    <w:lsdException w:name="List Table 6 Colorful" w:uiPriority="51"/>
+    <w:lsdException w:name="List Table 7 Colorful" w:uiPriority="52"/>
+    <w:lsdException w:name="List Table 1 Light Accent 1" w:uiPriority="46"/>
+    <w:lsdException w:name="List Table 2 Accent 1" w:uiPriority="47"/>
+    <w:lsdException w:name="List Table 3 Accent 1" w:uiPriority="48"/>
+    <w:lsdException w:name="List Table 4 Accent 1" w:uiPriority="49"/>
+    <w:lsdException w:name="List Table 5 Dark Accent 1" w:uiPriority="50"/>
+    <w:lsdException w:name="List Table 6 Colorful Accent 1" w:uiPriority="51"/>
+    <w:lsdException w:name="List Table 7 Colorful Accent 1" w:uiPriority="52"/>
+    <w:lsdException w:name="List Table 1 Light Accent 2" w:uiPriority="46"/>
+    <w:lsdException w:name="List Table 2 Accent 2" w:uiPriority="47"/>
+    <w:lsdException w:name="List Table 3 Accent 2" w:uiPriority="48"/>
+    <w:lsdException w:name="List Table 4 Accent 2" w:uiPriority="49"/>
+    <w:lsdException w:name="List Table 5 Dark Accent 2" w:uiPriority="50"/>
+    <w:lsdException w:name="List Table 6 Colorful Accent 2" w:uiPriority="51"/>
+    <w:lsdException w:name="List Table 7 Colorful Accent 2" w:uiPriority="52"/>
+    <w:lsdException w:name="List Table 1 Light Accent 3" w:uiPriority="46"/>
+    <w:lsdException w:name="List Table 2 Accent 3" w:uiPriority="47"/>
+    <w:lsdException w:name="List Table 3 Accent 3" w:uiPriority="48"/>
+    <w:lsdException w:name="List Table 4 Accent 3" w:uiPriority="49"/>
+    <w:lsdException w:name="List Table 5 Dark Accent 3" w:uiPriority="50"/>
+    <w:lsdException w:name="List Table 6 Colorful Accent 3" w:uiPriority="51"/>
+    <w:lsdException w:name="List Table 7 Colorful Accent 3" w:uiPriority="52"/>
+    <w:lsdException w:name="List Table 1 Light Accent 4" w:uiPriority="46"/>
+    <w:lsdException w:name="List Table 2 Accent 4" w:uiPriority="47"/>
+    <w:lsdException w:name="List Table 3 Accent 4" w:uiPriority="48"/>
+    <w:lsdException w:name="List Table 4 Accent 4" w:uiPriority="49"/>
+    <w:lsdException w:name="List Table 5 Dark Accent 4" w:uiPriority="50"/>
+    <w:lsdException w:name="List Table 6 Colorful Accent 4" w:uiPriority="51"/>
+    <w:lsdException w:name="List Table 7 Colorful Accent 4" w:uiPriority="52"/>
+    <w:lsdException w:name="List Table 1 Light Accent 5" w:uiPriority="46"/>
+    <w:lsdException w:name="List Table 2 Accent 5" w:uiPriority="47"/>
+    <w:lsdException w:name="List Table 3 Accent 5" w:uiPriority="48"/>
+    <w:lsdException w:name="List Table 4 Accent 5" w:uiPriority="49"/>
+    <w:lsdException w:name="List Table 5 Dark Accent 5" w:uiPriority="50"/>
+    <w:lsdException w:name="List Table 6 Colorful Accent 5" w:uiPriority="51"/>
+    <w:lsdException w:name="List Table 7 Colorful Accent 5" w:uiPriority="52"/>
+    <w:lsdException w:name="List Table 1 Light Accent 6" w:uiPriority="46"/>
+    <w:lsdException w:name="List Table 2 Accent 6" w:uiPriority="47"/>
+    <w:lsdException w:name="List Table 3 Accent 6" w:uiPriority="48"/>
+    <w:lsdException w:name="List Table 4 Accent 6" w:uiPriority="49"/>
+    <w:lsdException w:name="List Table 5 Dark Accent 6" w:uiPriority="50"/>
+    <w:lsdException w:name="List Table 6 Colorful Accent 6" w:uiPriority="51"/>
+    <w:lsdException w:name="List Table 7 Colorful Accent 6" w:uiPriority="52"/>
   </w:latentStyles>
   <w:style w:type="paragraph" w:default="1" w:styleId="Normal">
     <w:name w:val="Normal"/>
@@ -2853,7 +3023,6 @@
       <w:spacing w:after="0" w:line="240" w:lineRule="auto"/>
     </w:pPr>
     <w:tblPr>
-      <w:tblInd w:w="0" w:type="dxa"/>
       <w:tblBorders>
         <w:top w:val="single" w:sz="4" w:space="0" w:color="auto"/>
         <w:left w:val="single" w:sz="4" w:space="0" w:color="auto"/>
@@ -2862,731 +3031,6 @@
         <w:insideH w:val="single" w:sz="4" w:space="0" w:color="auto"/>
         <w:insideV w:val="single" w:sz="4" w:space="0" w:color="auto"/>
       </w:tblBorders>
-      <w:tblCellMar>
-        <w:top w:w="0" w:type="dxa"/>
-        <w:left w:w="108" w:type="dxa"/>
-        <w:bottom w:w="0" w:type="dxa"/>
-        <w:right w:w="108" w:type="dxa"/>
-      </w:tblCellMar>
-    </w:tblPr>
-  </w:style>
-  <w:style w:type="paragraph" w:styleId="Caption">
-    <w:name w:val="caption"/>
-    <w:basedOn w:val="Normal"/>
-    <w:next w:val="Normal"/>
-    <w:uiPriority w:val="35"/>
-    <w:unhideWhenUsed/>
-    <w:qFormat/>
-    <w:rsid w:val="0064782D"/>
-    <w:pPr>
-      <w:spacing w:after="200" w:line="240" w:lineRule="auto"/>
-    </w:pPr>
-    <w:rPr>
-      <w:i/>
-      <w:iCs/>
-      <w:color w:val="44546A" w:themeColor="text2"/>
-      <w:sz w:val="18"/>
-      <w:szCs w:val="18"/>
-    </w:rPr>
-  </w:style>
-</w:styles>
-</file>
-
-<file path=word/stylesWithEffects.xml><?xml version="1.0" encoding="utf-8"?>
-<w:styles xmlns:wpc="http://schemas.microsoft.com/office/word/2010/wordprocessingCanvas" xmlns:mo="http://schemas.microsoft.com/office/mac/office/2008/main" xmlns:mc="http://schemas.openxmlformats.org/markup-compatibility/2006" xmlns:mv="urn:schemas-microsoft-com:mac:vml" xmlns:o="urn:schemas-microsoft-com:office:office" xmlns:r="http://schemas.openxmlformats.org/officeDocument/2006/relationships" xmlns:m="http://schemas.openxmlformats.org/officeDocument/2006/math" xmlns:v="urn:schemas-microsoft-com:vml" xmlns:wp14="http://schemas.microsoft.com/office/word/2010/wordprocessingDrawing" xmlns:wp="http://schemas.openxmlformats.org/drawingml/2006/wordprocessingDrawing" xmlns:w10="urn:schemas-microsoft-com:office:word" xmlns:w="http://schemas.openxmlformats.org/wordprocessingml/2006/main" xmlns:w14="http://schemas.microsoft.com/office/word/2010/wordml" xmlns:wpg="http://schemas.microsoft.com/office/word/2010/wordprocessingGroup" xmlns:wpi="http://schemas.microsoft.com/office/word/2010/wordprocessingInk" xmlns:wne="http://schemas.microsoft.com/office/word/2006/wordml" xmlns:wps="http://schemas.microsoft.com/office/word/2010/wordprocessingShape" mc:Ignorable="w14 wp14">
-  <w:docDefaults>
-    <w:rPrDefault>
-      <w:rPr>
-        <w:rFonts w:asciiTheme="minorHAnsi" w:eastAsiaTheme="minorHAnsi" w:hAnsiTheme="minorHAnsi" w:cstheme="minorBidi"/>
-        <w:sz w:val="22"/>
-        <w:szCs w:val="22"/>
-        <w:lang w:val="en-US" w:eastAsia="en-US" w:bidi="ar-SA"/>
-      </w:rPr>
-    </w:rPrDefault>
-    <w:pPrDefault>
-      <w:pPr>
-        <w:spacing w:after="160" w:line="259" w:lineRule="auto"/>
-      </w:pPr>
-    </w:pPrDefault>
-  </w:docDefaults>
-  <w:latentStyles w:defLockedState="0" w:defUIPriority="99" w:defSemiHidden="1" w:defUnhideWhenUsed="1" w:defQFormat="0" w:count="276">
-    <w:lsdException w:name="Normal" w:semiHidden="0" w:uiPriority="0" w:unhideWhenUsed="0" w:qFormat="1"/>
-    <w:lsdException w:name="heading 1" w:semiHidden="0" w:uiPriority="9" w:unhideWhenUsed="0" w:qFormat="1"/>
-    <w:lsdException w:name="heading 2" w:uiPriority="9" w:qFormat="1"/>
-    <w:lsdException w:name="heading 3" w:uiPriority="9" w:qFormat="1"/>
-    <w:lsdException w:name="heading 4" w:uiPriority="9" w:qFormat="1"/>
-    <w:lsdException w:name="heading 5" w:uiPriority="9" w:qFormat="1"/>
-    <w:lsdException w:name="heading 6" w:uiPriority="9" w:qFormat="1"/>
-    <w:lsdException w:name="heading 7" w:uiPriority="9" w:qFormat="1"/>
-    <w:lsdException w:name="heading 8" w:uiPriority="9" w:qFormat="1"/>
-    <w:lsdException w:name="heading 9" w:uiPriority="9" w:qFormat="1"/>
-    <w:lsdException w:name="toc 1" w:uiPriority="39"/>
-    <w:lsdException w:name="toc 2" w:uiPriority="39"/>
-    <w:lsdException w:name="toc 3" w:uiPriority="39"/>
-    <w:lsdException w:name="toc 4" w:uiPriority="39"/>
-    <w:lsdException w:name="toc 5" w:uiPriority="39"/>
-    <w:lsdException w:name="toc 6" w:uiPriority="39"/>
-    <w:lsdException w:name="toc 7" w:uiPriority="39"/>
-    <w:lsdException w:name="toc 8" w:uiPriority="39"/>
-    <w:lsdException w:name="toc 9" w:uiPriority="39"/>
-    <w:lsdException w:name="caption" w:uiPriority="35" w:qFormat="1"/>
-    <w:lsdException w:name="Title" w:semiHidden="0" w:uiPriority="10" w:unhideWhenUsed="0" w:qFormat="1"/>
-    <w:lsdException w:name="Default Paragraph Font" w:uiPriority="1"/>
-    <w:lsdException w:name="Subtitle" w:semiHidden="0" w:uiPriority="11" w:unhideWhenUsed="0" w:qFormat="1"/>
-    <w:lsdException w:name="Strong" w:semiHidden="0" w:uiPriority="22" w:unhideWhenUsed="0" w:qFormat="1"/>
-    <w:lsdException w:name="Emphasis" w:semiHidden="0" w:uiPriority="20" w:unhideWhenUsed="0" w:qFormat="1"/>
-    <w:lsdException w:name="Table Grid" w:semiHidden="0" w:uiPriority="39" w:unhideWhenUsed="0"/>
-    <w:lsdException w:name="Note Level 1" w:semiHidden="0" w:unhideWhenUsed="0"/>
-    <w:lsdException w:name="Note Level 2" w:semiHidden="0" w:unhideWhenUsed="0"/>
-    <w:lsdException w:name="Note Level 3" w:semiHidden="0" w:unhideWhenUsed="0"/>
-    <w:lsdException w:name="Note Level 4" w:semiHidden="0" w:unhideWhenUsed="0"/>
-    <w:lsdException w:name="Note Level 5" w:semiHidden="0" w:unhideWhenUsed="0"/>
-    <w:lsdException w:name="Note Level 6" w:semiHidden="0" w:unhideWhenUsed="0"/>
-    <w:lsdException w:name="Note Level 7" w:semiHidden="0" w:unhideWhenUsed="0"/>
-    <w:lsdException w:name="Note Level 8" w:semiHidden="0" w:unhideWhenUsed="0"/>
-    <w:lsdException w:name="Note Level 9" w:semiHidden="0" w:unhideWhenUsed="0"/>
-    <w:lsdException w:name="Placeholder Text" w:unhideWhenUsed="0"/>
-    <w:lsdException w:name="No Spacing" w:semiHidden="0" w:uiPriority="1" w:unhideWhenUsed="0" w:qFormat="1"/>
-    <w:lsdException w:name="Light Shading" w:semiHidden="0" w:uiPriority="60" w:unhideWhenUsed="0"/>
-    <w:lsdException w:name="Light List" w:semiHidden="0" w:uiPriority="61" w:unhideWhenUsed="0"/>
-    <w:lsdException w:name="Light Grid" w:semiHidden="0" w:uiPriority="62" w:unhideWhenUsed="0"/>
-    <w:lsdException w:name="Medium Shading 1" w:semiHidden="0" w:uiPriority="63" w:unhideWhenUsed="0"/>
-    <w:lsdException w:name="Medium Shading 2" w:semiHidden="0" w:uiPriority="64" w:unhideWhenUsed="0"/>
-    <w:lsdException w:name="Medium List 1" w:semiHidden="0" w:uiPriority="65" w:unhideWhenUsed="0"/>
-    <w:lsdException w:name="Medium List 2" w:semiHidden="0" w:uiPriority="66" w:unhideWhenUsed="0"/>
-    <w:lsdException w:name="Medium Grid 1" w:semiHidden="0" w:uiPriority="67" w:unhideWhenUsed="0"/>
-    <w:lsdException w:name="Medium Grid 2" w:semiHidden="0" w:uiPriority="68" w:unhideWhenUsed="0"/>
-    <w:lsdException w:name="Medium Grid 3" w:semiHidden="0" w:uiPriority="69" w:unhideWhenUsed="0"/>
-    <w:lsdException w:name="Dark List" w:semiHidden="0" w:uiPriority="70" w:unhideWhenUsed="0"/>
-    <w:lsdException w:name="Colorful Shading" w:semiHidden="0" w:uiPriority="71" w:unhideWhenUsed="0"/>
-    <w:lsdException w:name="Colorful List" w:semiHidden="0" w:uiPriority="72" w:unhideWhenUsed="0"/>
-    <w:lsdException w:name="Colorful Grid" w:semiHidden="0" w:uiPriority="73" w:unhideWhenUsed="0"/>
-    <w:lsdException w:name="Light Shading Accent 1" w:semiHidden="0" w:uiPriority="60" w:unhideWhenUsed="0"/>
-    <w:lsdException w:name="Light List Accent 1" w:semiHidden="0" w:uiPriority="61" w:unhideWhenUsed="0"/>
-    <w:lsdException w:name="Light Grid Accent 1" w:semiHidden="0" w:uiPriority="62" w:unhideWhenUsed="0"/>
-    <w:lsdException w:name="Medium Shading 1 Accent 1" w:semiHidden="0" w:uiPriority="63" w:unhideWhenUsed="0"/>
-    <w:lsdException w:name="Medium Shading 2 Accent 1" w:semiHidden="0" w:uiPriority="64" w:unhideWhenUsed="0"/>
-    <w:lsdException w:name="Medium List 1 Accent 1" w:semiHidden="0" w:uiPriority="65" w:unhideWhenUsed="0"/>
-    <w:lsdException w:name="Revision" w:unhideWhenUsed="0"/>
-    <w:lsdException w:name="List Paragraph" w:semiHidden="0" w:uiPriority="34" w:unhideWhenUsed="0" w:qFormat="1"/>
-    <w:lsdException w:name="Quote" w:semiHidden="0" w:uiPriority="29" w:unhideWhenUsed="0" w:qFormat="1"/>
-    <w:lsdException w:name="Intense Quote" w:semiHidden="0" w:uiPriority="30" w:unhideWhenUsed="0" w:qFormat="1"/>
-    <w:lsdException w:name="Medium List 2 Accent 1" w:semiHidden="0" w:uiPriority="66" w:unhideWhenUsed="0"/>
-    <w:lsdException w:name="Medium Grid 1 Accent 1" w:semiHidden="0" w:uiPriority="67" w:unhideWhenUsed="0"/>
-    <w:lsdException w:name="Medium Grid 2 Accent 1" w:semiHidden="0" w:uiPriority="68" w:unhideWhenUsed="0"/>
-    <w:lsdException w:name="Medium Grid 3 Accent 1" w:semiHidden="0" w:uiPriority="69" w:unhideWhenUsed="0"/>
-    <w:lsdException w:name="Dark List Accent 1" w:semiHidden="0" w:uiPriority="70" w:unhideWhenUsed="0"/>
-    <w:lsdException w:name="Colorful Shading Accent 1" w:semiHidden="0" w:uiPriority="71" w:unhideWhenUsed="0"/>
-    <w:lsdException w:name="Colorful List Accent 1" w:semiHidden="0" w:uiPriority="72" w:unhideWhenUsed="0"/>
-    <w:lsdException w:name="Colorful Grid Accent 1" w:semiHidden="0" w:uiPriority="73" w:unhideWhenUsed="0"/>
-    <w:lsdException w:name="Light Shading Accent 2" w:semiHidden="0" w:uiPriority="60" w:unhideWhenUsed="0"/>
-    <w:lsdException w:name="Light List Accent 2" w:semiHidden="0" w:uiPriority="61" w:unhideWhenUsed="0"/>
-    <w:lsdException w:name="Light Grid Accent 2" w:semiHidden="0" w:uiPriority="62" w:unhideWhenUsed="0"/>
-    <w:lsdException w:name="Medium Shading 1 Accent 2" w:semiHidden="0" w:uiPriority="63" w:unhideWhenUsed="0"/>
-    <w:lsdException w:name="Medium Shading 2 Accent 2" w:semiHidden="0" w:uiPriority="64" w:unhideWhenUsed="0"/>
-    <w:lsdException w:name="Medium List 1 Accent 2" w:semiHidden="0" w:uiPriority="65" w:unhideWhenUsed="0"/>
-    <w:lsdException w:name="Medium List 2 Accent 2" w:semiHidden="0" w:uiPriority="66" w:unhideWhenUsed="0"/>
-    <w:lsdException w:name="Medium Grid 1 Accent 2" w:semiHidden="0" w:uiPriority="67" w:unhideWhenUsed="0"/>
-    <w:lsdException w:name="Medium Grid 2 Accent 2" w:semiHidden="0" w:uiPriority="68" w:unhideWhenUsed="0"/>
-    <w:lsdException w:name="Medium Grid 3 Accent 2" w:semiHidden="0" w:uiPriority="69" w:unhideWhenUsed="0"/>
-    <w:lsdException w:name="Dark List Accent 2" w:semiHidden="0" w:uiPriority="70" w:unhideWhenUsed="0"/>
-    <w:lsdException w:name="Colorful Shading Accent 2" w:semiHidden="0" w:uiPriority="71" w:unhideWhenUsed="0"/>
-    <w:lsdException w:name="Colorful List Accent 2" w:semiHidden="0" w:uiPriority="72" w:unhideWhenUsed="0"/>
-    <w:lsdException w:name="Colorful Grid Accent 2" w:semiHidden="0" w:uiPriority="73" w:unhideWhenUsed="0"/>
-    <w:lsdException w:name="Light Shading Accent 3" w:semiHidden="0" w:uiPriority="60" w:unhideWhenUsed="0"/>
-    <w:lsdException w:name="Light List Accent 3" w:semiHidden="0" w:uiPriority="61" w:unhideWhenUsed="0"/>
-    <w:lsdException w:name="Light Grid Accent 3" w:semiHidden="0" w:uiPriority="62" w:unhideWhenUsed="0"/>
-    <w:lsdException w:name="Medium Shading 1 Accent 3" w:semiHidden="0" w:uiPriority="63" w:unhideWhenUsed="0"/>
-    <w:lsdException w:name="Medium Shading 2 Accent 3" w:semiHidden="0" w:uiPriority="64" w:unhideWhenUsed="0"/>
-    <w:lsdException w:name="Medium List 1 Accent 3" w:semiHidden="0" w:uiPriority="65" w:unhideWhenUsed="0"/>
-    <w:lsdException w:name="Medium List 2 Accent 3" w:semiHidden="0" w:uiPriority="66" w:unhideWhenUsed="0"/>
-    <w:lsdException w:name="Medium Grid 1 Accent 3" w:semiHidden="0" w:uiPriority="67" w:unhideWhenUsed="0"/>
-    <w:lsdException w:name="Medium Grid 2 Accent 3" w:semiHidden="0" w:uiPriority="68" w:unhideWhenUsed="0"/>
-    <w:lsdException w:name="Medium Grid 3 Accent 3" w:semiHidden="0" w:uiPriority="69" w:unhideWhenUsed="0"/>
-    <w:lsdException w:name="Dark List Accent 3" w:semiHidden="0" w:uiPriority="70" w:unhideWhenUsed="0"/>
-    <w:lsdException w:name="Colorful Shading Accent 3" w:semiHidden="0" w:uiPriority="71" w:unhideWhenUsed="0"/>
-    <w:lsdException w:name="Colorful List Accent 3" w:semiHidden="0" w:uiPriority="72" w:unhideWhenUsed="0"/>
-    <w:lsdException w:name="Colorful Grid Accent 3" w:semiHidden="0" w:uiPriority="73" w:unhideWhenUsed="0"/>
-    <w:lsdException w:name="Light Shading Accent 4" w:semiHidden="0" w:uiPriority="60" w:unhideWhenUsed="0"/>
-    <w:lsdException w:name="Light List Accent 4" w:semiHidden="0" w:uiPriority="61" w:unhideWhenUsed="0"/>
-    <w:lsdException w:name="Light Grid Accent 4" w:semiHidden="0" w:uiPriority="62" w:unhideWhenUsed="0"/>
-    <w:lsdException w:name="Medium Shading 1 Accent 4" w:semiHidden="0" w:uiPriority="63" w:unhideWhenUsed="0"/>
-    <w:lsdException w:name="Medium Shading 2 Accent 4" w:semiHidden="0" w:uiPriority="64" w:unhideWhenUsed="0"/>
-    <w:lsdException w:name="Medium List 1 Accent 4" w:semiHidden="0" w:uiPriority="65" w:unhideWhenUsed="0"/>
-    <w:lsdException w:name="Medium List 2 Accent 4" w:semiHidden="0" w:uiPriority="66" w:unhideWhenUsed="0"/>
-    <w:lsdException w:name="Medium Grid 1 Accent 4" w:semiHidden="0" w:uiPriority="67" w:unhideWhenUsed="0"/>
-    <w:lsdException w:name="Medium Grid 2 Accent 4" w:semiHidden="0" w:uiPriority="68" w:unhideWhenUsed="0"/>
-    <w:lsdException w:name="Medium Grid 3 Accent 4" w:semiHidden="0" w:uiPriority="69" w:unhideWhenUsed="0"/>
-    <w:lsdException w:name="Dark List Accent 4" w:semiHidden="0" w:uiPriority="70" w:unhideWhenUsed="0"/>
-    <w:lsdException w:name="Colorful Shading Accent 4" w:semiHidden="0" w:uiPriority="71" w:unhideWhenUsed="0"/>
-    <w:lsdException w:name="Colorful List Accent 4" w:semiHidden="0" w:uiPriority="72" w:unhideWhenUsed="0"/>
-    <w:lsdException w:name="Colorful Grid Accent 4" w:semiHidden="0" w:uiPriority="73" w:unhideWhenUsed="0"/>
-    <w:lsdException w:name="Light Shading Accent 5" w:semiHidden="0" w:uiPriority="60" w:unhideWhenUsed="0"/>
-    <w:lsdException w:name="Light List Accent 5" w:semiHidden="0" w:uiPriority="61" w:unhideWhenUsed="0"/>
-    <w:lsdException w:name="Light Grid Accent 5" w:semiHidden="0" w:uiPriority="62" w:unhideWhenUsed="0"/>
-    <w:lsdException w:name="Medium Shading 1 Accent 5" w:semiHidden="0" w:uiPriority="63" w:unhideWhenUsed="0"/>
-    <w:lsdException w:name="Medium Shading 2 Accent 5" w:semiHidden="0" w:uiPriority="64" w:unhideWhenUsed="0"/>
-    <w:lsdException w:name="Medium List 1 Accent 5" w:semiHidden="0" w:uiPriority="65" w:unhideWhenUsed="0"/>
-    <w:lsdException w:name="Medium List 2 Accent 5" w:semiHidden="0" w:uiPriority="66" w:unhideWhenUsed="0"/>
-    <w:lsdException w:name="Medium Grid 1 Accent 5" w:semiHidden="0" w:uiPriority="67" w:unhideWhenUsed="0"/>
-    <w:lsdException w:name="Medium Grid 2 Accent 5" w:semiHidden="0" w:uiPriority="68" w:unhideWhenUsed="0"/>
-    <w:lsdException w:name="Medium Grid 3 Accent 5" w:semiHidden="0" w:uiPriority="69" w:unhideWhenUsed="0"/>
-    <w:lsdException w:name="Dark List Accent 5" w:semiHidden="0" w:uiPriority="70" w:unhideWhenUsed="0"/>
-    <w:lsdException w:name="Colorful Shading Accent 5" w:semiHidden="0" w:uiPriority="71" w:unhideWhenUsed="0"/>
-    <w:lsdException w:name="Colorful List Accent 5" w:semiHidden="0" w:uiPriority="72" w:unhideWhenUsed="0"/>
-    <w:lsdException w:name="Colorful Grid Accent 5" w:semiHidden="0" w:uiPriority="73" w:unhideWhenUsed="0"/>
-    <w:lsdException w:name="Light Shading Accent 6" w:semiHidden="0" w:uiPriority="60" w:unhideWhenUsed="0"/>
-    <w:lsdException w:name="Light List Accent 6" w:semiHidden="0" w:uiPriority="61" w:unhideWhenUsed="0"/>
-    <w:lsdException w:name="Light Grid Accent 6" w:semiHidden="0" w:uiPriority="62" w:unhideWhenUsed="0"/>
-    <w:lsdException w:name="Medium Shading 1 Accent 6" w:semiHidden="0" w:uiPriority="63" w:unhideWhenUsed="0"/>
-    <w:lsdException w:name="Medium Shading 2 Accent 6" w:semiHidden="0" w:uiPriority="64" w:unhideWhenUsed="0"/>
-    <w:lsdException w:name="Medium List 1 Accent 6" w:semiHidden="0" w:uiPriority="65" w:unhideWhenUsed="0"/>
-    <w:lsdException w:name="Medium List 2 Accent 6" w:semiHidden="0" w:uiPriority="66" w:unhideWhenUsed="0"/>
-    <w:lsdException w:name="Medium Grid 1 Accent 6" w:semiHidden="0" w:uiPriority="67" w:unhideWhenUsed="0"/>
-    <w:lsdException w:name="Medium Grid 2 Accent 6" w:semiHidden="0" w:uiPriority="68" w:unhideWhenUsed="0"/>
-    <w:lsdException w:name="Medium Grid 3 Accent 6" w:semiHidden="0" w:uiPriority="69" w:unhideWhenUsed="0"/>
-    <w:lsdException w:name="Dark List Accent 6" w:semiHidden="0" w:uiPriority="70" w:unhideWhenUsed="0"/>
-    <w:lsdException w:name="Colorful Shading Accent 6" w:semiHidden="0" w:uiPriority="71" w:unhideWhenUsed="0"/>
-    <w:lsdException w:name="Colorful List Accent 6" w:semiHidden="0" w:uiPriority="72" w:unhideWhenUsed="0"/>
-    <w:lsdException w:name="Colorful Grid Accent 6" w:semiHidden="0" w:uiPriority="73" w:unhideWhenUsed="0"/>
-    <w:lsdException w:name="Subtle Emphasis" w:semiHidden="0" w:uiPriority="19" w:unhideWhenUsed="0" w:qFormat="1"/>
-    <w:lsdException w:name="Intense Emphasis" w:semiHidden="0" w:uiPriority="21" w:unhideWhenUsed="0" w:qFormat="1"/>
-    <w:lsdException w:name="Subtle Reference" w:semiHidden="0" w:uiPriority="31" w:unhideWhenUsed="0" w:qFormat="1"/>
-    <w:lsdException w:name="Intense Reference" w:semiHidden="0" w:uiPriority="32" w:unhideWhenUsed="0" w:qFormat="1"/>
-    <w:lsdException w:name="Book Title" w:semiHidden="0" w:uiPriority="33" w:unhideWhenUsed="0" w:qFormat="1"/>
-    <w:lsdException w:name="Bibliography" w:uiPriority="37"/>
-    <w:lsdException w:name="TOC Heading" w:uiPriority="39" w:qFormat="1"/>
-  </w:latentStyles>
-  <w:style w:type="paragraph" w:default="1" w:styleId="Normal">
-    <w:name w:val="Normal"/>
-    <w:qFormat/>
-  </w:style>
-  <w:style w:type="paragraph" w:styleId="Heading1">
-    <w:name w:val="heading 1"/>
-    <w:basedOn w:val="Normal"/>
-    <w:next w:val="Normal"/>
-    <w:link w:val="Heading1Char"/>
-    <w:uiPriority w:val="9"/>
-    <w:qFormat/>
-    <w:rsid w:val="009A5121"/>
-    <w:pPr>
-      <w:keepNext/>
-      <w:keepLines/>
-      <w:numPr>
-        <w:numId w:val="1"/>
-      </w:numPr>
-      <w:spacing w:before="240" w:after="0"/>
-      <w:outlineLvl w:val="0"/>
-    </w:pPr>
-    <w:rPr>
-      <w:rFonts w:eastAsiaTheme="majorEastAsia" w:cstheme="majorBidi"/>
-      <w:sz w:val="28"/>
-      <w:szCs w:val="32"/>
-    </w:rPr>
-  </w:style>
-  <w:style w:type="paragraph" w:styleId="Heading2">
-    <w:name w:val="heading 2"/>
-    <w:basedOn w:val="Normal"/>
-    <w:next w:val="Normal"/>
-    <w:link w:val="Heading2Char"/>
-    <w:uiPriority w:val="9"/>
-    <w:unhideWhenUsed/>
-    <w:qFormat/>
-    <w:rsid w:val="007A152F"/>
-    <w:pPr>
-      <w:keepNext/>
-      <w:keepLines/>
-      <w:numPr>
-        <w:ilvl w:val="1"/>
-        <w:numId w:val="1"/>
-      </w:numPr>
-      <w:spacing w:before="40" w:after="0"/>
-      <w:outlineLvl w:val="1"/>
-    </w:pPr>
-    <w:rPr>
-      <w:rFonts w:asciiTheme="majorHAnsi" w:eastAsiaTheme="majorEastAsia" w:hAnsiTheme="majorHAnsi" w:cstheme="majorBidi"/>
-      <w:sz w:val="26"/>
-      <w:szCs w:val="26"/>
-    </w:rPr>
-  </w:style>
-  <w:style w:type="paragraph" w:styleId="Heading3">
-    <w:name w:val="heading 3"/>
-    <w:basedOn w:val="Normal"/>
-    <w:next w:val="Normal"/>
-    <w:link w:val="Heading3Char"/>
-    <w:uiPriority w:val="9"/>
-    <w:unhideWhenUsed/>
-    <w:qFormat/>
-    <w:rsid w:val="007A152F"/>
-    <w:pPr>
-      <w:keepNext/>
-      <w:keepLines/>
-      <w:numPr>
-        <w:ilvl w:val="2"/>
-        <w:numId w:val="1"/>
-      </w:numPr>
-      <w:spacing w:before="40" w:after="0"/>
-      <w:outlineLvl w:val="2"/>
-    </w:pPr>
-    <w:rPr>
-      <w:rFonts w:asciiTheme="majorHAnsi" w:eastAsiaTheme="majorEastAsia" w:hAnsiTheme="majorHAnsi" w:cstheme="majorBidi"/>
-      <w:sz w:val="24"/>
-      <w:szCs w:val="24"/>
-    </w:rPr>
-  </w:style>
-  <w:style w:type="paragraph" w:styleId="Heading4">
-    <w:name w:val="heading 4"/>
-    <w:basedOn w:val="Normal"/>
-    <w:next w:val="Normal"/>
-    <w:link w:val="Heading4Char"/>
-    <w:uiPriority w:val="9"/>
-    <w:unhideWhenUsed/>
-    <w:qFormat/>
-    <w:rsid w:val="007A152F"/>
-    <w:pPr>
-      <w:keepNext/>
-      <w:keepLines/>
-      <w:numPr>
-        <w:ilvl w:val="3"/>
-        <w:numId w:val="1"/>
-      </w:numPr>
-      <w:spacing w:before="40" w:after="0"/>
-      <w:outlineLvl w:val="3"/>
-    </w:pPr>
-    <w:rPr>
-      <w:rFonts w:asciiTheme="majorHAnsi" w:eastAsiaTheme="majorEastAsia" w:hAnsiTheme="majorHAnsi" w:cstheme="majorBidi"/>
-      <w:i/>
-      <w:iCs/>
-    </w:rPr>
-  </w:style>
-  <w:style w:type="paragraph" w:styleId="Heading5">
-    <w:name w:val="heading 5"/>
-    <w:basedOn w:val="Normal"/>
-    <w:next w:val="Normal"/>
-    <w:link w:val="Heading5Char"/>
-    <w:uiPriority w:val="9"/>
-    <w:semiHidden/>
-    <w:unhideWhenUsed/>
-    <w:qFormat/>
-    <w:rsid w:val="007A152F"/>
-    <w:pPr>
-      <w:keepNext/>
-      <w:keepLines/>
-      <w:numPr>
-        <w:ilvl w:val="4"/>
-        <w:numId w:val="1"/>
-      </w:numPr>
-      <w:spacing w:before="40" w:after="0"/>
-      <w:outlineLvl w:val="4"/>
-    </w:pPr>
-    <w:rPr>
-      <w:rFonts w:asciiTheme="majorHAnsi" w:eastAsiaTheme="majorEastAsia" w:hAnsiTheme="majorHAnsi" w:cstheme="majorBidi"/>
-    </w:rPr>
-  </w:style>
-  <w:style w:type="paragraph" w:styleId="Heading6">
-    <w:name w:val="heading 6"/>
-    <w:basedOn w:val="Normal"/>
-    <w:next w:val="Normal"/>
-    <w:link w:val="Heading6Char"/>
-    <w:uiPriority w:val="9"/>
-    <w:semiHidden/>
-    <w:unhideWhenUsed/>
-    <w:qFormat/>
-    <w:rsid w:val="007A152F"/>
-    <w:pPr>
-      <w:keepNext/>
-      <w:keepLines/>
-      <w:numPr>
-        <w:ilvl w:val="5"/>
-        <w:numId w:val="1"/>
-      </w:numPr>
-      <w:spacing w:before="40" w:after="0"/>
-      <w:outlineLvl w:val="5"/>
-    </w:pPr>
-    <w:rPr>
-      <w:rFonts w:asciiTheme="majorHAnsi" w:eastAsiaTheme="majorEastAsia" w:hAnsiTheme="majorHAnsi" w:cstheme="majorBidi"/>
-      <w:color w:val="1F4D78" w:themeColor="accent1" w:themeShade="7F"/>
-    </w:rPr>
-  </w:style>
-  <w:style w:type="paragraph" w:styleId="Heading7">
-    <w:name w:val="heading 7"/>
-    <w:basedOn w:val="Normal"/>
-    <w:next w:val="Normal"/>
-    <w:link w:val="Heading7Char"/>
-    <w:uiPriority w:val="9"/>
-    <w:semiHidden/>
-    <w:unhideWhenUsed/>
-    <w:qFormat/>
-    <w:rsid w:val="007A152F"/>
-    <w:pPr>
-      <w:keepNext/>
-      <w:keepLines/>
-      <w:numPr>
-        <w:ilvl w:val="6"/>
-        <w:numId w:val="1"/>
-      </w:numPr>
-      <w:spacing w:before="40" w:after="0"/>
-      <w:outlineLvl w:val="6"/>
-    </w:pPr>
-    <w:rPr>
-      <w:rFonts w:asciiTheme="majorHAnsi" w:eastAsiaTheme="majorEastAsia" w:hAnsiTheme="majorHAnsi" w:cstheme="majorBidi"/>
-      <w:i/>
-      <w:iCs/>
-      <w:color w:val="1F4D78" w:themeColor="accent1" w:themeShade="7F"/>
-    </w:rPr>
-  </w:style>
-  <w:style w:type="paragraph" w:styleId="Heading8">
-    <w:name w:val="heading 8"/>
-    <w:basedOn w:val="Normal"/>
-    <w:next w:val="Normal"/>
-    <w:link w:val="Heading8Char"/>
-    <w:uiPriority w:val="9"/>
-    <w:semiHidden/>
-    <w:unhideWhenUsed/>
-    <w:qFormat/>
-    <w:rsid w:val="007A152F"/>
-    <w:pPr>
-      <w:keepNext/>
-      <w:keepLines/>
-      <w:numPr>
-        <w:ilvl w:val="7"/>
-        <w:numId w:val="1"/>
-      </w:numPr>
-      <w:spacing w:before="40" w:after="0"/>
-      <w:outlineLvl w:val="7"/>
-    </w:pPr>
-    <w:rPr>
-      <w:rFonts w:asciiTheme="majorHAnsi" w:eastAsiaTheme="majorEastAsia" w:hAnsiTheme="majorHAnsi" w:cstheme="majorBidi"/>
-      <w:color w:val="272727" w:themeColor="text1" w:themeTint="D8"/>
-      <w:sz w:val="21"/>
-      <w:szCs w:val="21"/>
-    </w:rPr>
-  </w:style>
-  <w:style w:type="paragraph" w:styleId="Heading9">
-    <w:name w:val="heading 9"/>
-    <w:basedOn w:val="Normal"/>
-    <w:next w:val="Normal"/>
-    <w:link w:val="Heading9Char"/>
-    <w:uiPriority w:val="9"/>
-    <w:semiHidden/>
-    <w:unhideWhenUsed/>
-    <w:qFormat/>
-    <w:rsid w:val="007A152F"/>
-    <w:pPr>
-      <w:keepNext/>
-      <w:keepLines/>
-      <w:numPr>
-        <w:ilvl w:val="8"/>
-        <w:numId w:val="1"/>
-      </w:numPr>
-      <w:spacing w:before="40" w:after="0"/>
-      <w:outlineLvl w:val="8"/>
-    </w:pPr>
-    <w:rPr>
-      <w:rFonts w:asciiTheme="majorHAnsi" w:eastAsiaTheme="majorEastAsia" w:hAnsiTheme="majorHAnsi" w:cstheme="majorBidi"/>
-      <w:i/>
-      <w:iCs/>
-      <w:color w:val="272727" w:themeColor="text1" w:themeTint="D8"/>
-      <w:sz w:val="21"/>
-      <w:szCs w:val="21"/>
-    </w:rPr>
-  </w:style>
-  <w:style w:type="character" w:default="1" w:styleId="DefaultParagraphFont">
-    <w:name w:val="Default Paragraph Font"/>
-    <w:uiPriority w:val="1"/>
-    <w:semiHidden/>
-    <w:unhideWhenUsed/>
-  </w:style>
-  <w:style w:type="table" w:default="1" w:styleId="TableNormal">
-    <w:name w:val="Normal Table"/>
-    <w:uiPriority w:val="99"/>
-    <w:semiHidden/>
-    <w:unhideWhenUsed/>
-    <w:tblPr>
-      <w:tblInd w:w="0" w:type="dxa"/>
-      <w:tblCellMar>
-        <w:top w:w="0" w:type="dxa"/>
-        <w:left w:w="108" w:type="dxa"/>
-        <w:bottom w:w="0" w:type="dxa"/>
-        <w:right w:w="108" w:type="dxa"/>
-      </w:tblCellMar>
-    </w:tblPr>
-  </w:style>
-  <w:style w:type="numbering" w:default="1" w:styleId="NoList">
-    <w:name w:val="No List"/>
-    <w:uiPriority w:val="99"/>
-    <w:semiHidden/>
-    <w:unhideWhenUsed/>
-  </w:style>
-  <w:style w:type="character" w:customStyle="1" w:styleId="Heading1Char">
-    <w:name w:val="Heading 1 Char"/>
-    <w:basedOn w:val="DefaultParagraphFont"/>
-    <w:link w:val="Heading1"/>
-    <w:uiPriority w:val="9"/>
-    <w:rsid w:val="009A5121"/>
-    <w:rPr>
-      <w:rFonts w:eastAsiaTheme="majorEastAsia" w:cstheme="majorBidi"/>
-      <w:sz w:val="28"/>
-      <w:szCs w:val="32"/>
-    </w:rPr>
-  </w:style>
-  <w:style w:type="character" w:customStyle="1" w:styleId="Heading2Char">
-    <w:name w:val="Heading 2 Char"/>
-    <w:basedOn w:val="DefaultParagraphFont"/>
-    <w:link w:val="Heading2"/>
-    <w:uiPriority w:val="9"/>
-    <w:rsid w:val="007A152F"/>
-    <w:rPr>
-      <w:rFonts w:asciiTheme="majorHAnsi" w:eastAsiaTheme="majorEastAsia" w:hAnsiTheme="majorHAnsi" w:cstheme="majorBidi"/>
-      <w:sz w:val="26"/>
-      <w:szCs w:val="26"/>
-    </w:rPr>
-  </w:style>
-  <w:style w:type="character" w:customStyle="1" w:styleId="Heading3Char">
-    <w:name w:val="Heading 3 Char"/>
-    <w:basedOn w:val="DefaultParagraphFont"/>
-    <w:link w:val="Heading3"/>
-    <w:uiPriority w:val="9"/>
-    <w:rsid w:val="007A152F"/>
-    <w:rPr>
-      <w:rFonts w:asciiTheme="majorHAnsi" w:eastAsiaTheme="majorEastAsia" w:hAnsiTheme="majorHAnsi" w:cstheme="majorBidi"/>
-      <w:sz w:val="24"/>
-      <w:szCs w:val="24"/>
-    </w:rPr>
-  </w:style>
-  <w:style w:type="character" w:customStyle="1" w:styleId="Heading4Char">
-    <w:name w:val="Heading 4 Char"/>
-    <w:basedOn w:val="DefaultParagraphFont"/>
-    <w:link w:val="Heading4"/>
-    <w:uiPriority w:val="9"/>
-    <w:rsid w:val="007A152F"/>
-    <w:rPr>
-      <w:rFonts w:asciiTheme="majorHAnsi" w:eastAsiaTheme="majorEastAsia" w:hAnsiTheme="majorHAnsi" w:cstheme="majorBidi"/>
-      <w:i/>
-      <w:iCs/>
-    </w:rPr>
-  </w:style>
-  <w:style w:type="character" w:customStyle="1" w:styleId="Heading5Char">
-    <w:name w:val="Heading 5 Char"/>
-    <w:basedOn w:val="DefaultParagraphFont"/>
-    <w:link w:val="Heading5"/>
-    <w:uiPriority w:val="9"/>
-    <w:semiHidden/>
-    <w:rsid w:val="007A152F"/>
-    <w:rPr>
-      <w:rFonts w:asciiTheme="majorHAnsi" w:eastAsiaTheme="majorEastAsia" w:hAnsiTheme="majorHAnsi" w:cstheme="majorBidi"/>
-    </w:rPr>
-  </w:style>
-  <w:style w:type="character" w:customStyle="1" w:styleId="Heading6Char">
-    <w:name w:val="Heading 6 Char"/>
-    <w:basedOn w:val="DefaultParagraphFont"/>
-    <w:link w:val="Heading6"/>
-    <w:uiPriority w:val="9"/>
-    <w:semiHidden/>
-    <w:rsid w:val="007A152F"/>
-    <w:rPr>
-      <w:rFonts w:asciiTheme="majorHAnsi" w:eastAsiaTheme="majorEastAsia" w:hAnsiTheme="majorHAnsi" w:cstheme="majorBidi"/>
-      <w:color w:val="1F4D78" w:themeColor="accent1" w:themeShade="7F"/>
-    </w:rPr>
-  </w:style>
-  <w:style w:type="character" w:customStyle="1" w:styleId="Heading7Char">
-    <w:name w:val="Heading 7 Char"/>
-    <w:basedOn w:val="DefaultParagraphFont"/>
-    <w:link w:val="Heading7"/>
-    <w:uiPriority w:val="9"/>
-    <w:semiHidden/>
-    <w:rsid w:val="007A152F"/>
-    <w:rPr>
-      <w:rFonts w:asciiTheme="majorHAnsi" w:eastAsiaTheme="majorEastAsia" w:hAnsiTheme="majorHAnsi" w:cstheme="majorBidi"/>
-      <w:i/>
-      <w:iCs/>
-      <w:color w:val="1F4D78" w:themeColor="accent1" w:themeShade="7F"/>
-    </w:rPr>
-  </w:style>
-  <w:style w:type="character" w:customStyle="1" w:styleId="Heading8Char">
-    <w:name w:val="Heading 8 Char"/>
-    <w:basedOn w:val="DefaultParagraphFont"/>
-    <w:link w:val="Heading8"/>
-    <w:uiPriority w:val="9"/>
-    <w:semiHidden/>
-    <w:rsid w:val="007A152F"/>
-    <w:rPr>
-      <w:rFonts w:asciiTheme="majorHAnsi" w:eastAsiaTheme="majorEastAsia" w:hAnsiTheme="majorHAnsi" w:cstheme="majorBidi"/>
-      <w:color w:val="272727" w:themeColor="text1" w:themeTint="D8"/>
-      <w:sz w:val="21"/>
-      <w:szCs w:val="21"/>
-    </w:rPr>
-  </w:style>
-  <w:style w:type="character" w:customStyle="1" w:styleId="Heading9Char">
-    <w:name w:val="Heading 9 Char"/>
-    <w:basedOn w:val="DefaultParagraphFont"/>
-    <w:link w:val="Heading9"/>
-    <w:uiPriority w:val="9"/>
-    <w:semiHidden/>
-    <w:rsid w:val="007A152F"/>
-    <w:rPr>
-      <w:rFonts w:asciiTheme="majorHAnsi" w:eastAsiaTheme="majorEastAsia" w:hAnsiTheme="majorHAnsi" w:cstheme="majorBidi"/>
-      <w:i/>
-      <w:iCs/>
-      <w:color w:val="272727" w:themeColor="text1" w:themeTint="D8"/>
-      <w:sz w:val="21"/>
-      <w:szCs w:val="21"/>
-    </w:rPr>
-  </w:style>
-  <w:style w:type="character" w:styleId="Hyperlink">
-    <w:name w:val="Hyperlink"/>
-    <w:basedOn w:val="DefaultParagraphFont"/>
-    <w:uiPriority w:val="99"/>
-    <w:unhideWhenUsed/>
-    <w:rsid w:val="007A152F"/>
-    <w:rPr>
-      <w:color w:val="0563C1" w:themeColor="hyperlink"/>
-      <w:u w:val="single"/>
-    </w:rPr>
-  </w:style>
-  <w:style w:type="paragraph" w:styleId="BalloonText">
-    <w:name w:val="Balloon Text"/>
-    <w:basedOn w:val="Normal"/>
-    <w:link w:val="BalloonTextChar"/>
-    <w:uiPriority w:val="99"/>
-    <w:semiHidden/>
-    <w:unhideWhenUsed/>
-    <w:rsid w:val="007A152F"/>
-    <w:pPr>
-      <w:spacing w:after="0" w:line="240" w:lineRule="auto"/>
-    </w:pPr>
-    <w:rPr>
-      <w:rFonts w:ascii="Segoe UI" w:hAnsi="Segoe UI" w:cs="Segoe UI"/>
-      <w:sz w:val="18"/>
-      <w:szCs w:val="18"/>
-    </w:rPr>
-  </w:style>
-  <w:style w:type="character" w:customStyle="1" w:styleId="BalloonTextChar">
-    <w:name w:val="Balloon Text Char"/>
-    <w:basedOn w:val="DefaultParagraphFont"/>
-    <w:link w:val="BalloonText"/>
-    <w:uiPriority w:val="99"/>
-    <w:semiHidden/>
-    <w:rsid w:val="007A152F"/>
-    <w:rPr>
-      <w:rFonts w:ascii="Segoe UI" w:hAnsi="Segoe UI" w:cs="Segoe UI"/>
-      <w:sz w:val="18"/>
-      <w:szCs w:val="18"/>
-    </w:rPr>
-  </w:style>
-  <w:style w:type="paragraph" w:styleId="Title">
-    <w:name w:val="Title"/>
-    <w:basedOn w:val="Normal"/>
-    <w:next w:val="Normal"/>
-    <w:link w:val="TitleChar"/>
-    <w:uiPriority w:val="10"/>
-    <w:qFormat/>
-    <w:rsid w:val="007A152F"/>
-    <w:pPr>
-      <w:spacing w:after="0" w:line="240" w:lineRule="auto"/>
-      <w:contextualSpacing/>
-    </w:pPr>
-    <w:rPr>
-      <w:rFonts w:asciiTheme="majorHAnsi" w:eastAsiaTheme="majorEastAsia" w:hAnsiTheme="majorHAnsi" w:cstheme="majorBidi"/>
-      <w:spacing w:val="-10"/>
-      <w:kern w:val="28"/>
-      <w:sz w:val="56"/>
-      <w:szCs w:val="56"/>
-    </w:rPr>
-  </w:style>
-  <w:style w:type="character" w:customStyle="1" w:styleId="TitleChar">
-    <w:name w:val="Title Char"/>
-    <w:basedOn w:val="DefaultParagraphFont"/>
-    <w:link w:val="Title"/>
-    <w:uiPriority w:val="10"/>
-    <w:rsid w:val="007A152F"/>
-    <w:rPr>
-      <w:rFonts w:asciiTheme="majorHAnsi" w:eastAsiaTheme="majorEastAsia" w:hAnsiTheme="majorHAnsi" w:cstheme="majorBidi"/>
-      <w:spacing w:val="-10"/>
-      <w:kern w:val="28"/>
-      <w:sz w:val="56"/>
-      <w:szCs w:val="56"/>
-    </w:rPr>
-  </w:style>
-  <w:style w:type="paragraph" w:styleId="Header">
-    <w:name w:val="header"/>
-    <w:basedOn w:val="Normal"/>
-    <w:link w:val="HeaderChar"/>
-    <w:uiPriority w:val="99"/>
-    <w:unhideWhenUsed/>
-    <w:rsid w:val="007A152F"/>
-    <w:pPr>
-      <w:tabs>
-        <w:tab w:val="center" w:pos="4680"/>
-        <w:tab w:val="right" w:pos="9360"/>
-      </w:tabs>
-      <w:spacing w:after="0" w:line="240" w:lineRule="auto"/>
-    </w:pPr>
-  </w:style>
-  <w:style w:type="character" w:customStyle="1" w:styleId="HeaderChar">
-    <w:name w:val="Header Char"/>
-    <w:basedOn w:val="DefaultParagraphFont"/>
-    <w:link w:val="Header"/>
-    <w:uiPriority w:val="99"/>
-    <w:rsid w:val="007A152F"/>
-  </w:style>
-  <w:style w:type="paragraph" w:styleId="Footer">
-    <w:name w:val="footer"/>
-    <w:basedOn w:val="Normal"/>
-    <w:link w:val="FooterChar"/>
-    <w:uiPriority w:val="99"/>
-    <w:unhideWhenUsed/>
-    <w:rsid w:val="007A152F"/>
-    <w:pPr>
-      <w:tabs>
-        <w:tab w:val="center" w:pos="4680"/>
-        <w:tab w:val="right" w:pos="9360"/>
-      </w:tabs>
-      <w:spacing w:after="0" w:line="240" w:lineRule="auto"/>
-    </w:pPr>
-  </w:style>
-  <w:style w:type="character" w:customStyle="1" w:styleId="FooterChar">
-    <w:name w:val="Footer Char"/>
-    <w:basedOn w:val="DefaultParagraphFont"/>
-    <w:link w:val="Footer"/>
-    <w:uiPriority w:val="99"/>
-    <w:rsid w:val="007A152F"/>
-  </w:style>
-  <w:style w:type="paragraph" w:styleId="ListParagraph">
-    <w:name w:val="List Paragraph"/>
-    <w:basedOn w:val="Normal"/>
-    <w:uiPriority w:val="34"/>
-    <w:qFormat/>
-    <w:rsid w:val="004934A9"/>
-    <w:pPr>
-      <w:ind w:left="720"/>
-      <w:contextualSpacing/>
-    </w:pPr>
-  </w:style>
-  <w:style w:type="table" w:styleId="TableGrid">
-    <w:name w:val="Table Grid"/>
-    <w:basedOn w:val="TableNormal"/>
-    <w:uiPriority w:val="39"/>
-    <w:rsid w:val="004D4161"/>
-    <w:pPr>
-      <w:spacing w:after="0" w:line="240" w:lineRule="auto"/>
-    </w:pPr>
-    <w:tblPr>
-      <w:tblInd w:w="0" w:type="dxa"/>
-      <w:tblBorders>
-        <w:top w:val="single" w:sz="4" w:space="0" w:color="auto"/>
-        <w:left w:val="single" w:sz="4" w:space="0" w:color="auto"/>
-        <w:bottom w:val="single" w:sz="4" w:space="0" w:color="auto"/>
-        <w:right w:val="single" w:sz="4" w:space="0" w:color="auto"/>
-        <w:insideH w:val="single" w:sz="4" w:space="0" w:color="auto"/>
-        <w:insideV w:val="single" w:sz="4" w:space="0" w:color="auto"/>
-      </w:tblBorders>
-      <w:tblCellMar>
-        <w:top w:w="0" w:type="dxa"/>
-        <w:left w:w="108" w:type="dxa"/>
-        <w:bottom w:w="0" w:type="dxa"/>
-        <w:right w:w="108" w:type="dxa"/>
-      </w:tblCellMar>
     </w:tblPr>
   </w:style>
   <w:style w:type="paragraph" w:styleId="Caption">
@@ -3866,7 +3310,7 @@
   <a:extraClrSchemeLst/>
   <a:extLst>
     <a:ext uri="{05A4C25C-085E-4340-85A3-A5531E510DB2}">
-      <thm15:themeFamily xmlns:thm15="http://schemas.microsoft.com/office/thememl/2012/main" xmlns="" name="Office Theme" id="{62F939B6-93AF-4DB8-9C6B-D6C7DFDC589F}" vid="{4A3C46E8-61CC-4603-A589-7422A47A8E4A}"/>
+      <thm15:themeFamily xmlns:thm15="http://schemas.microsoft.com/office/thememl/2012/main" name="Office Theme" id="{62F939B6-93AF-4DB8-9C6B-D6C7DFDC589F}" vid="{4A3C46E8-61CC-4603-A589-7422A47A8E4A}"/>
     </a:ext>
   </a:extLst>
 </a:theme>

</xml_diff>

<commit_message>
- Fixed grammar and spelling errors in PMP and COO. - Created a PDF that combines both the PMP and COO. - Deleted the README file.
</commit_message>
<xml_diff>
--- a/Documentation/Concept of Operations.docx
+++ b/Documentation/Concept of Operations.docx
@@ -506,8 +506,6 @@
           <w:sz w:val="28"/>
         </w:rPr>
       </w:pPr>
-      <w:bookmarkStart w:id="1" w:name="_GoBack"/>
-      <w:bookmarkEnd w:id="1"/>
     </w:p>
     <w:p>
       <w:pPr>
@@ -726,7 +724,25 @@
         </w:numPr>
       </w:pPr>
       <w:r>
-        <w:t>Firstly, our project needs the windows operating system, as we will be coding a windows desktop application. Our project requires a webcam for facial detection and recognition, as well as a microphone for users to perform voice commands. A language database is needed for ‘Jarvis’ to recognize the voice commands and construct sentences to respond to the user. We will need a front end GUI for the user to see when ‘Jarvis’ is speaking to improve the interaction level between the user and ‘Jarvis’. The GUI will also be used to allow users to create a profile and configure settings with ‘Jarvis’ (for example, whether ‘Jarvis’ will log in when the user enters the room). Finally, we will need web APIs for ‘Jarvis’ to report information that is relevant to the user (based on user input in the GUI, and based on which user ‘Jarvis’ detects).</w:t>
+        <w:t xml:space="preserve">Firstly, our project needs the </w:t>
+      </w:r>
+      <w:r>
+        <w:t>Windows</w:t>
+      </w:r>
+      <w:r>
+        <w:t xml:space="preserve"> operating system, as we will be coding a </w:t>
+      </w:r>
+      <w:r>
+        <w:t>Windows</w:t>
+      </w:r>
+      <w:r>
+        <w:t xml:space="preserve"> desktop application. Our project requires a webcam for facial detection and recognition, as well as a microphone for users to perform voice commands. A language database is needed for ‘Jarvis’ to recognize the voice commands and construct sentences to respond to the user. We will need a front end GUI for the user to see when ‘Jarvis’ is speaking to improve the interaction level between the user and ‘Jarvis’. The GUI will also be used to allow users to create a profile and configure settings with ‘Jarvis’ (for example, whether ‘Jarvis’ will log in when the user enters the room). Finally, we will need web APIs for ‘Jarvis’ to report information that is relevant to the user </w:t>
+      </w:r>
+      <w:r>
+        <w:t>(based on user input in the GUI</w:t>
+      </w:r>
+      <w:r>
+        <w:t xml:space="preserve"> and based on which user ‘Jarvis’ detects).</w:t>
       </w:r>
       <w:r>
         <w:br/>
@@ -832,7 +848,25 @@
         </w:numPr>
       </w:pPr>
       <w:r>
-        <w:t xml:space="preserve">The user comes within the field of view of the camera; the application is able to detect a face. If the application has not previously been exposed to the users face, it will prompt them to complete a profile for it to be able to recognize them, otherwise, it will greet them by their name and put a tracking box on their face that has a label with their name. </w:t>
+        <w:t xml:space="preserve">The user comes within the field of view of the camera; the application is able to detect a face. If the application has not previously been exposed to the users face, it will prompt them to complete a profile for </w:t>
+      </w:r>
+      <w:r>
+        <w:t>it to be able to recognize them.</w:t>
+      </w:r>
+      <w:r>
+        <w:t xml:space="preserve"> </w:t>
+      </w:r>
+      <w:r>
+        <w:t>O</w:t>
+      </w:r>
+      <w:r>
+        <w:t>therwise, it will greet them by their</w:t>
+      </w:r>
+      <w:r>
+        <w:t xml:space="preserve"> name</w:t>
+      </w:r>
+      <w:r>
+        <w:t xml:space="preserve">. </w:t>
       </w:r>
     </w:p>
     <w:p>
@@ -844,7 +878,19 @@
         </w:numPr>
       </w:pPr>
       <w:r>
-        <w:t>When a user is interacting with the JARVIS, it will be able to follow commands, for example (if the user starts a sentence with a keyword, it will take in a command that has already been established). The user says “JARVIS, open Microsoft Word” and the application will then Answer “Opening Microsoft Word” as the new application loads.</w:t>
+        <w:t>When a user is interacting with the JARVIS, it w</w:t>
+      </w:r>
+      <w:r>
+        <w:t xml:space="preserve">ill be able to follow commands. For example, </w:t>
+      </w:r>
+      <w:r>
+        <w:t xml:space="preserve">if the user starts a sentence with a keyword, it will take in a command that has already been established. The user says “JARVIS, open Microsoft Word” and the application will then </w:t>
+      </w:r>
+      <w:r>
+        <w:t>answer</w:t>
+      </w:r>
+      <w:r>
+        <w:t xml:space="preserve"> “Opening Microsoft Word” as the new application loads.</w:t>
       </w:r>
     </w:p>
     <w:p>
@@ -892,7 +938,13 @@
         </w:numPr>
       </w:pPr>
       <w:r>
-        <w:t>Too many faces in the frame may cause the program to crash or get people’s profiles confused</w:t>
+        <w:t>Too many faces in the frame ma</w:t>
+      </w:r>
+      <w:r>
+        <w:t xml:space="preserve">y cause the program to crash or </w:t>
+      </w:r>
+      <w:r>
+        <w:t>confuse people’s profiles.</w:t>
       </w:r>
     </w:p>
     <w:p>
@@ -904,7 +956,13 @@
         </w:numPr>
       </w:pPr>
       <w:r>
-        <w:t>Not understanding the commands given by the user or doing something completely different to what the user requested.</w:t>
+        <w:t xml:space="preserve">Not understanding the commands given by the user or doing something completely different </w:t>
+      </w:r>
+      <w:r>
+        <w:t>from</w:t>
+      </w:r>
+      <w:r>
+        <w:t xml:space="preserve"> what the user requested.</w:t>
       </w:r>
     </w:p>
     <w:p>
@@ -985,7 +1043,10 @@
         </w:numPr>
       </w:pPr>
       <w:r>
-        <w:t>A GUI that allows the user to manually configure their own profiles, such as preferences, most used applications, most visited websites.</w:t>
+        <w:t>A GUI that allows the user to manually configure their own profiles, such as preferences, most used appl</w:t>
+      </w:r>
+      <w:r>
+        <w:t>ications, most visited websites</w:t>
       </w:r>
     </w:p>
     <w:p>
@@ -997,7 +1058,10 @@
         </w:numPr>
       </w:pPr>
       <w:r>
-        <w:t>It must be able to perform speech recognition and construction.</w:t>
+        <w:t>It must be able to perform spee</w:t>
+      </w:r>
+      <w:r>
+        <w:t>ch recognition and construction</w:t>
       </w:r>
     </w:p>
     <w:p>
@@ -1009,7 +1073,10 @@
         </w:numPr>
       </w:pPr>
       <w:r>
-        <w:t>The ability to report information from websites (such as weather).</w:t>
+        <w:t xml:space="preserve">The ability to report information </w:t>
+      </w:r>
+      <w:r>
+        <w:t>from websites (such as weather)</w:t>
       </w:r>
     </w:p>
     <w:p>
@@ -1021,7 +1088,10 @@
         </w:numPr>
       </w:pPr>
       <w:r>
-        <w:t>The ability to open and close applications, and log in or out.</w:t>
+        <w:t>The ability to open and close applications, and log in</w:t>
+      </w:r>
+      <w:r>
+        <w:t xml:space="preserve"> or out</w:t>
       </w:r>
     </w:p>
     <w:p>
@@ -1045,7 +1115,10 @@
         </w:numPr>
       </w:pPr>
       <w:r>
-        <w:t>The ability to analyze mouth movement from users to be able who its interacting with.</w:t>
+        <w:t xml:space="preserve">The ability to analyze mouth movement from users to be able </w:t>
+      </w:r>
+      <w:r>
+        <w:t>to determine whom it is interacting with</w:t>
       </w:r>
     </w:p>
     <w:p>
@@ -1057,7 +1130,22 @@
         </w:numPr>
       </w:pPr>
       <w:r>
-        <w:t xml:space="preserve"> Have animated face talk to user.</w:t>
+        <w:t xml:space="preserve">An </w:t>
+      </w:r>
+      <w:r>
+        <w:t>animated face</w:t>
+      </w:r>
+      <w:r>
+        <w:t xml:space="preserve"> to</w:t>
+      </w:r>
+      <w:r>
+        <w:t xml:space="preserve"> talk to </w:t>
+      </w:r>
+      <w:r>
+        <w:t xml:space="preserve">the </w:t>
+      </w:r>
+      <w:r>
+        <w:t>user</w:t>
       </w:r>
     </w:p>
     <w:p>
@@ -1069,7 +1157,10 @@
         </w:numPr>
       </w:pPr>
       <w:r>
-        <w:t xml:space="preserve"> Recognizing emotions and gestures</w:t>
+        <w:t>Recognition of</w:t>
+      </w:r>
+      <w:r>
+        <w:t xml:space="preserve"> emotions and gestures</w:t>
       </w:r>
       <w:r>
         <w:br/>
@@ -1126,7 +1217,7 @@
         <w:pStyle w:val="ListParagraph"/>
       </w:pPr>
       <w:r>
-        <w:t>When using the ‘Jarvis Emulator,’ users will have an enhanced desktop experience. Users will be able to open and close applications, and sign in and out of their computer simply through voice command and facial recognition. Not only that, ‘Jarvis’ will provide a personal experience with users as it will be able to detect who is talking and, if their faces are stored in ‘Jarvis’s’ memory, address that person by name. If the face is not stored in memory, the new user can easily create an account with ‘Jarvis’, where it will change its behavior based on who is using it. ‘Jarvis’ will also help to improve user productivity; instead of  users searching for weather or news, users can tell ‘Jarvis’ which websites they want information from, and ‘Jarvis’ will automatically update the users with all the information relevant to the users, saving them time to focus on their other daily needs.</w:t>
+        <w:t>When using the ‘Jarvis Emulator,’ users will have an enhanced desktop experience. Users will be able to open and close applications, and sign in and out of their computer simply through voice command and facial recognition. Not only that, ‘Jarvis’ will provide a personal experience with users as it will be able to detect who is talking and, if their faces are stored in ‘Jarvis’s’ memory, address that person by name. If the face is not stored in memory, the new user can easily create an account with ‘Jarvis’, where it will change its behavior based on who is using it. ‘Jarvis’ will also help to improve user productivity; instead of users searching for weather or news, users can tell ‘Jarvis’ which websites they want information from, and ‘Jarvis’ will automatically update the users with all the information relevant to the users, saving them time to focus on their other daily needs.</w:t>
       </w:r>
       <w:r>
         <w:br/>
@@ -1288,7 +1379,13 @@
         </w:numPr>
       </w:pPr>
       <w:r>
-        <w:t>Only some online information will be available through the application's speech construction due to the difference in web APIs formats</w:t>
+        <w:t>Only some online information will be available through the application's speech construction d</w:t>
+      </w:r>
+      <w:r>
+        <w:t>ue to the difference in web API</w:t>
+      </w:r>
+      <w:r>
+        <w:t xml:space="preserve"> formats</w:t>
       </w:r>
     </w:p>
     <w:p>
@@ -1376,16 +1473,42 @@
         </w:numPr>
       </w:pPr>
       <w:r>
-        <w:t>All algorithms that couldn't be enhanced will be discussed for further research.</w:t>
-      </w:r>
-    </w:p>
-    <w:p>
-      <w:pPr>
-        <w:pStyle w:val="ListParagraph"/>
-      </w:pPr>
-      <w:r>
-        <w:t>Mainly, the Web APIs our system should support. Time constraints prevents us from having an extensive list of supported websites for the application to interpret and read for to the user, so we will have to choose whether or not to implement specific websites, although a system can be designed for add-ons and plug-ins that could increase the amount of websites supported.</w:t>
-      </w:r>
+        <w:t xml:space="preserve">All algorithms that </w:t>
+      </w:r>
+      <w:r>
+        <w:t>cannot</w:t>
+      </w:r>
+      <w:r>
+        <w:t xml:space="preserve"> be enhanced will be discussed for further research.</w:t>
+      </w:r>
+    </w:p>
+    <w:p>
+      <w:pPr>
+        <w:pStyle w:val="ListParagraph"/>
+      </w:pPr>
+      <w:r>
+        <w:t xml:space="preserve">Mainly, the Web APIs our system should support. Time constraints prevents us from having an extensive list of supported websites for the application to interpret and </w:t>
+      </w:r>
+      <w:r>
+        <w:t>present</w:t>
+      </w:r>
+      <w:r>
+        <w:t xml:space="preserve"> to the user, so we will have to choose whether or not</w:t>
+      </w:r>
+      <w:r>
+        <w:t xml:space="preserve"> to implement specific websites.</w:t>
+      </w:r>
+      <w:r>
+        <w:t xml:space="preserve"> </w:t>
+      </w:r>
+      <w:r>
+        <w:t xml:space="preserve">However, </w:t>
+      </w:r>
+      <w:r>
+        <w:t>a system can be designed for add-ons and plug-ins that could increase the amount of websites supported.</w:t>
+      </w:r>
+      <w:bookmarkStart w:id="1" w:name="_GoBack"/>
+      <w:bookmarkEnd w:id="1"/>
       <w:r>
         <w:br/>
       </w:r>

</xml_diff>